<commit_message>
testing, DAO design apttern and RMI added to the project report
</commit_message>
<xml_diff>
--- a/Project Report .docx
+++ b/Project Report .docx
@@ -14,6 +14,8 @@
         </w:rPr>
       </w:pPr>
       <w:bookmarkStart w:id="0" w:name="_Toc486598983"/>
+      <w:bookmarkStart w:id="1" w:name="_Hlk16801233"/>
+      <w:bookmarkEnd w:id="1"/>
     </w:p>
     <w:p>
       <w:pPr>
@@ -134,57 +136,99 @@
           <w:bCs/>
           <w:sz w:val="32"/>
           <w:szCs w:val="32"/>
-          <w:lang w:val="en-US"/>
-        </w:rPr>
-      </w:pPr>
+          <w:lang w:val="pl-PL"/>
+        </w:rPr>
+      </w:pPr>
+      <w:proofErr w:type="spellStart"/>
       <w:r>
         <w:rPr>
           <w:bCs/>
           <w:sz w:val="32"/>
           <w:szCs w:val="32"/>
-          <w:lang w:val="en-US"/>
-        </w:rPr>
-        <w:t>Dziugas Austys 280144</w:t>
-      </w:r>
-    </w:p>
-    <w:p>
-      <w:pPr>
-        <w:spacing w:after="160" w:line="259" w:lineRule="auto"/>
-        <w:jc w:val="center"/>
+          <w:lang w:val="pl-PL"/>
+        </w:rPr>
+        <w:t>Dziugas</w:t>
+      </w:r>
+      <w:proofErr w:type="spellEnd"/>
+      <w:r>
         <w:rPr>
           <w:bCs/>
           <w:sz w:val="32"/>
           <w:szCs w:val="32"/>
-          <w:lang w:val="en-US"/>
-        </w:rPr>
-      </w:pPr>
+          <w:lang w:val="pl-PL"/>
+        </w:rPr>
+        <w:t xml:space="preserve"> </w:t>
+      </w:r>
+      <w:proofErr w:type="spellStart"/>
       <w:r>
         <w:rPr>
           <w:bCs/>
           <w:sz w:val="32"/>
           <w:szCs w:val="32"/>
-          <w:lang w:val="en-US"/>
-        </w:rPr>
-        <w:t>Przemyslaw Regulski 280196</w:t>
-      </w:r>
-    </w:p>
-    <w:p>
-      <w:pPr>
-        <w:spacing w:after="160" w:line="259" w:lineRule="auto"/>
-        <w:jc w:val="center"/>
+          <w:lang w:val="pl-PL"/>
+        </w:rPr>
+        <w:t>Austys</w:t>
+      </w:r>
+      <w:proofErr w:type="spellEnd"/>
+      <w:r>
         <w:rPr>
           <w:bCs/>
           <w:sz w:val="32"/>
           <w:szCs w:val="32"/>
-          <w:lang w:val="en-US"/>
-        </w:rPr>
-      </w:pPr>
-      <w:r>
+          <w:lang w:val="pl-PL"/>
+        </w:rPr>
+        <w:t xml:space="preserve"> 280144</w:t>
+      </w:r>
+    </w:p>
+    <w:p>
+      <w:pPr>
+        <w:spacing w:after="160" w:line="259" w:lineRule="auto"/>
+        <w:jc w:val="center"/>
         <w:rPr>
           <w:bCs/>
           <w:sz w:val="32"/>
           <w:szCs w:val="32"/>
-          <w:lang w:val="en-US"/>
+          <w:lang w:val="pl-PL"/>
+        </w:rPr>
+      </w:pPr>
+      <w:proofErr w:type="spellStart"/>
+      <w:r>
+        <w:rPr>
+          <w:bCs/>
+          <w:sz w:val="32"/>
+          <w:szCs w:val="32"/>
+          <w:lang w:val="pl-PL"/>
+        </w:rPr>
+        <w:t>Przemyslaw</w:t>
+      </w:r>
+      <w:proofErr w:type="spellEnd"/>
+      <w:r>
+        <w:rPr>
+          <w:bCs/>
+          <w:sz w:val="32"/>
+          <w:szCs w:val="32"/>
+          <w:lang w:val="pl-PL"/>
+        </w:rPr>
+        <w:t xml:space="preserve"> Regulski 280196</w:t>
+      </w:r>
+    </w:p>
+    <w:p>
+      <w:pPr>
+        <w:spacing w:after="160" w:line="259" w:lineRule="auto"/>
+        <w:jc w:val="center"/>
+        <w:rPr>
+          <w:bCs/>
+          <w:sz w:val="32"/>
+          <w:szCs w:val="32"/>
+          <w:lang w:val="pl-PL"/>
+        </w:rPr>
+      </w:pPr>
+      <w:r>
+        <w:rPr>
+          <w:bCs/>
+          <w:sz w:val="32"/>
+          <w:szCs w:val="32"/>
+          <w:lang w:val="pl-PL"/>
         </w:rPr>
         <w:t>Ronald Johnson 279987</w:t>
       </w:r>
@@ -197,7 +241,7 @@
           <w:b/>
           <w:sz w:val="32"/>
           <w:szCs w:val="32"/>
-          <w:lang w:val="en-US"/>
+          <w:lang w:val="pl-PL"/>
         </w:rPr>
       </w:pPr>
     </w:p>
@@ -209,7 +253,7 @@
           <w:b/>
           <w:sz w:val="32"/>
           <w:szCs w:val="32"/>
-          <w:lang w:val="en-US"/>
+          <w:lang w:val="pl-PL"/>
         </w:rPr>
       </w:pPr>
     </w:p>
@@ -429,12 +473,12 @@
       <w:sdtContent>
         <w:p>
           <w:pPr>
-            <w:pStyle w:val="TOCHeading"/>
+            <w:pStyle w:val="Nagwekspisutreci"/>
           </w:pPr>
         </w:p>
         <w:p>
           <w:pPr>
-            <w:pStyle w:val="TOC1"/>
+            <w:pStyle w:val="Spistreci1"/>
             <w:tabs>
               <w:tab w:val="left" w:pos="440"/>
               <w:tab w:val="right" w:leader="dot" w:pos="8494"/>
@@ -458,7 +502,7 @@
           <w:hyperlink w:anchor="_Toc16797618" w:history="1">
             <w:r>
               <w:rPr>
-                <w:rStyle w:val="Hyperlink"/>
+                <w:rStyle w:val="Hipercze"/>
                 <w:noProof/>
                 <w:lang w:val="en-US"/>
               </w:rPr>
@@ -475,7 +519,7 @@
             </w:r>
             <w:r>
               <w:rPr>
-                <w:rStyle w:val="Hyperlink"/>
+                <w:rStyle w:val="Hipercze"/>
                 <w:noProof/>
                 <w:lang w:val="en-US"/>
               </w:rPr>
@@ -533,7 +577,7 @@
         </w:p>
         <w:p>
           <w:pPr>
-            <w:pStyle w:val="TOC1"/>
+            <w:pStyle w:val="Spistreci1"/>
             <w:tabs>
               <w:tab w:val="left" w:pos="440"/>
               <w:tab w:val="right" w:leader="dot" w:pos="8494"/>
@@ -548,7 +592,7 @@
           <w:hyperlink w:anchor="_Toc16797619" w:history="1">
             <w:r>
               <w:rPr>
-                <w:rStyle w:val="Hyperlink"/>
+                <w:rStyle w:val="Hipercze"/>
                 <w:noProof/>
                 <w:lang w:val="en-US"/>
               </w:rPr>
@@ -565,7 +609,7 @@
             </w:r>
             <w:r>
               <w:rPr>
-                <w:rStyle w:val="Hyperlink"/>
+                <w:rStyle w:val="Hipercze"/>
                 <w:noProof/>
                 <w:lang w:val="en-US"/>
               </w:rPr>
@@ -623,7 +667,7 @@
         </w:p>
         <w:p>
           <w:pPr>
-            <w:pStyle w:val="TOC2"/>
+            <w:pStyle w:val="Spistreci2"/>
             <w:tabs>
               <w:tab w:val="left" w:pos="880"/>
               <w:tab w:val="right" w:leader="dot" w:pos="8494"/>
@@ -638,7 +682,7 @@
           <w:hyperlink w:anchor="_Toc16797620" w:history="1">
             <w:r>
               <w:rPr>
-                <w:rStyle w:val="Hyperlink"/>
+                <w:rStyle w:val="Hipercze"/>
                 <w:noProof/>
                 <w:lang w:val="en-US"/>
               </w:rPr>
@@ -655,7 +699,7 @@
             </w:r>
             <w:r>
               <w:rPr>
-                <w:rStyle w:val="Hyperlink"/>
+                <w:rStyle w:val="Hipercze"/>
                 <w:noProof/>
                 <w:lang w:val="en-US"/>
               </w:rPr>
@@ -713,7 +757,7 @@
         </w:p>
         <w:p>
           <w:pPr>
-            <w:pStyle w:val="TOC2"/>
+            <w:pStyle w:val="Spistreci2"/>
             <w:tabs>
               <w:tab w:val="left" w:pos="880"/>
               <w:tab w:val="right" w:leader="dot" w:pos="8494"/>
@@ -728,7 +772,7 @@
           <w:hyperlink w:anchor="_Toc16797621" w:history="1">
             <w:r>
               <w:rPr>
-                <w:rStyle w:val="Hyperlink"/>
+                <w:rStyle w:val="Hipercze"/>
                 <w:noProof/>
                 <w:lang w:val="en-US"/>
               </w:rPr>
@@ -745,7 +789,7 @@
             </w:r>
             <w:r>
               <w:rPr>
-                <w:rStyle w:val="Hyperlink"/>
+                <w:rStyle w:val="Hipercze"/>
                 <w:noProof/>
                 <w:lang w:val="en-US"/>
               </w:rPr>
@@ -803,7 +847,7 @@
         </w:p>
         <w:p>
           <w:pPr>
-            <w:pStyle w:val="TOC2"/>
+            <w:pStyle w:val="Spistreci2"/>
             <w:tabs>
               <w:tab w:val="left" w:pos="880"/>
               <w:tab w:val="right" w:leader="dot" w:pos="8494"/>
@@ -818,7 +862,7 @@
           <w:hyperlink w:anchor="_Toc16797622" w:history="1">
             <w:r>
               <w:rPr>
-                <w:rStyle w:val="Hyperlink"/>
+                <w:rStyle w:val="Hipercze"/>
                 <w:noProof/>
                 <w:lang w:val="en-US"/>
               </w:rPr>
@@ -835,7 +879,7 @@
             </w:r>
             <w:r>
               <w:rPr>
-                <w:rStyle w:val="Hyperlink"/>
+                <w:rStyle w:val="Hipercze"/>
                 <w:noProof/>
                 <w:lang w:val="en-US"/>
               </w:rPr>
@@ -893,7 +937,7 @@
         </w:p>
         <w:p>
           <w:pPr>
-            <w:pStyle w:val="TOC1"/>
+            <w:pStyle w:val="Spistreci1"/>
             <w:tabs>
               <w:tab w:val="left" w:pos="440"/>
               <w:tab w:val="right" w:leader="dot" w:pos="8494"/>
@@ -908,7 +952,7 @@
           <w:hyperlink w:anchor="_Toc16797623" w:history="1">
             <w:r>
               <w:rPr>
-                <w:rStyle w:val="Hyperlink"/>
+                <w:rStyle w:val="Hipercze"/>
                 <w:noProof/>
                 <w:lang w:val="en-US"/>
               </w:rPr>
@@ -925,7 +969,7 @@
             </w:r>
             <w:r>
               <w:rPr>
-                <w:rStyle w:val="Hyperlink"/>
+                <w:rStyle w:val="Hipercze"/>
                 <w:noProof/>
                 <w:lang w:val="en-US"/>
               </w:rPr>
@@ -983,7 +1027,7 @@
         </w:p>
         <w:p>
           <w:pPr>
-            <w:pStyle w:val="TOC2"/>
+            <w:pStyle w:val="Spistreci2"/>
             <w:tabs>
               <w:tab w:val="left" w:pos="880"/>
               <w:tab w:val="right" w:leader="dot" w:pos="8494"/>
@@ -998,7 +1042,7 @@
           <w:hyperlink w:anchor="_Toc16797624" w:history="1">
             <w:r>
               <w:rPr>
-                <w:rStyle w:val="Hyperlink"/>
+                <w:rStyle w:val="Hipercze"/>
                 <w:noProof/>
                 <w:lang w:val="en-US"/>
               </w:rPr>
@@ -1015,7 +1059,7 @@
             </w:r>
             <w:r>
               <w:rPr>
-                <w:rStyle w:val="Hyperlink"/>
+                <w:rStyle w:val="Hipercze"/>
                 <w:noProof/>
                 <w:lang w:val="en-US"/>
               </w:rPr>
@@ -1073,7 +1117,7 @@
         </w:p>
         <w:p>
           <w:pPr>
-            <w:pStyle w:val="TOC2"/>
+            <w:pStyle w:val="Spistreci2"/>
             <w:tabs>
               <w:tab w:val="left" w:pos="880"/>
               <w:tab w:val="right" w:leader="dot" w:pos="8494"/>
@@ -1088,7 +1132,7 @@
           <w:hyperlink w:anchor="_Toc16797625" w:history="1">
             <w:r>
               <w:rPr>
-                <w:rStyle w:val="Hyperlink"/>
+                <w:rStyle w:val="Hipercze"/>
                 <w:noProof/>
                 <w:lang w:val="en-US"/>
               </w:rPr>
@@ -1105,7 +1149,7 @@
             </w:r>
             <w:r>
               <w:rPr>
-                <w:rStyle w:val="Hyperlink"/>
+                <w:rStyle w:val="Hipercze"/>
                 <w:noProof/>
                 <w:lang w:val="en-US"/>
               </w:rPr>
@@ -1163,7 +1207,7 @@
         </w:p>
         <w:p>
           <w:pPr>
-            <w:pStyle w:val="TOC2"/>
+            <w:pStyle w:val="Spistreci2"/>
             <w:tabs>
               <w:tab w:val="left" w:pos="880"/>
               <w:tab w:val="right" w:leader="dot" w:pos="8494"/>
@@ -1178,7 +1222,7 @@
           <w:hyperlink w:anchor="_Toc16797626" w:history="1">
             <w:r>
               <w:rPr>
-                <w:rStyle w:val="Hyperlink"/>
+                <w:rStyle w:val="Hipercze"/>
                 <w:noProof/>
                 <w:lang w:val="en-US"/>
               </w:rPr>
@@ -1195,7 +1239,7 @@
             </w:r>
             <w:r>
               <w:rPr>
-                <w:rStyle w:val="Hyperlink"/>
+                <w:rStyle w:val="Hipercze"/>
                 <w:noProof/>
                 <w:lang w:val="en-US"/>
               </w:rPr>
@@ -1253,7 +1297,7 @@
         </w:p>
         <w:p>
           <w:pPr>
-            <w:pStyle w:val="TOC2"/>
+            <w:pStyle w:val="Spistreci2"/>
             <w:tabs>
               <w:tab w:val="left" w:pos="880"/>
               <w:tab w:val="right" w:leader="dot" w:pos="8494"/>
@@ -1268,7 +1312,7 @@
           <w:hyperlink w:anchor="_Toc16797627" w:history="1">
             <w:r>
               <w:rPr>
-                <w:rStyle w:val="Hyperlink"/>
+                <w:rStyle w:val="Hipercze"/>
                 <w:noProof/>
                 <w:lang w:val="en-US"/>
               </w:rPr>
@@ -1285,7 +1329,7 @@
             </w:r>
             <w:r>
               <w:rPr>
-                <w:rStyle w:val="Hyperlink"/>
+                <w:rStyle w:val="Hipercze"/>
                 <w:noProof/>
                 <w:lang w:val="en-US"/>
               </w:rPr>
@@ -1343,7 +1387,7 @@
         </w:p>
         <w:p>
           <w:pPr>
-            <w:pStyle w:val="TOC2"/>
+            <w:pStyle w:val="Spistreci2"/>
             <w:tabs>
               <w:tab w:val="left" w:pos="880"/>
               <w:tab w:val="right" w:leader="dot" w:pos="8494"/>
@@ -1358,7 +1402,7 @@
           <w:hyperlink w:anchor="_Toc16797628" w:history="1">
             <w:r>
               <w:rPr>
-                <w:rStyle w:val="Hyperlink"/>
+                <w:rStyle w:val="Hipercze"/>
                 <w:noProof/>
                 <w:lang w:val="en-US"/>
               </w:rPr>
@@ -1375,7 +1419,7 @@
             </w:r>
             <w:r>
               <w:rPr>
-                <w:rStyle w:val="Hyperlink"/>
+                <w:rStyle w:val="Hipercze"/>
                 <w:noProof/>
                 <w:lang w:val="en-US"/>
               </w:rPr>
@@ -1433,7 +1477,7 @@
         </w:p>
         <w:p>
           <w:pPr>
-            <w:pStyle w:val="TOC2"/>
+            <w:pStyle w:val="Spistreci2"/>
             <w:tabs>
               <w:tab w:val="left" w:pos="880"/>
               <w:tab w:val="right" w:leader="dot" w:pos="8494"/>
@@ -1448,7 +1492,7 @@
           <w:hyperlink w:anchor="_Toc16797629" w:history="1">
             <w:r>
               <w:rPr>
-                <w:rStyle w:val="Hyperlink"/>
+                <w:rStyle w:val="Hipercze"/>
                 <w:noProof/>
                 <w:lang w:val="en-US"/>
               </w:rPr>
@@ -1465,7 +1509,7 @@
             </w:r>
             <w:r>
               <w:rPr>
-                <w:rStyle w:val="Hyperlink"/>
+                <w:rStyle w:val="Hipercze"/>
                 <w:noProof/>
                 <w:lang w:val="en-US"/>
               </w:rPr>
@@ -1523,7 +1567,7 @@
         </w:p>
         <w:p>
           <w:pPr>
-            <w:pStyle w:val="TOC1"/>
+            <w:pStyle w:val="Spistreci1"/>
             <w:tabs>
               <w:tab w:val="left" w:pos="440"/>
               <w:tab w:val="right" w:leader="dot" w:pos="8494"/>
@@ -1538,7 +1582,7 @@
           <w:hyperlink w:anchor="_Toc16797630" w:history="1">
             <w:r>
               <w:rPr>
-                <w:rStyle w:val="Hyperlink"/>
+                <w:rStyle w:val="Hipercze"/>
                 <w:noProof/>
                 <w:lang w:val="en-US"/>
               </w:rPr>
@@ -1555,7 +1599,7 @@
             </w:r>
             <w:r>
               <w:rPr>
-                <w:rStyle w:val="Hyperlink"/>
+                <w:rStyle w:val="Hipercze"/>
                 <w:noProof/>
                 <w:lang w:val="en-US"/>
               </w:rPr>
@@ -1613,7 +1657,7 @@
         </w:p>
         <w:p>
           <w:pPr>
-            <w:pStyle w:val="TOC2"/>
+            <w:pStyle w:val="Spistreci2"/>
             <w:tabs>
               <w:tab w:val="left" w:pos="880"/>
               <w:tab w:val="right" w:leader="dot" w:pos="8494"/>
@@ -1628,7 +1672,7 @@
           <w:hyperlink w:anchor="_Toc16797631" w:history="1">
             <w:r>
               <w:rPr>
-                <w:rStyle w:val="Hyperlink"/>
+                <w:rStyle w:val="Hipercze"/>
                 <w:noProof/>
                 <w:lang w:val="en-US"/>
               </w:rPr>
@@ -1645,7 +1689,7 @@
             </w:r>
             <w:r>
               <w:rPr>
-                <w:rStyle w:val="Hyperlink"/>
+                <w:rStyle w:val="Hipercze"/>
                 <w:noProof/>
                 <w:lang w:val="en-US"/>
               </w:rPr>
@@ -1703,7 +1747,7 @@
         </w:p>
         <w:p>
           <w:pPr>
-            <w:pStyle w:val="TOC2"/>
+            <w:pStyle w:val="Spistreci2"/>
             <w:tabs>
               <w:tab w:val="left" w:pos="880"/>
               <w:tab w:val="right" w:leader="dot" w:pos="8494"/>
@@ -1718,7 +1762,7 @@
           <w:hyperlink w:anchor="_Toc16797632" w:history="1">
             <w:r>
               <w:rPr>
-                <w:rStyle w:val="Hyperlink"/>
+                <w:rStyle w:val="Hipercze"/>
                 <w:noProof/>
                 <w:lang w:val="en-US"/>
               </w:rPr>
@@ -1735,7 +1779,7 @@
             </w:r>
             <w:r>
               <w:rPr>
-                <w:rStyle w:val="Hyperlink"/>
+                <w:rStyle w:val="Hipercze"/>
                 <w:noProof/>
                 <w:lang w:val="en-US"/>
               </w:rPr>
@@ -1793,7 +1837,7 @@
         </w:p>
         <w:p>
           <w:pPr>
-            <w:pStyle w:val="TOC3"/>
+            <w:pStyle w:val="Spistreci3"/>
             <w:tabs>
               <w:tab w:val="left" w:pos="1320"/>
               <w:tab w:val="right" w:leader="dot" w:pos="8494"/>
@@ -1808,7 +1852,7 @@
           <w:hyperlink w:anchor="_Toc16797633" w:history="1">
             <w:r>
               <w:rPr>
-                <w:rStyle w:val="Hyperlink"/>
+                <w:rStyle w:val="Hipercze"/>
                 <w:noProof/>
                 <w:lang w:val="en-US"/>
               </w:rPr>
@@ -1825,7 +1869,7 @@
             </w:r>
             <w:r>
               <w:rPr>
-                <w:rStyle w:val="Hyperlink"/>
+                <w:rStyle w:val="Hipercze"/>
                 <w:noProof/>
                 <w:lang w:val="en-US"/>
               </w:rPr>
@@ -1883,7 +1927,7 @@
         </w:p>
         <w:p>
           <w:pPr>
-            <w:pStyle w:val="TOC3"/>
+            <w:pStyle w:val="Spistreci3"/>
             <w:tabs>
               <w:tab w:val="left" w:pos="1320"/>
               <w:tab w:val="right" w:leader="dot" w:pos="8494"/>
@@ -1898,7 +1942,7 @@
           <w:hyperlink w:anchor="_Toc16797634" w:history="1">
             <w:r>
               <w:rPr>
-                <w:rStyle w:val="Hyperlink"/>
+                <w:rStyle w:val="Hipercze"/>
                 <w:noProof/>
                 <w:lang w:val="en-US"/>
               </w:rPr>
@@ -1915,7 +1959,7 @@
             </w:r>
             <w:r>
               <w:rPr>
-                <w:rStyle w:val="Hyperlink"/>
+                <w:rStyle w:val="Hipercze"/>
                 <w:noProof/>
                 <w:lang w:val="en-US"/>
               </w:rPr>
@@ -1973,7 +2017,7 @@
         </w:p>
         <w:p>
           <w:pPr>
-            <w:pStyle w:val="TOC2"/>
+            <w:pStyle w:val="Spistreci2"/>
             <w:tabs>
               <w:tab w:val="left" w:pos="880"/>
               <w:tab w:val="right" w:leader="dot" w:pos="8494"/>
@@ -1988,7 +2032,7 @@
           <w:hyperlink w:anchor="_Toc16797635" w:history="1">
             <w:r>
               <w:rPr>
-                <w:rStyle w:val="Hyperlink"/>
+                <w:rStyle w:val="Hipercze"/>
                 <w:noProof/>
                 <w:lang w:val="en-US"/>
               </w:rPr>
@@ -2005,7 +2049,7 @@
             </w:r>
             <w:r>
               <w:rPr>
-                <w:rStyle w:val="Hyperlink"/>
+                <w:rStyle w:val="Hipercze"/>
                 <w:noProof/>
                 <w:lang w:val="en-US"/>
               </w:rPr>
@@ -2063,7 +2107,7 @@
         </w:p>
         <w:p>
           <w:pPr>
-            <w:pStyle w:val="TOC2"/>
+            <w:pStyle w:val="Spistreci2"/>
             <w:tabs>
               <w:tab w:val="left" w:pos="880"/>
               <w:tab w:val="right" w:leader="dot" w:pos="8494"/>
@@ -2078,7 +2122,7 @@
           <w:hyperlink w:anchor="_Toc16797636" w:history="1">
             <w:r>
               <w:rPr>
-                <w:rStyle w:val="Hyperlink"/>
+                <w:rStyle w:val="Hipercze"/>
                 <w:noProof/>
                 <w:lang w:val="en-US"/>
               </w:rPr>
@@ -2095,7 +2139,7 @@
             </w:r>
             <w:r>
               <w:rPr>
-                <w:rStyle w:val="Hyperlink"/>
+                <w:rStyle w:val="Hipercze"/>
                 <w:noProof/>
                 <w:lang w:val="en-US"/>
               </w:rPr>
@@ -2153,7 +2197,7 @@
         </w:p>
         <w:p>
           <w:pPr>
-            <w:pStyle w:val="TOC1"/>
+            <w:pStyle w:val="Spistreci1"/>
             <w:tabs>
               <w:tab w:val="left" w:pos="440"/>
               <w:tab w:val="right" w:leader="dot" w:pos="8494"/>
@@ -2168,7 +2212,7 @@
           <w:hyperlink w:anchor="_Toc16797637" w:history="1">
             <w:r>
               <w:rPr>
-                <w:rStyle w:val="Hyperlink"/>
+                <w:rStyle w:val="Hipercze"/>
                 <w:noProof/>
                 <w:lang w:val="en-US"/>
               </w:rPr>
@@ -2185,7 +2229,7 @@
             </w:r>
             <w:r>
               <w:rPr>
-                <w:rStyle w:val="Hyperlink"/>
+                <w:rStyle w:val="Hipercze"/>
                 <w:noProof/>
                 <w:lang w:val="en-US"/>
               </w:rPr>
@@ -2243,7 +2287,7 @@
         </w:p>
         <w:p>
           <w:pPr>
-            <w:pStyle w:val="TOC1"/>
+            <w:pStyle w:val="Spistreci1"/>
             <w:tabs>
               <w:tab w:val="left" w:pos="440"/>
               <w:tab w:val="right" w:leader="dot" w:pos="8494"/>
@@ -2258,7 +2302,7 @@
           <w:hyperlink w:anchor="_Toc16797638" w:history="1">
             <w:r>
               <w:rPr>
-                <w:rStyle w:val="Hyperlink"/>
+                <w:rStyle w:val="Hipercze"/>
                 <w:noProof/>
                 <w:lang w:val="en-US"/>
               </w:rPr>
@@ -2275,7 +2319,7 @@
             </w:r>
             <w:r>
               <w:rPr>
-                <w:rStyle w:val="Hyperlink"/>
+                <w:rStyle w:val="Hipercze"/>
                 <w:noProof/>
                 <w:lang w:val="en-US"/>
               </w:rPr>
@@ -2333,7 +2377,7 @@
         </w:p>
         <w:p>
           <w:pPr>
-            <w:pStyle w:val="TOC1"/>
+            <w:pStyle w:val="Spistreci1"/>
             <w:tabs>
               <w:tab w:val="left" w:pos="440"/>
               <w:tab w:val="right" w:leader="dot" w:pos="8494"/>
@@ -2348,7 +2392,7 @@
           <w:hyperlink w:anchor="_Toc16797639" w:history="1">
             <w:r>
               <w:rPr>
-                <w:rStyle w:val="Hyperlink"/>
+                <w:rStyle w:val="Hipercze"/>
                 <w:noProof/>
                 <w:lang w:val="en-US"/>
               </w:rPr>
@@ -2365,7 +2409,7 @@
             </w:r>
             <w:r>
               <w:rPr>
-                <w:rStyle w:val="Hyperlink"/>
+                <w:rStyle w:val="Hipercze"/>
                 <w:noProof/>
                 <w:lang w:val="en-US"/>
               </w:rPr>
@@ -2423,7 +2467,7 @@
         </w:p>
         <w:p>
           <w:pPr>
-            <w:pStyle w:val="TOC1"/>
+            <w:pStyle w:val="Spistreci1"/>
             <w:tabs>
               <w:tab w:val="left" w:pos="440"/>
               <w:tab w:val="right" w:leader="dot" w:pos="8494"/>
@@ -2438,7 +2482,7 @@
           <w:hyperlink w:anchor="_Toc16797640" w:history="1">
             <w:r>
               <w:rPr>
-                <w:rStyle w:val="Hyperlink"/>
+                <w:rStyle w:val="Hipercze"/>
                 <w:noProof/>
                 <w:lang w:val="en-US"/>
               </w:rPr>
@@ -2455,7 +2499,7 @@
             </w:r>
             <w:r>
               <w:rPr>
-                <w:rStyle w:val="Hyperlink"/>
+                <w:rStyle w:val="Hipercze"/>
                 <w:noProof/>
                 <w:lang w:val="en-US"/>
               </w:rPr>
@@ -2587,12 +2631,12 @@
     </w:p>
     <w:p>
       <w:pPr>
-        <w:pStyle w:val="Heading1"/>
-        <w:rPr>
-          <w:lang w:val="en-US"/>
-        </w:rPr>
-      </w:pPr>
-      <w:bookmarkStart w:id="1" w:name="_Toc16797618"/>
+        <w:pStyle w:val="Nagwek1"/>
+        <w:rPr>
+          <w:lang w:val="en-US"/>
+        </w:rPr>
+      </w:pPr>
+      <w:bookmarkStart w:id="2" w:name="_Toc16797618"/>
       <w:r>
         <w:rPr>
           <w:lang w:val="en-US"/>
@@ -2600,7 +2644,7 @@
         <w:lastRenderedPageBreak/>
         <w:t>Introduction</w:t>
       </w:r>
-      <w:bookmarkEnd w:id="1"/>
+      <w:bookmarkEnd w:id="2"/>
     </w:p>
     <w:p>
       <w:pPr>
@@ -2631,12 +2675,12 @@
     </w:p>
     <w:p>
       <w:pPr>
-        <w:pStyle w:val="Heading1"/>
-        <w:rPr>
-          <w:lang w:val="en-US"/>
-        </w:rPr>
-      </w:pPr>
-      <w:bookmarkStart w:id="2" w:name="_Toc16797619"/>
+        <w:pStyle w:val="Nagwek1"/>
+        <w:rPr>
+          <w:lang w:val="en-US"/>
+        </w:rPr>
+      </w:pPr>
+      <w:bookmarkStart w:id="3" w:name="_Toc16797619"/>
       <w:r>
         <w:rPr>
           <w:lang w:val="en-US"/>
@@ -2644,23 +2688,23 @@
         <w:lastRenderedPageBreak/>
         <w:t>User stories and requirements</w:t>
       </w:r>
-      <w:bookmarkEnd w:id="2"/>
-    </w:p>
-    <w:p>
-      <w:pPr>
-        <w:pStyle w:val="Heading2"/>
-        <w:rPr>
-          <w:lang w:val="en-US"/>
-        </w:rPr>
-      </w:pPr>
-      <w:bookmarkStart w:id="3" w:name="_Toc16797620"/>
+      <w:bookmarkEnd w:id="3"/>
+    </w:p>
+    <w:p>
+      <w:pPr>
+        <w:pStyle w:val="Nagwek2"/>
+        <w:rPr>
+          <w:lang w:val="en-US"/>
+        </w:rPr>
+      </w:pPr>
+      <w:bookmarkStart w:id="4" w:name="_Toc16797620"/>
       <w:r>
         <w:rPr>
           <w:lang w:val="en-US"/>
         </w:rPr>
         <w:t>User stories</w:t>
       </w:r>
-      <w:bookmarkEnd w:id="3"/>
+      <w:bookmarkEnd w:id="4"/>
       <w:r>
         <w:rPr>
           <w:lang w:val="en-US"/>
@@ -2978,12 +3022,12 @@
     </w:p>
     <w:p>
       <w:pPr>
-        <w:pStyle w:val="Heading2"/>
-        <w:rPr>
-          <w:lang w:val="en-US"/>
-        </w:rPr>
-      </w:pPr>
-      <w:bookmarkStart w:id="4" w:name="_Toc16797621"/>
+        <w:pStyle w:val="Nagwek2"/>
+        <w:rPr>
+          <w:lang w:val="en-US"/>
+        </w:rPr>
+      </w:pPr>
+      <w:bookmarkStart w:id="5" w:name="_Toc16797621"/>
       <w:r>
         <w:rPr>
           <w:lang w:val="en-US"/>
@@ -2991,7 +3035,7 @@
         <w:lastRenderedPageBreak/>
         <w:t>Functional requirements</w:t>
       </w:r>
-      <w:bookmarkEnd w:id="4"/>
+      <w:bookmarkEnd w:id="5"/>
     </w:p>
     <w:p>
       <w:pPr>
@@ -3286,19 +3330,19 @@
     </w:p>
     <w:p>
       <w:pPr>
-        <w:pStyle w:val="Heading2"/>
-        <w:rPr>
-          <w:lang w:val="en-US"/>
-        </w:rPr>
-      </w:pPr>
-      <w:bookmarkStart w:id="5" w:name="_Toc16797622"/>
+        <w:pStyle w:val="Nagwek2"/>
+        <w:rPr>
+          <w:lang w:val="en-US"/>
+        </w:rPr>
+      </w:pPr>
+      <w:bookmarkStart w:id="6" w:name="_Toc16797622"/>
       <w:r>
         <w:rPr>
           <w:lang w:val="en-US"/>
         </w:rPr>
         <w:t>Non-functional requirements</w:t>
       </w:r>
-      <w:bookmarkEnd w:id="5"/>
+      <w:bookmarkEnd w:id="6"/>
       <w:r>
         <w:rPr>
           <w:lang w:val="en-US"/>
@@ -3384,19 +3428,19 @@
     </w:p>
     <w:p>
       <w:pPr>
-        <w:pStyle w:val="Heading1"/>
-        <w:rPr>
-          <w:lang w:val="en-US"/>
-        </w:rPr>
-      </w:pPr>
-      <w:bookmarkStart w:id="6" w:name="_Toc16797623"/>
+        <w:pStyle w:val="Nagwek1"/>
+        <w:rPr>
+          <w:lang w:val="en-US"/>
+        </w:rPr>
+      </w:pPr>
+      <w:bookmarkStart w:id="7" w:name="_Toc16797623"/>
       <w:r>
         <w:rPr>
           <w:lang w:val="en-US"/>
         </w:rPr>
         <w:t>Analysis</w:t>
       </w:r>
-      <w:bookmarkEnd w:id="6"/>
+      <w:bookmarkEnd w:id="7"/>
       <w:r>
         <w:rPr>
           <w:lang w:val="en-US"/>
@@ -3406,19 +3450,19 @@
     </w:p>
     <w:p>
       <w:pPr>
-        <w:pStyle w:val="Heading2"/>
-        <w:rPr>
-          <w:lang w:val="en-US"/>
-        </w:rPr>
-      </w:pPr>
-      <w:bookmarkStart w:id="7" w:name="_Toc16797624"/>
+        <w:pStyle w:val="Nagwek2"/>
+        <w:rPr>
+          <w:lang w:val="en-US"/>
+        </w:rPr>
+      </w:pPr>
+      <w:bookmarkStart w:id="8" w:name="_Toc16797624"/>
       <w:r>
         <w:rPr>
           <w:lang w:val="en-US"/>
         </w:rPr>
         <w:t>Scenarios</w:t>
       </w:r>
-      <w:bookmarkEnd w:id="7"/>
+      <w:bookmarkEnd w:id="8"/>
       <w:r>
         <w:rPr>
           <w:lang w:val="en-US"/>
@@ -3438,8 +3482,6 @@
           <w:u w:val="single"/>
         </w:rPr>
       </w:pPr>
-      <w:bookmarkStart w:id="8" w:name="_GoBack"/>
-      <w:bookmarkEnd w:id="8"/>
     </w:p>
     <w:p>
       <w:pPr>
@@ -3696,7 +3738,7 @@
     </w:p>
     <w:p>
       <w:pPr>
-        <w:pStyle w:val="Heading2"/>
+        <w:pStyle w:val="Nagwek2"/>
         <w:rPr>
           <w:lang w:val="en-US"/>
         </w:rPr>
@@ -3771,7 +3813,7 @@
     </w:p>
     <w:p>
       <w:pPr>
-        <w:pStyle w:val="Caption"/>
+        <w:pStyle w:val="Legenda"/>
         <w:rPr>
           <w:lang w:val="en-US"/>
         </w:rPr>
@@ -3844,7 +3886,7 @@
     </w:p>
     <w:p>
       <w:pPr>
-        <w:pStyle w:val="Heading2"/>
+        <w:pStyle w:val="Nagwek2"/>
         <w:rPr>
           <w:lang w:val="en-US"/>
         </w:rPr>
@@ -3958,7 +4000,7 @@
     </w:p>
     <w:p>
       <w:pPr>
-        <w:pStyle w:val="Caption"/>
+        <w:pStyle w:val="Legenda"/>
         <w:rPr>
           <w:lang w:val="en-US"/>
         </w:rPr>
@@ -4039,7 +4081,7 @@
     </w:p>
     <w:p>
       <w:pPr>
-        <w:pStyle w:val="Heading2"/>
+        <w:pStyle w:val="Nagwek2"/>
         <w:rPr>
           <w:lang w:val="en-US"/>
         </w:rPr>
@@ -4120,7 +4162,7 @@
     </w:p>
     <w:p>
       <w:pPr>
-        <w:pStyle w:val="Caption"/>
+        <w:pStyle w:val="Legenda"/>
         <w:rPr>
           <w:lang w:val="en-US"/>
         </w:rPr>
@@ -4197,7 +4239,7 @@
     </w:p>
     <w:p>
       <w:pPr>
-        <w:pStyle w:val="Heading2"/>
+        <w:pStyle w:val="Nagwek2"/>
         <w:rPr>
           <w:lang w:val="en-US"/>
         </w:rPr>
@@ -4227,21 +4269,7 @@
         <w:rPr>
           <w:lang w:val="en-US"/>
         </w:rPr>
-        <w:t xml:space="preserve">Conceptual Diagram demonstrates how </w:t>
-      </w:r>
-      <w:proofErr w:type="gramStart"/>
-      <w:r>
-        <w:rPr>
-          <w:lang w:val="en-US"/>
-        </w:rPr>
-        <w:t>all of</w:t>
-      </w:r>
-      <w:proofErr w:type="gramEnd"/>
-      <w:r>
-        <w:rPr>
-          <w:lang w:val="en-US"/>
-        </w:rPr>
-        <w:t xml:space="preserve"> the classes in their packages interact with each other. This is important since it provides a graphical representation on how the system will be created and how each component will interact with another to make it functional.</w:t>
+        <w:t>Conceptual Diagram demonstrates how all of the classes in their packages interact with each other. This is important since it provides a graphical representation on how the system will be created and how each component will interact with another to make it functional.</w:t>
       </w:r>
     </w:p>
     <w:p>
@@ -4299,7 +4327,7 @@
     </w:p>
     <w:p>
       <w:pPr>
-        <w:pStyle w:val="Caption"/>
+        <w:pStyle w:val="Legenda"/>
         <w:rPr>
           <w:lang w:val="en-US"/>
         </w:rPr>
@@ -4349,19 +4377,7 @@
         <w:rPr>
           <w:lang w:val="en-US"/>
         </w:rPr>
-        <w:t xml:space="preserve">Following </w:t>
-      </w:r>
-      <w:r>
-        <w:rPr>
-          <w:lang w:val="en-US"/>
-        </w:rPr>
-        <w:t>the SOLID</w:t>
-      </w:r>
-      <w:r>
-        <w:rPr>
-          <w:lang w:val="en-US"/>
-        </w:rPr>
-        <w:t xml:space="preserve"> principles, the conceptual diagram is divided in three main packages Domain, Controller and View. In addition, all main packages have their sub packages. Domain carries Mediator and Model.  </w:t>
+        <w:t xml:space="preserve">Following the SOLID principles, the conceptual diagram is divided in three main packages Domain, Controller and View. In addition, all main packages have their sub packages. Domain carries Mediator and Model.  </w:t>
       </w:r>
     </w:p>
     <w:p>
@@ -4394,16 +4410,8 @@
         <w:rPr>
           <w:lang w:val="en-US"/>
         </w:rPr>
-        <w:t xml:space="preserve">Employees, </w:t>
-      </w:r>
-      <w:proofErr w:type="gramStart"/>
-      <w:r>
-        <w:rPr>
-          <w:lang w:val="en-US"/>
-        </w:rPr>
-        <w:t>shifts..</w:t>
-      </w:r>
-      <w:proofErr w:type="gramEnd"/>
+        <w:t>Employees, shifts..</w:t>
+      </w:r>
       <w:r>
         <w:rPr>
           <w:lang w:val="en-US"/>
@@ -4472,7 +4480,7 @@
     </w:p>
     <w:p>
       <w:pPr>
-        <w:pStyle w:val="Heading2"/>
+        <w:pStyle w:val="Nagwek2"/>
         <w:rPr>
           <w:lang w:val="en-US"/>
         </w:rPr>
@@ -4501,7 +4509,7 @@
     </w:p>
     <w:p>
       <w:pPr>
-        <w:pStyle w:val="Heading1"/>
+        <w:pStyle w:val="Nagwek1"/>
         <w:rPr>
           <w:lang w:val="en-US"/>
         </w:rPr>
@@ -4523,7 +4531,7 @@
     </w:p>
     <w:p>
       <w:pPr>
-        <w:pStyle w:val="Heading2"/>
+        <w:pStyle w:val="Nagwek2"/>
         <w:rPr>
           <w:lang w:val="en-US"/>
         </w:rPr>
@@ -4595,7 +4603,7 @@
     </w:p>
     <w:p>
       <w:pPr>
-        <w:pStyle w:val="Heading2"/>
+        <w:pStyle w:val="Nagwek2"/>
         <w:rPr>
           <w:lang w:val="en-US"/>
         </w:rPr>
@@ -4786,7 +4794,7 @@
     </w:p>
     <w:p>
       <w:pPr>
-        <w:pStyle w:val="Heading3"/>
+        <w:pStyle w:val="Nagwek3"/>
         <w:rPr>
           <w:lang w:val="en-US"/>
         </w:rPr>
@@ -4906,7 +4914,7 @@
     </w:p>
     <w:p>
       <w:pPr>
-        <w:pStyle w:val="Heading3"/>
+        <w:pStyle w:val="Nagwek3"/>
         <w:rPr>
           <w:lang w:val="en-US"/>
         </w:rPr>
@@ -4933,73 +4941,215 @@
           <w:lang w:val="en-US"/>
         </w:rPr>
       </w:pPr>
-    </w:p>
-    <w:p>
-      <w:pPr>
-        <w:rPr>
-          <w:lang w:val="en-US"/>
-        </w:rPr>
-      </w:pPr>
-    </w:p>
-    <w:p>
-      <w:pPr>
-        <w:rPr>
-          <w:lang w:val="en-US"/>
-        </w:rPr>
-      </w:pPr>
-    </w:p>
-    <w:p>
-      <w:pPr>
-        <w:rPr>
-          <w:lang w:val="en-US"/>
-        </w:rPr>
-      </w:pPr>
-    </w:p>
-    <w:p>
-      <w:pPr>
-        <w:rPr>
-          <w:lang w:val="en-US"/>
-        </w:rPr>
-      </w:pPr>
-    </w:p>
-    <w:p>
-      <w:pPr>
-        <w:rPr>
-          <w:lang w:val="en-US"/>
-        </w:rPr>
-      </w:pPr>
-    </w:p>
-    <w:p>
-      <w:pPr>
-        <w:rPr>
-          <w:lang w:val="en-US"/>
-        </w:rPr>
-      </w:pPr>
-    </w:p>
-    <w:p>
-      <w:pPr>
-        <w:rPr>
-          <w:lang w:val="en-US"/>
-        </w:rPr>
-      </w:pPr>
-    </w:p>
-    <w:p>
-      <w:pPr>
-        <w:rPr>
-          <w:lang w:val="en-US"/>
-        </w:rPr>
-      </w:pPr>
-    </w:p>
-    <w:p>
-      <w:pPr>
-        <w:rPr>
-          <w:lang w:val="en-US"/>
-        </w:rPr>
-      </w:pPr>
-    </w:p>
-    <w:p>
-      <w:pPr>
-        <w:pStyle w:val="Heading2"/>
+      <w:r>
+        <w:rPr>
+          <w:lang w:val="en-US"/>
+        </w:rPr>
+        <w:t>DAO pattern is used for separating lower level accessing API from higher level services. DAO pattern includes 3 participants.</w:t>
+      </w:r>
+    </w:p>
+    <w:p>
+      <w:pPr>
+        <w:rPr>
+          <w:lang w:val="en-US"/>
+        </w:rPr>
+      </w:pPr>
+    </w:p>
+    <w:p>
+      <w:pPr>
+        <w:rPr>
+          <w:lang w:val="en-US"/>
+        </w:rPr>
+      </w:pPr>
+      <w:r>
+        <w:rPr>
+          <w:b/>
+          <w:lang w:val="en-US"/>
+        </w:rPr>
+        <w:t>Data Access Object concrete class</w:t>
+      </w:r>
+      <w:r>
+        <w:rPr>
+          <w:lang w:val="en-US"/>
+        </w:rPr>
+        <w:t xml:space="preserve"> – This is an implementation class for the interface explained below. It’s responsibility is to get data from database or other data storage method. </w:t>
+      </w:r>
+    </w:p>
+    <w:p>
+      <w:pPr>
+        <w:rPr>
+          <w:lang w:val="en-US"/>
+        </w:rPr>
+      </w:pPr>
+      <w:r>
+        <w:rPr>
+          <w:b/>
+          <w:lang w:val="en-US"/>
+        </w:rPr>
+        <w:t xml:space="preserve">Data Access Object Interface </w:t>
+      </w:r>
+      <w:r>
+        <w:rPr>
+          <w:b/>
+          <w:lang w:val="en-US"/>
+        </w:rPr>
+        <w:t>–</w:t>
+      </w:r>
+      <w:r>
+        <w:rPr>
+          <w:b/>
+          <w:lang w:val="en-US"/>
+        </w:rPr>
+        <w:t xml:space="preserve"> </w:t>
+      </w:r>
+      <w:r>
+        <w:rPr>
+          <w:lang w:val="en-US"/>
+        </w:rPr>
+        <w:t>The interface defines operations that will be performed on a model.</w:t>
+      </w:r>
+    </w:p>
+    <w:p>
+      <w:pPr>
+        <w:rPr>
+          <w:lang w:val="en-US"/>
+        </w:rPr>
+      </w:pPr>
+      <w:r>
+        <w:rPr>
+          <w:b/>
+          <w:lang w:val="en-US"/>
+        </w:rPr>
+        <w:t xml:space="preserve">Model Object </w:t>
+      </w:r>
+      <w:r>
+        <w:rPr>
+          <w:lang w:val="en-US"/>
+        </w:rPr>
+        <w:t>– This is an object containing get and set methods. It’s used to store data received from any data storage mechanism.</w:t>
+      </w:r>
+    </w:p>
+    <w:p>
+      <w:pPr>
+        <w:rPr>
+          <w:lang w:val="en-US"/>
+        </w:rPr>
+      </w:pPr>
+    </w:p>
+    <w:p>
+      <w:pPr>
+        <w:rPr>
+          <w:lang w:val="en-US"/>
+        </w:rPr>
+      </w:pPr>
+      <w:r>
+        <w:rPr>
+          <w:lang w:val="en-US"/>
+        </w:rPr>
+        <w:t>This design pattern suits the needs because there is constant communication between database and model. The pattern is advantageous for the project for a few reasons:</w:t>
+      </w:r>
+    </w:p>
+    <w:p>
+      <w:pPr>
+        <w:rPr>
+          <w:lang w:val="en-US"/>
+        </w:rPr>
+      </w:pPr>
+      <w:r>
+        <w:rPr>
+          <w:lang w:val="en-US"/>
+        </w:rPr>
+        <w:t>-</w:t>
+      </w:r>
+      <w:r>
+        <w:rPr>
+          <w:lang w:val="en-US"/>
+        </w:rPr>
+        <w:t xml:space="preserve"> Because model and service layer are disconnected both of them can be updated independently, without disrupting the functionality of any of them, which also encapsulates the first SOLID principle.</w:t>
+      </w:r>
+    </w:p>
+    <w:p>
+      <w:r>
+        <w:rPr>
+          <w:lang w:val="en-US"/>
+        </w:rPr>
+        <w:t>-The pattern includes interface so it also helps with sticking to interface segregation principle in SOLID.</w:t>
+      </w:r>
+    </w:p>
+    <w:p/>
+    <w:p>
+      <w:pPr>
+        <w:rPr>
+          <w:lang w:val="en-US"/>
+        </w:rPr>
+      </w:pPr>
+    </w:p>
+    <w:p>
+      <w:pPr>
+        <w:rPr>
+          <w:lang w:val="en-US"/>
+        </w:rPr>
+      </w:pPr>
+    </w:p>
+    <w:p>
+      <w:pPr>
+        <w:rPr>
+          <w:lang w:val="en-US"/>
+        </w:rPr>
+      </w:pPr>
+    </w:p>
+    <w:p>
+      <w:pPr>
+        <w:rPr>
+          <w:lang w:val="en-US"/>
+        </w:rPr>
+      </w:pPr>
+    </w:p>
+    <w:p>
+      <w:pPr>
+        <w:rPr>
+          <w:lang w:val="en-US"/>
+        </w:rPr>
+      </w:pPr>
+    </w:p>
+    <w:p>
+      <w:pPr>
+        <w:rPr>
+          <w:lang w:val="en-US"/>
+        </w:rPr>
+      </w:pPr>
+    </w:p>
+    <w:p>
+      <w:pPr>
+        <w:rPr>
+          <w:lang w:val="en-US"/>
+        </w:rPr>
+      </w:pPr>
+    </w:p>
+    <w:p>
+      <w:pPr>
+        <w:rPr>
+          <w:lang w:val="en-US"/>
+        </w:rPr>
+      </w:pPr>
+    </w:p>
+    <w:p>
+      <w:pPr>
+        <w:rPr>
+          <w:lang w:val="en-US"/>
+        </w:rPr>
+      </w:pPr>
+    </w:p>
+    <w:p>
+      <w:pPr>
+        <w:rPr>
+          <w:lang w:val="en-US"/>
+        </w:rPr>
+      </w:pPr>
+    </w:p>
+    <w:p>
+      <w:pPr>
+        <w:pStyle w:val="Nagwek2"/>
         <w:rPr>
           <w:lang w:val="en-US"/>
         </w:rPr>
@@ -5456,7 +5606,7 @@
     </w:p>
     <w:p>
       <w:pPr>
-        <w:pStyle w:val="Heading2"/>
+        <w:pStyle w:val="Nagwek2"/>
         <w:rPr>
           <w:lang w:val="en-US"/>
         </w:rPr>
@@ -5476,192 +5626,129 @@
           <w:lang w:val="en-US"/>
         </w:rPr>
       </w:pPr>
-    </w:p>
-    <w:p>
-      <w:pPr>
-        <w:rPr>
-          <w:lang w:val="en-US"/>
-        </w:rPr>
-      </w:pPr>
-    </w:p>
-    <w:p>
-      <w:pPr>
-        <w:rPr>
-          <w:lang w:val="en-US"/>
-        </w:rPr>
-      </w:pPr>
-    </w:p>
-    <w:p>
-      <w:pPr>
-        <w:rPr>
-          <w:lang w:val="en-US"/>
-        </w:rPr>
-      </w:pPr>
-    </w:p>
-    <w:p>
-      <w:pPr>
-        <w:rPr>
-          <w:lang w:val="en-US"/>
-        </w:rPr>
-      </w:pPr>
-    </w:p>
-    <w:p>
-      <w:pPr>
-        <w:rPr>
-          <w:lang w:val="en-US"/>
-        </w:rPr>
-      </w:pPr>
-    </w:p>
-    <w:p>
-      <w:pPr>
-        <w:rPr>
-          <w:lang w:val="en-US"/>
-        </w:rPr>
-      </w:pPr>
-    </w:p>
-    <w:p>
-      <w:pPr>
-        <w:rPr>
-          <w:lang w:val="en-US"/>
-        </w:rPr>
-      </w:pPr>
-    </w:p>
-    <w:p>
-      <w:pPr>
-        <w:rPr>
-          <w:lang w:val="en-US"/>
-        </w:rPr>
-      </w:pPr>
-    </w:p>
-    <w:p>
-      <w:pPr>
-        <w:rPr>
-          <w:lang w:val="en-US"/>
-        </w:rPr>
-      </w:pPr>
-    </w:p>
-    <w:p>
-      <w:pPr>
-        <w:rPr>
-          <w:lang w:val="en-US"/>
-        </w:rPr>
-      </w:pPr>
-    </w:p>
-    <w:p>
-      <w:pPr>
-        <w:rPr>
-          <w:lang w:val="en-US"/>
-        </w:rPr>
-      </w:pPr>
-    </w:p>
-    <w:p>
-      <w:pPr>
-        <w:rPr>
-          <w:lang w:val="en-US"/>
-        </w:rPr>
-      </w:pPr>
-    </w:p>
-    <w:p>
-      <w:pPr>
-        <w:rPr>
-          <w:lang w:val="en-US"/>
-        </w:rPr>
-      </w:pPr>
-    </w:p>
-    <w:p>
-      <w:pPr>
-        <w:rPr>
-          <w:lang w:val="en-US"/>
-        </w:rPr>
-      </w:pPr>
-    </w:p>
-    <w:p>
-      <w:pPr>
-        <w:rPr>
-          <w:lang w:val="en-US"/>
-        </w:rPr>
-      </w:pPr>
-    </w:p>
-    <w:p>
-      <w:pPr>
-        <w:rPr>
-          <w:lang w:val="en-US"/>
-        </w:rPr>
-      </w:pPr>
-    </w:p>
-    <w:p>
-      <w:pPr>
-        <w:rPr>
-          <w:lang w:val="en-US"/>
-        </w:rPr>
-      </w:pPr>
-    </w:p>
-    <w:p>
-      <w:pPr>
-        <w:rPr>
-          <w:lang w:val="en-US"/>
-        </w:rPr>
-      </w:pPr>
-    </w:p>
-    <w:p>
-      <w:pPr>
-        <w:rPr>
-          <w:lang w:val="en-US"/>
-        </w:rPr>
-      </w:pPr>
-    </w:p>
-    <w:p>
-      <w:pPr>
-        <w:rPr>
-          <w:lang w:val="en-US"/>
-        </w:rPr>
-      </w:pPr>
-    </w:p>
-    <w:p>
-      <w:pPr>
-        <w:rPr>
-          <w:lang w:val="en-US"/>
-        </w:rPr>
-      </w:pPr>
-    </w:p>
-    <w:p>
-      <w:pPr>
-        <w:rPr>
-          <w:lang w:val="en-US"/>
-        </w:rPr>
-      </w:pPr>
-    </w:p>
-    <w:p>
-      <w:pPr>
-        <w:rPr>
-          <w:lang w:val="en-US"/>
-        </w:rPr>
-      </w:pPr>
-    </w:p>
-    <w:p>
-      <w:pPr>
-        <w:rPr>
-          <w:lang w:val="en-US"/>
-        </w:rPr>
-      </w:pPr>
-    </w:p>
-    <w:p>
-      <w:pPr>
-        <w:rPr>
-          <w:lang w:val="en-US"/>
-        </w:rPr>
-      </w:pPr>
-    </w:p>
-    <w:p>
-      <w:pPr>
-        <w:rPr>
-          <w:lang w:val="en-US"/>
-        </w:rPr>
-      </w:pPr>
-    </w:p>
-    <w:p>
-      <w:pPr>
-        <w:pStyle w:val="Heading1"/>
+      <w:r>
+        <w:rPr>
+          <w:lang w:val="en-US"/>
+        </w:rPr>
+        <w:t>In order to achieve client/server communication RMI API ha</w:t>
+      </w:r>
+      <w:r>
+        <w:rPr>
+          <w:lang w:val="en-US"/>
+        </w:rPr>
+        <w:t>d</w:t>
+      </w:r>
+      <w:r>
+        <w:rPr>
+          <w:lang w:val="en-US"/>
+        </w:rPr>
+        <w:t xml:space="preserve"> been used. It allows one part of the software to remotely access methods that exist on different address space, for example another machine.  The communication is handled using stub object on a client side and skeleton object on the server side. The stub object creates an information block that consists of method name of the object which we want to access and parameters for accesses method. The skeleton object role is to call and forward parameters to the method from stub object.</w:t>
+      </w:r>
+    </w:p>
+    <w:p>
+      <w:pPr>
+        <w:spacing w:line="240" w:lineRule="auto"/>
+        <w:rPr>
+          <w:lang w:val="en-US"/>
+        </w:rPr>
+      </w:pPr>
+      <w:r>
+        <w:rPr>
+          <w:noProof/>
+        </w:rPr>
+        <w:drawing>
+          <wp:inline distT="0" distB="0" distL="0" distR="0" wp14:anchorId="3FD785DA" wp14:editId="4A36E53F">
+            <wp:extent cx="5400040" cy="1590675"/>
+            <wp:effectExtent l="0" t="0" r="0" b="9525"/>
+            <wp:docPr id="2" name="Obraz 2" descr="https://cdncontribute.geeksforgeeks.org/wp-content/uploads/RMI.png"/>
+            <wp:cNvGraphicFramePr>
+              <a:graphicFrameLocks xmlns:a="http://schemas.openxmlformats.org/drawingml/2006/main" noChangeAspect="1"/>
+            </wp:cNvGraphicFramePr>
+            <a:graphic xmlns:a="http://schemas.openxmlformats.org/drawingml/2006/main">
+              <a:graphicData uri="http://schemas.openxmlformats.org/drawingml/2006/picture">
+                <pic:pic xmlns:pic="http://schemas.openxmlformats.org/drawingml/2006/picture">
+                  <pic:nvPicPr>
+                    <pic:cNvPr id="0" name="Picture 1" descr="https://cdncontribute.geeksforgeeks.org/wp-content/uploads/RMI.png"/>
+                    <pic:cNvPicPr>
+                      <a:picLocks noChangeAspect="1" noChangeArrowheads="1"/>
+                    </pic:cNvPicPr>
+                  </pic:nvPicPr>
+                  <pic:blipFill>
+                    <a:blip r:embed="rId19">
+                      <a:extLst>
+                        <a:ext uri="{28A0092B-C50C-407E-A947-70E740481C1C}">
+                          <a14:useLocalDpi xmlns:a14="http://schemas.microsoft.com/office/drawing/2010/main" val="0"/>
+                        </a:ext>
+                      </a:extLst>
+                    </a:blip>
+                    <a:srcRect/>
+                    <a:stretch>
+                      <a:fillRect/>
+                    </a:stretch>
+                  </pic:blipFill>
+                  <pic:spPr bwMode="auto">
+                    <a:xfrm>
+                      <a:off x="0" y="0"/>
+                      <a:ext cx="5400040" cy="1590675"/>
+                    </a:xfrm>
+                    <a:prstGeom prst="rect">
+                      <a:avLst/>
+                    </a:prstGeom>
+                    <a:noFill/>
+                    <a:ln>
+                      <a:noFill/>
+                    </a:ln>
+                  </pic:spPr>
+                </pic:pic>
+              </a:graphicData>
+            </a:graphic>
+          </wp:inline>
+        </w:drawing>
+      </w:r>
+    </w:p>
+    <w:p>
+      <w:pPr>
+        <w:spacing w:line="240" w:lineRule="auto"/>
+        <w:rPr>
+          <w:sz w:val="14"/>
+          <w:szCs w:val="14"/>
+          <w:lang w:val="en-US"/>
+        </w:rPr>
+      </w:pPr>
+      <w:r>
+        <w:rPr>
+          <w:sz w:val="14"/>
+          <w:szCs w:val="14"/>
+          <w:lang w:val="en-US"/>
+        </w:rPr>
+        <w:t xml:space="preserve">Image: </w:t>
+      </w:r>
+    </w:p>
+    <w:p>
+      <w:pPr>
+        <w:rPr>
+          <w:sz w:val="14"/>
+          <w:szCs w:val="14"/>
+          <w:lang w:val="en-US"/>
+        </w:rPr>
+      </w:pPr>
+    </w:p>
+    <w:p>
+      <w:pPr>
+        <w:rPr>
+          <w:lang w:val="en-US"/>
+        </w:rPr>
+      </w:pPr>
+      <w:r>
+        <w:rPr>
+          <w:lang w:val="en-US"/>
+        </w:rPr>
+        <w:t>RMI is widely used because of its reliability and built in multithreading. The implementation of RMI is very clear and because of that it’s easy to stick to a certain code architecture.</w:t>
+      </w:r>
+    </w:p>
+    <w:p>
+      <w:pPr>
+        <w:pStyle w:val="Nagwek1"/>
         <w:rPr>
           <w:lang w:val="en-US"/>
         </w:rPr>
@@ -5671,6 +5758,7 @@
         <w:rPr>
           <w:lang w:val="en-US"/>
         </w:rPr>
+        <w:lastRenderedPageBreak/>
         <w:t>Implementation</w:t>
       </w:r>
       <w:bookmarkEnd w:id="21"/>
@@ -5683,446 +5771,632 @@
     </w:p>
     <w:p>
       <w:pPr>
-        <w:rPr>
-          <w:lang w:val="en-US"/>
-        </w:rPr>
-      </w:pPr>
-    </w:p>
-    <w:p>
-      <w:pPr>
-        <w:rPr>
-          <w:lang w:val="en-US"/>
-        </w:rPr>
-      </w:pPr>
-    </w:p>
-    <w:p>
-      <w:pPr>
-        <w:rPr>
-          <w:lang w:val="en-US"/>
-        </w:rPr>
-      </w:pPr>
-    </w:p>
-    <w:p>
-      <w:pPr>
-        <w:rPr>
-          <w:lang w:val="en-US"/>
-        </w:rPr>
-      </w:pPr>
-    </w:p>
-    <w:p>
-      <w:pPr>
-        <w:rPr>
-          <w:lang w:val="en-US"/>
-        </w:rPr>
-      </w:pPr>
-    </w:p>
-    <w:p>
-      <w:pPr>
-        <w:rPr>
-          <w:lang w:val="en-US"/>
-        </w:rPr>
-      </w:pPr>
-    </w:p>
-    <w:p>
-      <w:pPr>
-        <w:rPr>
-          <w:lang w:val="en-US"/>
-        </w:rPr>
-      </w:pPr>
-    </w:p>
-    <w:p>
-      <w:pPr>
-        <w:rPr>
-          <w:lang w:val="en-US"/>
-        </w:rPr>
-      </w:pPr>
-    </w:p>
-    <w:p>
-      <w:pPr>
-        <w:rPr>
-          <w:lang w:val="en-US"/>
-        </w:rPr>
-      </w:pPr>
-    </w:p>
-    <w:p>
-      <w:pPr>
-        <w:rPr>
-          <w:lang w:val="en-US"/>
-        </w:rPr>
-      </w:pPr>
-    </w:p>
-    <w:p>
-      <w:pPr>
-        <w:rPr>
-          <w:lang w:val="en-US"/>
-        </w:rPr>
-      </w:pPr>
-    </w:p>
-    <w:p>
-      <w:pPr>
-        <w:rPr>
-          <w:lang w:val="en-US"/>
-        </w:rPr>
-      </w:pPr>
-    </w:p>
-    <w:p>
-      <w:pPr>
-        <w:rPr>
-          <w:lang w:val="en-US"/>
-        </w:rPr>
-      </w:pPr>
-    </w:p>
-    <w:p>
-      <w:pPr>
-        <w:rPr>
-          <w:lang w:val="en-US"/>
-        </w:rPr>
-      </w:pPr>
-    </w:p>
-    <w:p>
-      <w:pPr>
-        <w:rPr>
-          <w:lang w:val="en-US"/>
-        </w:rPr>
-      </w:pPr>
-    </w:p>
-    <w:p>
-      <w:pPr>
-        <w:rPr>
-          <w:lang w:val="en-US"/>
-        </w:rPr>
-      </w:pPr>
-    </w:p>
-    <w:p>
-      <w:pPr>
-        <w:rPr>
-          <w:lang w:val="en-US"/>
-        </w:rPr>
-      </w:pPr>
-    </w:p>
-    <w:p>
-      <w:pPr>
-        <w:rPr>
-          <w:lang w:val="en-US"/>
-        </w:rPr>
-      </w:pPr>
-    </w:p>
-    <w:p>
-      <w:pPr>
-        <w:rPr>
-          <w:lang w:val="en-US"/>
-        </w:rPr>
-      </w:pPr>
-    </w:p>
-    <w:p>
-      <w:pPr>
-        <w:rPr>
-          <w:lang w:val="en-US"/>
-        </w:rPr>
-      </w:pPr>
-    </w:p>
-    <w:p>
-      <w:pPr>
-        <w:rPr>
-          <w:lang w:val="en-US"/>
-        </w:rPr>
-      </w:pPr>
-    </w:p>
-    <w:p>
-      <w:pPr>
-        <w:rPr>
-          <w:lang w:val="en-US"/>
-        </w:rPr>
-      </w:pPr>
-    </w:p>
-    <w:p>
-      <w:pPr>
-        <w:rPr>
-          <w:lang w:val="en-US"/>
-        </w:rPr>
-      </w:pPr>
-    </w:p>
-    <w:p>
-      <w:pPr>
-        <w:rPr>
-          <w:lang w:val="en-US"/>
-        </w:rPr>
-      </w:pPr>
-    </w:p>
-    <w:p>
-      <w:pPr>
-        <w:rPr>
-          <w:lang w:val="en-US"/>
-        </w:rPr>
-      </w:pPr>
-    </w:p>
-    <w:p>
-      <w:pPr>
-        <w:rPr>
-          <w:lang w:val="en-US"/>
-        </w:rPr>
-      </w:pPr>
-    </w:p>
-    <w:p>
-      <w:pPr>
-        <w:rPr>
-          <w:lang w:val="en-US"/>
-        </w:rPr>
-      </w:pPr>
-    </w:p>
-    <w:p>
-      <w:pPr>
-        <w:rPr>
-          <w:lang w:val="en-US"/>
-        </w:rPr>
-      </w:pPr>
-    </w:p>
-    <w:p>
-      <w:pPr>
-        <w:rPr>
-          <w:lang w:val="en-US"/>
-        </w:rPr>
-      </w:pPr>
-    </w:p>
-    <w:p>
-      <w:pPr>
-        <w:rPr>
-          <w:lang w:val="en-US"/>
-        </w:rPr>
-      </w:pPr>
-    </w:p>
-    <w:p>
-      <w:pPr>
-        <w:rPr>
-          <w:lang w:val="en-US"/>
-        </w:rPr>
-      </w:pPr>
-    </w:p>
-    <w:p>
-      <w:pPr>
-        <w:rPr>
-          <w:lang w:val="en-US"/>
-        </w:rPr>
-      </w:pPr>
-    </w:p>
-    <w:p>
-      <w:pPr>
-        <w:rPr>
-          <w:lang w:val="en-US"/>
-        </w:rPr>
-      </w:pPr>
-    </w:p>
-    <w:p>
-      <w:pPr>
-        <w:rPr>
-          <w:lang w:val="en-US"/>
-        </w:rPr>
-      </w:pPr>
-    </w:p>
-    <w:p>
-      <w:pPr>
-        <w:rPr>
-          <w:lang w:val="en-US"/>
-        </w:rPr>
-      </w:pPr>
-    </w:p>
-    <w:p>
-      <w:pPr>
-        <w:rPr>
-          <w:lang w:val="en-US"/>
-        </w:rPr>
-      </w:pPr>
-    </w:p>
-    <w:p>
-      <w:pPr>
-        <w:rPr>
-          <w:lang w:val="en-US"/>
-        </w:rPr>
-      </w:pPr>
-    </w:p>
-    <w:p>
-      <w:pPr>
-        <w:rPr>
-          <w:lang w:val="en-US"/>
-        </w:rPr>
-      </w:pPr>
-    </w:p>
-    <w:p>
-      <w:pPr>
-        <w:rPr>
-          <w:lang w:val="en-US"/>
-        </w:rPr>
-      </w:pPr>
-    </w:p>
-    <w:p>
-      <w:pPr>
-        <w:rPr>
-          <w:lang w:val="en-US"/>
-        </w:rPr>
-      </w:pPr>
-    </w:p>
-    <w:p>
-      <w:pPr>
-        <w:rPr>
-          <w:lang w:val="en-US"/>
-        </w:rPr>
-      </w:pPr>
-    </w:p>
-    <w:p>
-      <w:pPr>
-        <w:rPr>
-          <w:lang w:val="en-US"/>
-        </w:rPr>
-      </w:pPr>
-    </w:p>
-    <w:p>
-      <w:pPr>
-        <w:rPr>
-          <w:lang w:val="en-US"/>
-        </w:rPr>
-      </w:pPr>
-    </w:p>
-    <w:p>
-      <w:pPr>
-        <w:rPr>
-          <w:lang w:val="en-US"/>
-        </w:rPr>
-      </w:pPr>
-    </w:p>
-    <w:p>
-      <w:pPr>
-        <w:rPr>
-          <w:lang w:val="en-US"/>
-        </w:rPr>
-      </w:pPr>
-    </w:p>
-    <w:p>
-      <w:pPr>
-        <w:rPr>
-          <w:lang w:val="en-US"/>
-        </w:rPr>
-      </w:pPr>
-    </w:p>
-    <w:p>
-      <w:pPr>
-        <w:rPr>
-          <w:lang w:val="en-US"/>
-        </w:rPr>
-      </w:pPr>
-    </w:p>
-    <w:p>
-      <w:pPr>
-        <w:rPr>
-          <w:lang w:val="en-US"/>
-        </w:rPr>
-      </w:pPr>
-    </w:p>
-    <w:p>
-      <w:pPr>
-        <w:rPr>
-          <w:lang w:val="en-US"/>
-        </w:rPr>
-      </w:pPr>
-    </w:p>
-    <w:p>
-      <w:pPr>
-        <w:rPr>
-          <w:lang w:val="en-US"/>
-        </w:rPr>
-      </w:pPr>
-    </w:p>
-    <w:p>
-      <w:pPr>
-        <w:rPr>
-          <w:lang w:val="en-US"/>
-        </w:rPr>
-      </w:pPr>
-    </w:p>
-    <w:p>
-      <w:pPr>
-        <w:rPr>
-          <w:lang w:val="en-US"/>
-        </w:rPr>
-      </w:pPr>
-    </w:p>
-    <w:p>
-      <w:pPr>
-        <w:rPr>
-          <w:lang w:val="en-US"/>
-        </w:rPr>
-      </w:pPr>
-    </w:p>
-    <w:p>
-      <w:pPr>
-        <w:rPr>
-          <w:lang w:val="en-US"/>
-        </w:rPr>
-      </w:pPr>
-    </w:p>
-    <w:p>
-      <w:pPr>
-        <w:rPr>
-          <w:lang w:val="en-US"/>
-        </w:rPr>
-      </w:pPr>
-    </w:p>
-    <w:p>
-      <w:pPr>
-        <w:rPr>
-          <w:lang w:val="en-US"/>
-        </w:rPr>
-      </w:pPr>
-    </w:p>
-    <w:p>
-      <w:pPr>
-        <w:rPr>
-          <w:lang w:val="en-US"/>
-        </w:rPr>
-      </w:pPr>
-    </w:p>
-    <w:p>
-      <w:pPr>
-        <w:rPr>
-          <w:lang w:val="en-US"/>
-        </w:rPr>
-      </w:pPr>
-    </w:p>
-    <w:p>
-      <w:pPr>
-        <w:rPr>
-          <w:lang w:val="en-US"/>
-        </w:rPr>
-      </w:pPr>
-    </w:p>
-    <w:p>
-      <w:pPr>
-        <w:rPr>
-          <w:lang w:val="en-US"/>
-        </w:rPr>
-      </w:pPr>
-    </w:p>
-    <w:p>
-      <w:pPr>
-        <w:rPr>
-          <w:lang w:val="en-US"/>
-        </w:rPr>
-      </w:pPr>
-    </w:p>
-    <w:p>
-      <w:pPr>
-        <w:pStyle w:val="Heading1"/>
-        <w:rPr>
-          <w:lang w:val="en-US"/>
-        </w:rPr>
-      </w:pPr>
-      <w:bookmarkStart w:id="22" w:name="_Toc16797638"/>
+        <w:pStyle w:val="Nagwek2"/>
+        <w:rPr>
+          <w:lang w:val="en-US"/>
+        </w:rPr>
+      </w:pPr>
+      <w:r>
+        <w:rPr>
+          <w:lang w:val="en-US"/>
+        </w:rPr>
+        <w:t>RMI implementation</w:t>
+      </w:r>
+    </w:p>
+    <w:p>
+      <w:pPr>
+        <w:rPr>
+          <w:noProof/>
+        </w:rPr>
+      </w:pPr>
+      <w:r>
+        <w:rPr>
+          <w:lang w:val="en-US"/>
+        </w:rPr>
+        <w:t xml:space="preserve">The program implements 3 server classes, each responsible for managing one aspect of the software. Here is an example of </w:t>
+      </w:r>
+      <w:proofErr w:type="spellStart"/>
+      <w:r>
+        <w:rPr>
+          <w:lang w:val="en-US"/>
+        </w:rPr>
+        <w:t>EmployeeServer</w:t>
+      </w:r>
+      <w:proofErr w:type="spellEnd"/>
+      <w:r>
+        <w:rPr>
+          <w:lang w:val="en-US"/>
+        </w:rPr>
+        <w:t xml:space="preserve"> class implementation.</w:t>
+      </w:r>
+      <w:r>
+        <w:rPr>
+          <w:noProof/>
+        </w:rPr>
+        <w:t xml:space="preserve"> </w:t>
+      </w:r>
+    </w:p>
+    <w:p>
+      <w:pPr>
+        <w:rPr>
+          <w:lang w:val="en-US"/>
+        </w:rPr>
+      </w:pPr>
+    </w:p>
+    <w:p>
+      <w:pPr>
+        <w:rPr>
+          <w:lang w:val="en-US"/>
+        </w:rPr>
+      </w:pPr>
+      <w:r>
+        <w:rPr>
+          <w:noProof/>
+        </w:rPr>
+        <w:drawing>
+          <wp:inline distT="0" distB="0" distL="0" distR="0" wp14:anchorId="5CD552BE" wp14:editId="7ED43356">
+            <wp:extent cx="5399405" cy="2119746"/>
+            <wp:effectExtent l="0" t="0" r="0" b="0"/>
+            <wp:docPr id="8" name="Obraz 8"/>
+            <wp:cNvGraphicFramePr>
+              <a:graphicFrameLocks xmlns:a="http://schemas.openxmlformats.org/drawingml/2006/main" noChangeAspect="1"/>
+            </wp:cNvGraphicFramePr>
+            <a:graphic xmlns:a="http://schemas.openxmlformats.org/drawingml/2006/main">
+              <a:graphicData uri="http://schemas.openxmlformats.org/drawingml/2006/picture">
+                <pic:pic xmlns:pic="http://schemas.openxmlformats.org/drawingml/2006/picture">
+                  <pic:nvPicPr>
+                    <pic:cNvPr id="1" name=""/>
+                    <pic:cNvPicPr/>
+                  </pic:nvPicPr>
+                  <pic:blipFill>
+                    <a:blip r:embed="rId20"/>
+                    <a:stretch>
+                      <a:fillRect/>
+                    </a:stretch>
+                  </pic:blipFill>
+                  <pic:spPr>
+                    <a:xfrm>
+                      <a:off x="0" y="0"/>
+                      <a:ext cx="5421075" cy="2128253"/>
+                    </a:xfrm>
+                    <a:prstGeom prst="rect">
+                      <a:avLst/>
+                    </a:prstGeom>
+                  </pic:spPr>
+                </pic:pic>
+              </a:graphicData>
+            </a:graphic>
+          </wp:inline>
+        </w:drawing>
+      </w:r>
+    </w:p>
+    <w:p>
+      <w:pPr>
+        <w:rPr>
+          <w:noProof/>
+        </w:rPr>
+      </w:pPr>
+    </w:p>
+    <w:p>
+      <w:pPr>
+        <w:rPr>
+          <w:noProof/>
+        </w:rPr>
+      </w:pPr>
+      <w:r>
+        <w:rPr>
+          <w:noProof/>
+        </w:rPr>
+        <w:t>In here registry is created on given port and methods from implementation class are binded to the registry. Now the Client class can communicate with the server through stub object and access those methods inside implementation class.</w:t>
+      </w:r>
+      <w:r>
+        <w:rPr>
+          <w:noProof/>
+        </w:rPr>
+        <w:t xml:space="preserve"> </w:t>
+      </w:r>
+    </w:p>
+    <w:p>
+      <w:pPr>
+        <w:rPr>
+          <w:noProof/>
+        </w:rPr>
+      </w:pPr>
+      <w:r>
+        <w:rPr>
+          <w:noProof/>
+        </w:rPr>
+        <w:drawing>
+          <wp:inline distT="0" distB="0" distL="0" distR="0" wp14:anchorId="2DC27529" wp14:editId="181576BF">
+            <wp:extent cx="5400040" cy="2541905"/>
+            <wp:effectExtent l="0" t="0" r="0" b="0"/>
+            <wp:docPr id="11" name="Obraz 11"/>
+            <wp:cNvGraphicFramePr>
+              <a:graphicFrameLocks xmlns:a="http://schemas.openxmlformats.org/drawingml/2006/main" noChangeAspect="1"/>
+            </wp:cNvGraphicFramePr>
+            <a:graphic xmlns:a="http://schemas.openxmlformats.org/drawingml/2006/main">
+              <a:graphicData uri="http://schemas.openxmlformats.org/drawingml/2006/picture">
+                <pic:pic xmlns:pic="http://schemas.openxmlformats.org/drawingml/2006/picture">
+                  <pic:nvPicPr>
+                    <pic:cNvPr id="1" name=""/>
+                    <pic:cNvPicPr/>
+                  </pic:nvPicPr>
+                  <pic:blipFill>
+                    <a:blip r:embed="rId21"/>
+                    <a:stretch>
+                      <a:fillRect/>
+                    </a:stretch>
+                  </pic:blipFill>
+                  <pic:spPr>
+                    <a:xfrm>
+                      <a:off x="0" y="0"/>
+                      <a:ext cx="5400040" cy="2541905"/>
+                    </a:xfrm>
+                    <a:prstGeom prst="rect">
+                      <a:avLst/>
+                    </a:prstGeom>
+                  </pic:spPr>
+                </pic:pic>
+              </a:graphicData>
+            </a:graphic>
+          </wp:inline>
+        </w:drawing>
+      </w:r>
+    </w:p>
+    <w:p>
+      <w:pPr>
+        <w:rPr>
+          <w:noProof/>
+        </w:rPr>
+      </w:pPr>
+    </w:p>
+    <w:p>
+      <w:pPr>
+        <w:rPr>
+          <w:noProof/>
+        </w:rPr>
+      </w:pPr>
+      <w:r>
+        <w:rPr>
+          <w:noProof/>
+        </w:rPr>
+        <w:lastRenderedPageBreak/>
+        <w:t>This is a part of Client class, in here stub objects are created based on registry lookup results and methods can now be remotely accessed.</w:t>
+      </w:r>
+    </w:p>
+    <w:p>
+      <w:pPr>
+        <w:rPr>
+          <w:lang w:val="en-US"/>
+        </w:rPr>
+      </w:pPr>
+    </w:p>
+    <w:p>
+      <w:pPr>
+        <w:rPr>
+          <w:lang w:val="en-US"/>
+        </w:rPr>
+      </w:pPr>
+      <w:r>
+        <w:rPr>
+          <w:noProof/>
+        </w:rPr>
+        <w:drawing>
+          <wp:inline distT="0" distB="0" distL="0" distR="0" wp14:anchorId="0A79307E" wp14:editId="6646009A">
+            <wp:extent cx="5400040" cy="1849582"/>
+            <wp:effectExtent l="0" t="0" r="0" b="0"/>
+            <wp:docPr id="7" name="Obraz 7"/>
+            <wp:cNvGraphicFramePr>
+              <a:graphicFrameLocks xmlns:a="http://schemas.openxmlformats.org/drawingml/2006/main" noChangeAspect="1"/>
+            </wp:cNvGraphicFramePr>
+            <a:graphic xmlns:a="http://schemas.openxmlformats.org/drawingml/2006/main">
+              <a:graphicData uri="http://schemas.openxmlformats.org/drawingml/2006/picture">
+                <pic:pic xmlns:pic="http://schemas.openxmlformats.org/drawingml/2006/picture">
+                  <pic:nvPicPr>
+                    <pic:cNvPr id="1" name=""/>
+                    <pic:cNvPicPr/>
+                  </pic:nvPicPr>
+                  <pic:blipFill>
+                    <a:blip r:embed="rId22"/>
+                    <a:stretch>
+                      <a:fillRect/>
+                    </a:stretch>
+                  </pic:blipFill>
+                  <pic:spPr>
+                    <a:xfrm>
+                      <a:off x="0" y="0"/>
+                      <a:ext cx="5594219" cy="1916091"/>
+                    </a:xfrm>
+                    <a:prstGeom prst="rect">
+                      <a:avLst/>
+                    </a:prstGeom>
+                  </pic:spPr>
+                </pic:pic>
+              </a:graphicData>
+            </a:graphic>
+          </wp:inline>
+        </w:drawing>
+      </w:r>
+    </w:p>
+    <w:p>
+      <w:pPr>
+        <w:rPr>
+          <w:lang w:val="en-US"/>
+        </w:rPr>
+      </w:pPr>
+      <w:r>
+        <w:rPr>
+          <w:lang w:val="en-US"/>
+        </w:rPr>
+        <w:t xml:space="preserve">Lastly in order to launch all 3 servers multithreading is being used. 3 threads are created and all the servers are running at the same time. </w:t>
+      </w:r>
+    </w:p>
+    <w:p>
+      <w:pPr>
+        <w:rPr>
+          <w:szCs w:val="22"/>
+          <w:lang w:val="en-US"/>
+        </w:rPr>
+      </w:pPr>
+    </w:p>
+    <w:p>
+      <w:pPr>
+        <w:pStyle w:val="Nagwek2"/>
+        <w:rPr>
+          <w:lang w:val="en-US"/>
+        </w:rPr>
+      </w:pPr>
+      <w:r>
+        <w:rPr>
+          <w:lang w:val="en-US"/>
+        </w:rPr>
+        <w:t>DAO pattern implementation</w:t>
+      </w:r>
+    </w:p>
+    <w:p>
+      <w:pPr>
+        <w:rPr>
+          <w:b/>
+          <w:sz w:val="24"/>
+          <w:szCs w:val="24"/>
+          <w:lang w:val="en-US"/>
+        </w:rPr>
+      </w:pPr>
+      <w:r>
+        <w:rPr>
+          <w:noProof/>
+        </w:rPr>
+        <w:drawing>
+          <wp:inline distT="0" distB="0" distL="0" distR="0" wp14:anchorId="37A9D6DB" wp14:editId="1B861A82">
+            <wp:extent cx="4849090" cy="3291269"/>
+            <wp:effectExtent l="0" t="0" r="8890" b="4445"/>
+            <wp:docPr id="13" name="Obraz 13"/>
+            <wp:cNvGraphicFramePr>
+              <a:graphicFrameLocks xmlns:a="http://schemas.openxmlformats.org/drawingml/2006/main" noChangeAspect="1"/>
+            </wp:cNvGraphicFramePr>
+            <a:graphic xmlns:a="http://schemas.openxmlformats.org/drawingml/2006/main">
+              <a:graphicData uri="http://schemas.openxmlformats.org/drawingml/2006/picture">
+                <pic:pic xmlns:pic="http://schemas.openxmlformats.org/drawingml/2006/picture">
+                  <pic:nvPicPr>
+                    <pic:cNvPr id="1" name=""/>
+                    <pic:cNvPicPr/>
+                  </pic:nvPicPr>
+                  <pic:blipFill>
+                    <a:blip r:embed="rId23"/>
+                    <a:stretch>
+                      <a:fillRect/>
+                    </a:stretch>
+                  </pic:blipFill>
+                  <pic:spPr>
+                    <a:xfrm>
+                      <a:off x="0" y="0"/>
+                      <a:ext cx="4905350" cy="3329455"/>
+                    </a:xfrm>
+                    <a:prstGeom prst="rect">
+                      <a:avLst/>
+                    </a:prstGeom>
+                  </pic:spPr>
+                </pic:pic>
+              </a:graphicData>
+            </a:graphic>
+          </wp:inline>
+        </w:drawing>
+      </w:r>
+    </w:p>
+    <w:p>
+      <w:pPr>
+        <w:rPr>
+          <w:lang w:val="en-US"/>
+        </w:rPr>
+      </w:pPr>
+      <w:r>
+        <w:rPr>
+          <w:lang w:val="en-US"/>
+        </w:rPr>
+        <w:t>Here is a class diagram of DAO pattern implementation in the system</w:t>
+      </w:r>
+    </w:p>
+    <w:p>
+      <w:pPr>
+        <w:rPr>
+          <w:lang w:val="en-US"/>
+        </w:rPr>
+      </w:pPr>
+    </w:p>
+    <w:p>
+      <w:pPr>
+        <w:rPr>
+          <w:lang w:val="en-US"/>
+        </w:rPr>
+      </w:pPr>
+      <w:r>
+        <w:rPr>
+          <w:lang w:val="en-US"/>
+        </w:rPr>
+        <w:t xml:space="preserve">In the implementation </w:t>
+      </w:r>
+      <w:r>
+        <w:rPr>
+          <w:lang w:val="en-US"/>
+        </w:rPr>
+        <w:t>Data Access Object concrete class</w:t>
+      </w:r>
+      <w:r>
+        <w:rPr>
+          <w:lang w:val="en-US"/>
+        </w:rPr>
+        <w:t xml:space="preserve"> is </w:t>
+      </w:r>
+      <w:proofErr w:type="spellStart"/>
+      <w:r>
+        <w:rPr>
+          <w:lang w:val="en-US"/>
+        </w:rPr>
+        <w:t>seperated</w:t>
+      </w:r>
+      <w:proofErr w:type="spellEnd"/>
+      <w:r>
+        <w:rPr>
+          <w:lang w:val="en-US"/>
+        </w:rPr>
+        <w:t xml:space="preserve"> into 2 classes. One of them </w:t>
+      </w:r>
+      <w:proofErr w:type="spellStart"/>
+      <w:r>
+        <w:rPr>
+          <w:lang w:val="en-US"/>
+        </w:rPr>
+        <w:t>EmployeeDatabase</w:t>
+      </w:r>
+      <w:proofErr w:type="spellEnd"/>
+      <w:r>
+        <w:rPr>
+          <w:lang w:val="en-US"/>
+        </w:rPr>
+        <w:t xml:space="preserve"> is responsible only for sending SQL statements into the database, and performs no other function. </w:t>
+      </w:r>
+      <w:proofErr w:type="spellStart"/>
+      <w:r>
+        <w:rPr>
+          <w:lang w:val="en-US"/>
+        </w:rPr>
+        <w:t>EmployeeManager</w:t>
+      </w:r>
+      <w:proofErr w:type="spellEnd"/>
+      <w:r>
+        <w:rPr>
+          <w:lang w:val="en-US"/>
+        </w:rPr>
+        <w:t xml:space="preserve"> class on the other hand performs operations on data coming from or to database. This way the first SOLID principle is being uphold.</w:t>
+      </w:r>
+    </w:p>
+    <w:p>
+      <w:pPr>
+        <w:rPr>
+          <w:lang w:val="en-US"/>
+        </w:rPr>
+      </w:pPr>
+    </w:p>
+    <w:p>
+      <w:pPr>
+        <w:rPr>
+          <w:lang w:val="en-US"/>
+        </w:rPr>
+      </w:pPr>
+      <w:r>
+        <w:rPr>
+          <w:lang w:val="en-US"/>
+        </w:rPr>
+        <w:t xml:space="preserve">This is part of </w:t>
+      </w:r>
+      <w:proofErr w:type="spellStart"/>
+      <w:r>
+        <w:rPr>
+          <w:lang w:val="en-US"/>
+        </w:rPr>
+        <w:t>EmployeeManager</w:t>
+      </w:r>
+      <w:proofErr w:type="spellEnd"/>
+      <w:r>
+        <w:rPr>
+          <w:lang w:val="en-US"/>
+        </w:rPr>
+        <w:t xml:space="preserve"> class, it either takes data from database using </w:t>
+      </w:r>
+      <w:proofErr w:type="spellStart"/>
+      <w:r>
+        <w:rPr>
+          <w:lang w:val="en-US"/>
+        </w:rPr>
+        <w:t>EmployeeDatabase</w:t>
+      </w:r>
+      <w:proofErr w:type="spellEnd"/>
+      <w:r>
+        <w:rPr>
+          <w:lang w:val="en-US"/>
+        </w:rPr>
+        <w:t xml:space="preserve"> class or forwards data into it. During the communication it performs various operations on the data as seen below and in the </w:t>
+      </w:r>
+      <w:proofErr w:type="spellStart"/>
+      <w:r>
+        <w:rPr>
+          <w:lang w:val="en-US"/>
+        </w:rPr>
+        <w:t>getEmployees</w:t>
+      </w:r>
+      <w:proofErr w:type="spellEnd"/>
+      <w:r>
+        <w:rPr>
+          <w:lang w:val="en-US"/>
+        </w:rPr>
+        <w:t xml:space="preserve"> method its creating Employee objects based on data from the database. </w:t>
+      </w:r>
+    </w:p>
+    <w:p>
+      <w:pPr>
+        <w:rPr>
+          <w:lang w:val="en-US"/>
+        </w:rPr>
+      </w:pPr>
+      <w:r>
+        <w:rPr>
+          <w:noProof/>
+        </w:rPr>
+        <w:drawing>
+          <wp:inline distT="0" distB="0" distL="0" distR="0" wp14:anchorId="013E115A" wp14:editId="452C6616">
+            <wp:extent cx="5400040" cy="4659630"/>
+            <wp:effectExtent l="0" t="0" r="0" b="7620"/>
+            <wp:docPr id="15" name="Obraz 15"/>
+            <wp:cNvGraphicFramePr>
+              <a:graphicFrameLocks xmlns:a="http://schemas.openxmlformats.org/drawingml/2006/main" noChangeAspect="1"/>
+            </wp:cNvGraphicFramePr>
+            <a:graphic xmlns:a="http://schemas.openxmlformats.org/drawingml/2006/main">
+              <a:graphicData uri="http://schemas.openxmlformats.org/drawingml/2006/picture">
+                <pic:pic xmlns:pic="http://schemas.openxmlformats.org/drawingml/2006/picture">
+                  <pic:nvPicPr>
+                    <pic:cNvPr id="1" name=""/>
+                    <pic:cNvPicPr/>
+                  </pic:nvPicPr>
+                  <pic:blipFill>
+                    <a:blip r:embed="rId24"/>
+                    <a:stretch>
+                      <a:fillRect/>
+                    </a:stretch>
+                  </pic:blipFill>
+                  <pic:spPr>
+                    <a:xfrm>
+                      <a:off x="0" y="0"/>
+                      <a:ext cx="5400040" cy="4659630"/>
+                    </a:xfrm>
+                    <a:prstGeom prst="rect">
+                      <a:avLst/>
+                    </a:prstGeom>
+                  </pic:spPr>
+                </pic:pic>
+              </a:graphicData>
+            </a:graphic>
+          </wp:inline>
+        </w:drawing>
+      </w:r>
+    </w:p>
+    <w:p>
+      <w:pPr>
+        <w:rPr>
+          <w:lang w:val="en-US"/>
+        </w:rPr>
+      </w:pPr>
+    </w:p>
+    <w:p>
+      <w:pPr>
+        <w:rPr>
+          <w:lang w:val="en-US"/>
+        </w:rPr>
+      </w:pPr>
+      <w:r>
+        <w:rPr>
+          <w:lang w:val="en-US"/>
+        </w:rPr>
+        <w:lastRenderedPageBreak/>
+        <w:t>The DAO pattern is completed by having an interface shown below.</w:t>
+      </w:r>
+    </w:p>
+    <w:p>
+      <w:pPr>
+        <w:rPr>
+          <w:lang w:val="en-US"/>
+        </w:rPr>
+      </w:pPr>
+      <w:r>
+        <w:rPr>
+          <w:noProof/>
+        </w:rPr>
+        <w:drawing>
+          <wp:inline distT="0" distB="0" distL="0" distR="0" wp14:anchorId="53554344" wp14:editId="090274E1">
+            <wp:extent cx="5400040" cy="1216025"/>
+            <wp:effectExtent l="0" t="0" r="0" b="3175"/>
+            <wp:docPr id="16" name="Obraz 16"/>
+            <wp:cNvGraphicFramePr>
+              <a:graphicFrameLocks xmlns:a="http://schemas.openxmlformats.org/drawingml/2006/main" noChangeAspect="1"/>
+            </wp:cNvGraphicFramePr>
+            <a:graphic xmlns:a="http://schemas.openxmlformats.org/drawingml/2006/main">
+              <a:graphicData uri="http://schemas.openxmlformats.org/drawingml/2006/picture">
+                <pic:pic xmlns:pic="http://schemas.openxmlformats.org/drawingml/2006/picture">
+                  <pic:nvPicPr>
+                    <pic:cNvPr id="1" name=""/>
+                    <pic:cNvPicPr/>
+                  </pic:nvPicPr>
+                  <pic:blipFill>
+                    <a:blip r:embed="rId25"/>
+                    <a:stretch>
+                      <a:fillRect/>
+                    </a:stretch>
+                  </pic:blipFill>
+                  <pic:spPr>
+                    <a:xfrm>
+                      <a:off x="0" y="0"/>
+                      <a:ext cx="5400040" cy="1216025"/>
+                    </a:xfrm>
+                    <a:prstGeom prst="rect">
+                      <a:avLst/>
+                    </a:prstGeom>
+                  </pic:spPr>
+                </pic:pic>
+              </a:graphicData>
+            </a:graphic>
+          </wp:inline>
+        </w:drawing>
+      </w:r>
+      <w:r>
+        <w:rPr>
+          <w:lang w:val="en-US"/>
+        </w:rPr>
+        <w:t xml:space="preserve"> </w:t>
+      </w:r>
+    </w:p>
+    <w:p>
+      <w:pPr>
+        <w:rPr>
+          <w:lang w:val="en-US"/>
+        </w:rPr>
+      </w:pPr>
+      <w:bookmarkStart w:id="22" w:name="_GoBack"/>
+      <w:bookmarkEnd w:id="22"/>
+    </w:p>
+    <w:p>
+      <w:pPr>
+        <w:pStyle w:val="Nagwek1"/>
+        <w:rPr>
+          <w:lang w:val="en-US"/>
+        </w:rPr>
+      </w:pPr>
+      <w:bookmarkStart w:id="23" w:name="_Toc16797638"/>
       <w:r>
         <w:rPr>
           <w:lang w:val="en-US"/>
         </w:rPr>
         <w:t>Testing</w:t>
       </w:r>
-      <w:bookmarkEnd w:id="22"/>
+      <w:bookmarkEnd w:id="23"/>
       <w:r>
         <w:rPr>
           <w:lang w:val="en-US"/>
@@ -6143,275 +6417,420 @@
           <w:lang w:val="en-US"/>
         </w:rPr>
       </w:pPr>
-    </w:p>
-    <w:p>
-      <w:pPr>
-        <w:rPr>
-          <w:lang w:val="en-US"/>
-        </w:rPr>
-      </w:pPr>
-    </w:p>
-    <w:p>
-      <w:pPr>
-        <w:rPr>
-          <w:lang w:val="en-US"/>
-        </w:rPr>
-      </w:pPr>
-    </w:p>
-    <w:p>
-      <w:pPr>
-        <w:rPr>
-          <w:lang w:val="en-US"/>
-        </w:rPr>
-      </w:pPr>
-    </w:p>
-    <w:p>
-      <w:pPr>
-        <w:rPr>
-          <w:lang w:val="en-US"/>
-        </w:rPr>
-      </w:pPr>
-    </w:p>
-    <w:p>
-      <w:pPr>
-        <w:rPr>
-          <w:lang w:val="en-US"/>
-        </w:rPr>
-      </w:pPr>
-    </w:p>
-    <w:p>
-      <w:pPr>
-        <w:rPr>
-          <w:lang w:val="en-US"/>
-        </w:rPr>
-      </w:pPr>
-    </w:p>
-    <w:p>
-      <w:pPr>
-        <w:rPr>
-          <w:lang w:val="en-US"/>
-        </w:rPr>
-      </w:pPr>
-    </w:p>
-    <w:p>
-      <w:pPr>
-        <w:rPr>
-          <w:lang w:val="en-US"/>
-        </w:rPr>
-      </w:pPr>
-    </w:p>
-    <w:p>
-      <w:pPr>
-        <w:rPr>
-          <w:lang w:val="en-US"/>
-        </w:rPr>
-      </w:pPr>
-    </w:p>
-    <w:p>
-      <w:pPr>
-        <w:rPr>
-          <w:lang w:val="en-US"/>
-        </w:rPr>
-      </w:pPr>
-    </w:p>
-    <w:p>
-      <w:pPr>
-        <w:rPr>
-          <w:lang w:val="en-US"/>
-        </w:rPr>
-      </w:pPr>
-    </w:p>
-    <w:p>
-      <w:pPr>
-        <w:rPr>
-          <w:lang w:val="en-US"/>
-        </w:rPr>
-      </w:pPr>
-    </w:p>
-    <w:p>
-      <w:pPr>
-        <w:rPr>
-          <w:lang w:val="en-US"/>
-        </w:rPr>
-      </w:pPr>
-    </w:p>
-    <w:p>
-      <w:pPr>
-        <w:rPr>
-          <w:lang w:val="en-US"/>
-        </w:rPr>
-      </w:pPr>
-    </w:p>
-    <w:p>
-      <w:pPr>
-        <w:rPr>
-          <w:lang w:val="en-US"/>
-        </w:rPr>
-      </w:pPr>
-    </w:p>
-    <w:p>
-      <w:pPr>
-        <w:rPr>
-          <w:lang w:val="en-US"/>
-        </w:rPr>
-      </w:pPr>
-    </w:p>
-    <w:p>
-      <w:pPr>
-        <w:rPr>
-          <w:lang w:val="en-US"/>
-        </w:rPr>
-      </w:pPr>
-    </w:p>
-    <w:p>
-      <w:pPr>
-        <w:rPr>
-          <w:lang w:val="en-US"/>
-        </w:rPr>
-      </w:pPr>
-    </w:p>
-    <w:p>
-      <w:pPr>
-        <w:rPr>
-          <w:lang w:val="en-US"/>
-        </w:rPr>
-      </w:pPr>
-    </w:p>
-    <w:p>
-      <w:pPr>
-        <w:rPr>
-          <w:lang w:val="en-US"/>
-        </w:rPr>
-      </w:pPr>
-    </w:p>
-    <w:p>
-      <w:pPr>
-        <w:rPr>
-          <w:lang w:val="en-US"/>
-        </w:rPr>
-      </w:pPr>
-    </w:p>
-    <w:p>
-      <w:pPr>
-        <w:rPr>
-          <w:lang w:val="en-US"/>
-        </w:rPr>
-      </w:pPr>
-    </w:p>
-    <w:p>
-      <w:pPr>
-        <w:rPr>
-          <w:lang w:val="en-US"/>
-        </w:rPr>
-      </w:pPr>
-    </w:p>
-    <w:p>
-      <w:pPr>
-        <w:rPr>
-          <w:lang w:val="en-US"/>
-        </w:rPr>
-      </w:pPr>
-    </w:p>
-    <w:p>
-      <w:pPr>
-        <w:rPr>
-          <w:lang w:val="en-US"/>
-        </w:rPr>
-      </w:pPr>
-    </w:p>
-    <w:p>
-      <w:pPr>
-        <w:rPr>
-          <w:lang w:val="en-US"/>
-        </w:rPr>
-      </w:pPr>
-    </w:p>
-    <w:p>
-      <w:pPr>
-        <w:rPr>
-          <w:lang w:val="en-US"/>
-        </w:rPr>
-      </w:pPr>
-    </w:p>
-    <w:p>
-      <w:pPr>
-        <w:rPr>
-          <w:lang w:val="en-US"/>
-        </w:rPr>
-      </w:pPr>
-    </w:p>
-    <w:p>
-      <w:pPr>
-        <w:rPr>
-          <w:lang w:val="en-US"/>
-        </w:rPr>
-      </w:pPr>
-    </w:p>
-    <w:p>
-      <w:pPr>
-        <w:rPr>
-          <w:lang w:val="en-US"/>
-        </w:rPr>
-      </w:pPr>
-    </w:p>
-    <w:p>
-      <w:pPr>
-        <w:rPr>
-          <w:lang w:val="en-US"/>
-        </w:rPr>
-      </w:pPr>
-    </w:p>
-    <w:p>
-      <w:pPr>
-        <w:rPr>
-          <w:lang w:val="en-US"/>
-        </w:rPr>
-      </w:pPr>
-    </w:p>
-    <w:p>
-      <w:pPr>
-        <w:rPr>
-          <w:lang w:val="en-US"/>
-        </w:rPr>
-      </w:pPr>
-    </w:p>
-    <w:p>
-      <w:pPr>
-        <w:rPr>
-          <w:lang w:val="en-US"/>
-        </w:rPr>
-      </w:pPr>
-    </w:p>
-    <w:p>
-      <w:pPr>
-        <w:rPr>
-          <w:lang w:val="en-US"/>
-        </w:rPr>
-      </w:pPr>
-    </w:p>
-    <w:p>
-      <w:pPr>
-        <w:rPr>
-          <w:lang w:val="en-US"/>
-        </w:rPr>
-      </w:pPr>
-    </w:p>
-    <w:p>
-      <w:pPr>
-        <w:pStyle w:val="Heading1"/>
-        <w:rPr>
-          <w:lang w:val="en-US"/>
-        </w:rPr>
-      </w:pPr>
-      <w:bookmarkStart w:id="23" w:name="_Toc16797639"/>
+      <w:r>
+        <w:rPr>
+          <w:lang w:val="en-US"/>
+        </w:rPr>
+        <w:t>In order to test the software two methods of testing had been used - scenario and white-box testing. White-box testing was achieved with the use of JUnit test framework. With JUnit testing most of the methods inside Client class. Special user was created inside the database in order to allow database related methods to run the tests through it.</w:t>
+      </w:r>
+    </w:p>
+    <w:p>
+      <w:pPr>
+        <w:rPr>
+          <w:lang w:val="en-US"/>
+        </w:rPr>
+      </w:pPr>
+    </w:p>
+    <w:p>
+      <w:pPr>
+        <w:rPr>
+          <w:lang w:val="en-US"/>
+        </w:rPr>
+      </w:pPr>
+      <w:r>
+        <w:rPr>
+          <w:noProof/>
+        </w:rPr>
+        <w:drawing>
+          <wp:inline distT="0" distB="0" distL="0" distR="0" wp14:anchorId="2FA3B9C2" wp14:editId="371A169A">
+            <wp:extent cx="5400040" cy="3231515"/>
+            <wp:effectExtent l="0" t="0" r="0" b="6985"/>
+            <wp:docPr id="17" name="Obraz 17"/>
+            <wp:cNvGraphicFramePr>
+              <a:graphicFrameLocks xmlns:a="http://schemas.openxmlformats.org/drawingml/2006/main" noChangeAspect="1"/>
+            </wp:cNvGraphicFramePr>
+            <a:graphic xmlns:a="http://schemas.openxmlformats.org/drawingml/2006/main">
+              <a:graphicData uri="http://schemas.openxmlformats.org/drawingml/2006/picture">
+                <pic:pic xmlns:pic="http://schemas.openxmlformats.org/drawingml/2006/picture">
+                  <pic:nvPicPr>
+                    <pic:cNvPr id="1" name=""/>
+                    <pic:cNvPicPr/>
+                  </pic:nvPicPr>
+                  <pic:blipFill>
+                    <a:blip r:embed="rId26"/>
+                    <a:stretch>
+                      <a:fillRect/>
+                    </a:stretch>
+                  </pic:blipFill>
+                  <pic:spPr>
+                    <a:xfrm>
+                      <a:off x="0" y="0"/>
+                      <a:ext cx="5400040" cy="3231515"/>
+                    </a:xfrm>
+                    <a:prstGeom prst="rect">
+                      <a:avLst/>
+                    </a:prstGeom>
+                  </pic:spPr>
+                </pic:pic>
+              </a:graphicData>
+            </a:graphic>
+          </wp:inline>
+        </w:drawing>
+      </w:r>
+    </w:p>
+    <w:p>
+      <w:pPr>
+        <w:rPr>
+          <w:lang w:val="en-US"/>
+        </w:rPr>
+      </w:pPr>
+      <w:r>
+        <w:rPr>
+          <w:lang w:val="en-US"/>
+        </w:rPr>
+        <w:t xml:space="preserve">This is an example of few methods tested with JUnit framework. Whenever changes to </w:t>
+      </w:r>
+    </w:p>
+    <w:p>
+      <w:pPr>
+        <w:rPr>
+          <w:lang w:val="en-US"/>
+        </w:rPr>
+      </w:pPr>
       <w:r>
         <w:rPr>
           <w:lang w:val="en-US"/>
         </w:rPr>
         <w:lastRenderedPageBreak/>
+        <w:t>the code were made, all of the tests would be executed and hopefully testing class would return results shown on the picture below</w:t>
+      </w:r>
+      <w:r>
+        <w:rPr>
+          <w:noProof/>
+        </w:rPr>
+        <w:t xml:space="preserve"> </w:t>
+      </w:r>
+      <w:r>
+        <w:rPr>
+          <w:noProof/>
+        </w:rPr>
+        <w:drawing>
+          <wp:inline distT="0" distB="0" distL="0" distR="0" wp14:anchorId="7EE1E496" wp14:editId="3B0B5C1B">
+            <wp:extent cx="3262630" cy="1226127"/>
+            <wp:effectExtent l="0" t="0" r="0" b="0"/>
+            <wp:docPr id="18" name="Obraz 18"/>
+            <wp:cNvGraphicFramePr>
+              <a:graphicFrameLocks xmlns:a="http://schemas.openxmlformats.org/drawingml/2006/main" noChangeAspect="1"/>
+            </wp:cNvGraphicFramePr>
+            <a:graphic xmlns:a="http://schemas.openxmlformats.org/drawingml/2006/main">
+              <a:graphicData uri="http://schemas.openxmlformats.org/drawingml/2006/picture">
+                <pic:pic xmlns:pic="http://schemas.openxmlformats.org/drawingml/2006/picture">
+                  <pic:nvPicPr>
+                    <pic:cNvPr id="1" name=""/>
+                    <pic:cNvPicPr/>
+                  </pic:nvPicPr>
+                  <pic:blipFill>
+                    <a:blip r:embed="rId27"/>
+                    <a:stretch>
+                      <a:fillRect/>
+                    </a:stretch>
+                  </pic:blipFill>
+                  <pic:spPr>
+                    <a:xfrm>
+                      <a:off x="0" y="0"/>
+                      <a:ext cx="3349324" cy="1258707"/>
+                    </a:xfrm>
+                    <a:prstGeom prst="rect">
+                      <a:avLst/>
+                    </a:prstGeom>
+                  </pic:spPr>
+                </pic:pic>
+              </a:graphicData>
+            </a:graphic>
+          </wp:inline>
+        </w:drawing>
+      </w:r>
+      <w:r>
+        <w:rPr>
+          <w:lang w:val="en-US"/>
+        </w:rPr>
+        <w:t xml:space="preserve"> </w:t>
+      </w:r>
+    </w:p>
+    <w:p>
+      <w:pPr>
+        <w:rPr>
+          <w:lang w:val="en-US"/>
+        </w:rPr>
+      </w:pPr>
+    </w:p>
+    <w:p>
+      <w:pPr>
+        <w:rPr>
+          <w:lang w:val="en-US"/>
+        </w:rPr>
+      </w:pPr>
+    </w:p>
+    <w:p>
+      <w:pPr>
+        <w:rPr>
+          <w:lang w:val="en-US"/>
+        </w:rPr>
+      </w:pPr>
+    </w:p>
+    <w:p>
+      <w:pPr>
+        <w:rPr>
+          <w:lang w:val="en-US"/>
+        </w:rPr>
+      </w:pPr>
+    </w:p>
+    <w:p>
+      <w:pPr>
+        <w:rPr>
+          <w:lang w:val="en-US"/>
+        </w:rPr>
+      </w:pPr>
+    </w:p>
+    <w:p>
+      <w:pPr>
+        <w:rPr>
+          <w:lang w:val="en-US"/>
+        </w:rPr>
+      </w:pPr>
+    </w:p>
+    <w:p>
+      <w:pPr>
+        <w:rPr>
+          <w:lang w:val="en-US"/>
+        </w:rPr>
+      </w:pPr>
+    </w:p>
+    <w:p>
+      <w:pPr>
+        <w:rPr>
+          <w:lang w:val="en-US"/>
+        </w:rPr>
+      </w:pPr>
+    </w:p>
+    <w:p>
+      <w:pPr>
+        <w:rPr>
+          <w:lang w:val="en-US"/>
+        </w:rPr>
+      </w:pPr>
+    </w:p>
+    <w:p>
+      <w:pPr>
+        <w:rPr>
+          <w:lang w:val="en-US"/>
+        </w:rPr>
+      </w:pPr>
+    </w:p>
+    <w:p>
+      <w:pPr>
+        <w:rPr>
+          <w:lang w:val="en-US"/>
+        </w:rPr>
+      </w:pPr>
+    </w:p>
+    <w:p>
+      <w:pPr>
+        <w:rPr>
+          <w:lang w:val="en-US"/>
+        </w:rPr>
+      </w:pPr>
+    </w:p>
+    <w:p>
+      <w:pPr>
+        <w:rPr>
+          <w:lang w:val="en-US"/>
+        </w:rPr>
+      </w:pPr>
+    </w:p>
+    <w:p>
+      <w:pPr>
+        <w:rPr>
+          <w:lang w:val="en-US"/>
+        </w:rPr>
+      </w:pPr>
+    </w:p>
+    <w:p>
+      <w:pPr>
+        <w:rPr>
+          <w:lang w:val="en-US"/>
+        </w:rPr>
+      </w:pPr>
+    </w:p>
+    <w:p>
+      <w:pPr>
+        <w:rPr>
+          <w:lang w:val="en-US"/>
+        </w:rPr>
+      </w:pPr>
+    </w:p>
+    <w:p>
+      <w:pPr>
+        <w:rPr>
+          <w:lang w:val="en-US"/>
+        </w:rPr>
+      </w:pPr>
+    </w:p>
+    <w:p>
+      <w:pPr>
+        <w:rPr>
+          <w:lang w:val="en-US"/>
+        </w:rPr>
+      </w:pPr>
+    </w:p>
+    <w:p>
+      <w:pPr>
+        <w:rPr>
+          <w:lang w:val="en-US"/>
+        </w:rPr>
+      </w:pPr>
+    </w:p>
+    <w:p>
+      <w:pPr>
+        <w:rPr>
+          <w:lang w:val="en-US"/>
+        </w:rPr>
+      </w:pPr>
+    </w:p>
+    <w:p>
+      <w:pPr>
+        <w:rPr>
+          <w:lang w:val="en-US"/>
+        </w:rPr>
+      </w:pPr>
+    </w:p>
+    <w:p>
+      <w:pPr>
+        <w:rPr>
+          <w:lang w:val="en-US"/>
+        </w:rPr>
+      </w:pPr>
+    </w:p>
+    <w:p>
+      <w:pPr>
+        <w:rPr>
+          <w:lang w:val="en-US"/>
+        </w:rPr>
+      </w:pPr>
+    </w:p>
+    <w:p>
+      <w:pPr>
+        <w:rPr>
+          <w:lang w:val="en-US"/>
+        </w:rPr>
+      </w:pPr>
+    </w:p>
+    <w:p>
+      <w:pPr>
+        <w:rPr>
+          <w:lang w:val="en-US"/>
+        </w:rPr>
+      </w:pPr>
+    </w:p>
+    <w:p>
+      <w:pPr>
+        <w:rPr>
+          <w:lang w:val="en-US"/>
+        </w:rPr>
+      </w:pPr>
+    </w:p>
+    <w:p>
+      <w:pPr>
+        <w:rPr>
+          <w:lang w:val="en-US"/>
+        </w:rPr>
+      </w:pPr>
+    </w:p>
+    <w:p>
+      <w:pPr>
+        <w:rPr>
+          <w:lang w:val="en-US"/>
+        </w:rPr>
+      </w:pPr>
+    </w:p>
+    <w:p>
+      <w:pPr>
+        <w:rPr>
+          <w:lang w:val="en-US"/>
+        </w:rPr>
+      </w:pPr>
+    </w:p>
+    <w:p>
+      <w:pPr>
+        <w:rPr>
+          <w:lang w:val="en-US"/>
+        </w:rPr>
+      </w:pPr>
+    </w:p>
+    <w:p>
+      <w:pPr>
+        <w:rPr>
+          <w:lang w:val="en-US"/>
+        </w:rPr>
+      </w:pPr>
+    </w:p>
+    <w:p>
+      <w:pPr>
+        <w:rPr>
+          <w:lang w:val="en-US"/>
+        </w:rPr>
+      </w:pPr>
+    </w:p>
+    <w:p>
+      <w:pPr>
+        <w:rPr>
+          <w:lang w:val="en-US"/>
+        </w:rPr>
+      </w:pPr>
+    </w:p>
+    <w:p>
+      <w:pPr>
+        <w:rPr>
+          <w:lang w:val="en-US"/>
+        </w:rPr>
+      </w:pPr>
+    </w:p>
+    <w:p>
+      <w:pPr>
+        <w:rPr>
+          <w:lang w:val="en-US"/>
+        </w:rPr>
+      </w:pPr>
+    </w:p>
+    <w:p>
+      <w:pPr>
+        <w:rPr>
+          <w:lang w:val="en-US"/>
+        </w:rPr>
+      </w:pPr>
+    </w:p>
+    <w:p>
+      <w:pPr>
+        <w:rPr>
+          <w:lang w:val="en-US"/>
+        </w:rPr>
+      </w:pPr>
+    </w:p>
+    <w:p>
+      <w:pPr>
+        <w:pStyle w:val="Nagwek1"/>
+        <w:rPr>
+          <w:lang w:val="en-US"/>
+        </w:rPr>
+      </w:pPr>
+      <w:bookmarkStart w:id="24" w:name="_Toc16797639"/>
+      <w:r>
+        <w:rPr>
+          <w:lang w:val="en-US"/>
+        </w:rPr>
         <w:t>Conclusion</w:t>
       </w:r>
-      <w:bookmarkEnd w:id="23"/>
+      <w:bookmarkEnd w:id="24"/>
       <w:r>
         <w:rPr>
           <w:lang w:val="en-US"/>
@@ -6472,57 +6891,44 @@
     </w:p>
     <w:p>
       <w:pPr>
-        <w:pStyle w:val="Heading1"/>
-        <w:rPr>
-          <w:lang w:val="en-US"/>
-        </w:rPr>
-      </w:pPr>
-      <w:bookmarkStart w:id="24" w:name="_Toc16797640"/>
+        <w:pStyle w:val="Nagwek1"/>
+        <w:rPr>
+          <w:lang w:val="en-US"/>
+        </w:rPr>
+      </w:pPr>
+      <w:bookmarkStart w:id="25" w:name="_Toc16797640"/>
       <w:r>
         <w:rPr>
           <w:lang w:val="en-US"/>
         </w:rPr>
         <w:t>References</w:t>
       </w:r>
-      <w:bookmarkEnd w:id="24"/>
-    </w:p>
-    <w:p>
-      <w:pPr>
-        <w:rPr>
-          <w:lang w:val="en-US"/>
-        </w:rPr>
-      </w:pPr>
-      <w:r>
-        <w:rPr>
-          <w:lang w:val="en-US"/>
-        </w:rPr>
-        <w:t>Ken Schwaber, Jeff Sutherland, 2011; The Scrum Guide, [Last accessed 10/04/</w:t>
-      </w:r>
-      <w:proofErr w:type="gramStart"/>
-      <w:r>
-        <w:rPr>
-          <w:lang w:val="en-US"/>
-        </w:rPr>
-        <w:t>2018 ]</w:t>
-      </w:r>
-      <w:proofErr w:type="gramEnd"/>
-      <w:r>
-        <w:rPr>
-          <w:lang w:val="en-US"/>
-        </w:rPr>
-        <w:t xml:space="preserve"> via link: https://studienet.via.dk/Class/IT-SWE1XS18/Session%20Material/Scrum_Guide.pdf </w:t>
-      </w:r>
-    </w:p>
-    <w:p>
-      <w:pPr>
-        <w:rPr>
-          <w:lang w:val="en-US"/>
-        </w:rPr>
-      </w:pPr>
-      <w:r>
-        <w:rPr>
-          <w:lang w:val="en-US"/>
-        </w:rPr>
+      <w:bookmarkEnd w:id="25"/>
+    </w:p>
+    <w:p>
+      <w:pPr>
+        <w:rPr>
+          <w:lang w:val="en-US"/>
+        </w:rPr>
+      </w:pPr>
+      <w:r>
+        <w:rPr>
+          <w:lang w:val="en-US"/>
+        </w:rPr>
+        <w:t xml:space="preserve">Ken Schwaber, Jeff Sutherland, 2011; The Scrum Guide, [Last accessed 10/04/2018 ] via link: https://studienet.via.dk/Class/IT-SWE1XS18/Session%20Material/Scrum_Guide.pdf </w:t>
+      </w:r>
+    </w:p>
+    <w:p>
+      <w:pPr>
+        <w:rPr>
+          <w:lang w:val="en-US"/>
+        </w:rPr>
+      </w:pPr>
+      <w:r>
+        <w:rPr>
+          <w:lang w:val="en-US"/>
+        </w:rPr>
+        <w:lastRenderedPageBreak/>
         <w:t xml:space="preserve"> </w:t>
       </w:r>
     </w:p>
@@ -6562,23 +6968,8 @@
         <w:rPr>
           <w:lang w:val="en-US"/>
         </w:rPr>
-        <w:t xml:space="preserve">Process report,2017 (Appendix 2) VIA Engineering Guidelines, [Last accessed 05/04/2018] via link: https://studienet.via.dk/projects/Engineering__project_methodology/General/Guidelines </w:t>
-      </w:r>
-      <w:r>
-        <w:rPr>
-          <w:lang w:val="en-US"/>
-        </w:rPr>
-        <w:lastRenderedPageBreak/>
-        <w:t>/2017%20Process%20Report%20(Appendix%</w:t>
-      </w:r>
-      <w:proofErr w:type="gramStart"/>
-      <w:r>
-        <w:rPr>
-          <w:lang w:val="en-US"/>
-        </w:rPr>
-        <w:t>202)%20%20VIA%20Engineering%20Guidelines.pdf</w:t>
-      </w:r>
-      <w:proofErr w:type="gramEnd"/>
+        <w:t>Process report,2017 (Appendix 2) VIA Engineering Guidelines, [Last accessed 05/04/2018] via link: https://studienet.via.dk/projects/Engineering__project_methodology/General/Guidelines /2017%20Process%20Report%20(Appendix%202)%20%20VIA%20Engineering%20Guidelines.pdf</w:t>
+      </w:r>
     </w:p>
     <w:p>
       <w:pPr>
@@ -6719,7 +7110,7 @@
     <w:sdtContent>
       <w:p>
         <w:pPr>
-          <w:pStyle w:val="Footer"/>
+          <w:pStyle w:val="Stopka"/>
           <w:jc w:val="right"/>
         </w:pPr>
         <w:r>
@@ -6746,7 +7137,7 @@
   </w:sdt>
   <w:p>
     <w:pPr>
-      <w:pStyle w:val="Footer"/>
+      <w:pStyle w:val="Stopka"/>
     </w:pPr>
   </w:p>
 </w:ftr>
@@ -6766,7 +7157,7 @@
     <w:sdtContent>
       <w:p>
         <w:pPr>
-          <w:pStyle w:val="Footer"/>
+          <w:pStyle w:val="Stopka"/>
           <w:jc w:val="right"/>
         </w:pPr>
         <w:r>
@@ -6793,7 +7184,7 @@
   </w:sdt>
   <w:p>
     <w:pPr>
-      <w:pStyle w:val="Footer"/>
+      <w:pStyle w:val="Stopka"/>
     </w:pPr>
   </w:p>
 </w:ftr>
@@ -6828,7 +7219,7 @@
 <w:hdr xmlns:wpc="http://schemas.microsoft.com/office/word/2010/wordprocessingCanvas" xmlns:cx="http://schemas.microsoft.com/office/drawing/2014/chartex" xmlns:cx1="http://schemas.microsoft.com/office/drawing/2015/9/8/chartex" xmlns:cx2="http://schemas.microsoft.com/office/drawing/2015/10/21/chartex" xmlns:cx3="http://schemas.microsoft.com/office/drawing/2016/5/9/chartex" xmlns:cx4="http://schemas.microsoft.com/office/drawing/2016/5/10/chartex" xmlns:cx5="http://schemas.microsoft.com/office/drawing/2016/5/11/chartex" xmlns:cx6="http://schemas.microsoft.com/office/drawing/2016/5/12/chartex" xmlns:cx7="http://schemas.microsoft.com/office/drawing/2016/5/13/chartex" xmlns:cx8="http://schemas.microsoft.com/office/drawing/2016/5/14/chartex" xmlns:mc="http://schemas.openxmlformats.org/markup-compatibility/2006" xmlns:aink="http://schemas.microsoft.com/office/drawing/2016/ink" xmlns:am3d="http://schemas.microsoft.com/office/drawing/2017/model3d" xmlns:o="urn:schemas-microsoft-com:office:office" xmlns:r="http://schemas.openxmlformats.org/officeDocument/2006/relationships" xmlns:m="http://schemas.openxmlformats.org/officeDocument/2006/math" xmlns:v="urn:schemas-microsoft-com:vml" xmlns:wp14="http://schemas.microsoft.com/office/word/2010/wordprocessingDrawing" xmlns:wp="http://schemas.openxmlformats.org/drawingml/2006/wordprocessingDrawing" xmlns:w10="urn:schemas-microsoft-com:office:word" xmlns:w="http://schemas.openxmlformats.org/wordprocessingml/2006/main" xmlns:w14="http://schemas.microsoft.com/office/word/2010/wordml" xmlns:w15="http://schemas.microsoft.com/office/word/2012/wordml" xmlns:w16cid="http://schemas.microsoft.com/office/word/2016/wordml/cid" xmlns:w16se="http://schemas.microsoft.com/office/word/2015/wordml/symex" xmlns:wpg="http://schemas.microsoft.com/office/word/2010/wordprocessingGroup" xmlns:wpi="http://schemas.microsoft.com/office/word/2010/wordprocessingInk" xmlns:wne="http://schemas.microsoft.com/office/word/2006/wordml" xmlns:wps="http://schemas.microsoft.com/office/word/2010/wordprocessingShape" mc:Ignorable="w14 w15 w16se w16cid wp14">
   <w:p>
     <w:pPr>
-      <w:pStyle w:val="Header"/>
+      <w:pStyle w:val="Nagwek"/>
       <w:tabs>
         <w:tab w:val="clear" w:pos="4819"/>
         <w:tab w:val="clear" w:pos="9638"/>
@@ -6970,7 +7361,7 @@
   </w:p>
   <w:p>
     <w:pPr>
-      <w:pStyle w:val="Header"/>
+      <w:pStyle w:val="Nagwek"/>
       <w:tabs>
         <w:tab w:val="clear" w:pos="4819"/>
         <w:tab w:val="clear" w:pos="9638"/>
@@ -7044,7 +7435,7 @@
   </w:p>
   <w:tbl>
     <w:tblPr>
-      <w:tblStyle w:val="TableGrid"/>
+      <w:tblStyle w:val="Tabela-Siatka"/>
       <w:tblW w:w="7161" w:type="dxa"/>
       <w:tblBorders>
         <w:top w:val="none" w:sz="0" w:space="0" w:color="auto"/>
@@ -7072,7 +7463,7 @@
         </w:tcPr>
         <w:p>
           <w:pPr>
-            <w:pStyle w:val="Header"/>
+            <w:pStyle w:val="Nagwek"/>
             <w:tabs>
               <w:tab w:val="clear" w:pos="4819"/>
               <w:tab w:val="clear" w:pos="9638"/>
@@ -7122,7 +7513,7 @@
         </w:tcPr>
         <w:p>
           <w:pPr>
-            <w:pStyle w:val="Header"/>
+            <w:pStyle w:val="Nagwek"/>
             <w:jc w:val="both"/>
             <w:rPr>
               <w:color w:val="FF0000"/>
@@ -7135,7 +7526,7 @@
   </w:tbl>
   <w:p>
     <w:pPr>
-      <w:pStyle w:val="Header"/>
+      <w:pStyle w:val="Nagwek"/>
       <w:tabs>
         <w:tab w:val="clear" w:pos="4819"/>
         <w:tab w:val="clear" w:pos="9638"/>
@@ -7152,7 +7543,7 @@
   </w:p>
   <w:p>
     <w:pPr>
-      <w:pStyle w:val="Header"/>
+      <w:pStyle w:val="Nagwek"/>
     </w:pPr>
   </w:p>
 </w:hdr>
@@ -7162,7 +7553,7 @@
 <w:hdr xmlns:wpc="http://schemas.microsoft.com/office/word/2010/wordprocessingCanvas" xmlns:cx="http://schemas.microsoft.com/office/drawing/2014/chartex" xmlns:cx1="http://schemas.microsoft.com/office/drawing/2015/9/8/chartex" xmlns:cx2="http://schemas.microsoft.com/office/drawing/2015/10/21/chartex" xmlns:cx3="http://schemas.microsoft.com/office/drawing/2016/5/9/chartex" xmlns:cx4="http://schemas.microsoft.com/office/drawing/2016/5/10/chartex" xmlns:cx5="http://schemas.microsoft.com/office/drawing/2016/5/11/chartex" xmlns:cx6="http://schemas.microsoft.com/office/drawing/2016/5/12/chartex" xmlns:cx7="http://schemas.microsoft.com/office/drawing/2016/5/13/chartex" xmlns:cx8="http://schemas.microsoft.com/office/drawing/2016/5/14/chartex" xmlns:mc="http://schemas.openxmlformats.org/markup-compatibility/2006" xmlns:aink="http://schemas.microsoft.com/office/drawing/2016/ink" xmlns:am3d="http://schemas.microsoft.com/office/drawing/2017/model3d" xmlns:o="urn:schemas-microsoft-com:office:office" xmlns:r="http://schemas.openxmlformats.org/officeDocument/2006/relationships" xmlns:m="http://schemas.openxmlformats.org/officeDocument/2006/math" xmlns:v="urn:schemas-microsoft-com:vml" xmlns:wp14="http://schemas.microsoft.com/office/word/2010/wordprocessingDrawing" xmlns:wp="http://schemas.openxmlformats.org/drawingml/2006/wordprocessingDrawing" xmlns:w10="urn:schemas-microsoft-com:office:word" xmlns:w="http://schemas.openxmlformats.org/wordprocessingml/2006/main" xmlns:w14="http://schemas.microsoft.com/office/word/2010/wordml" xmlns:w15="http://schemas.microsoft.com/office/word/2012/wordml" xmlns:w16cid="http://schemas.microsoft.com/office/word/2016/wordml/cid" xmlns:w16se="http://schemas.microsoft.com/office/word/2015/wordml/symex" xmlns:wpg="http://schemas.microsoft.com/office/word/2010/wordprocessingGroup" xmlns:wpi="http://schemas.microsoft.com/office/word/2010/wordprocessingInk" xmlns:wne="http://schemas.microsoft.com/office/word/2006/wordml" xmlns:wps="http://schemas.microsoft.com/office/word/2010/wordprocessingShape" mc:Ignorable="w14 w15 w16se w16cid wp14">
   <w:p>
     <w:pPr>
-      <w:pStyle w:val="Header"/>
+      <w:pStyle w:val="Nagwek"/>
       <w:pBdr>
         <w:bottom w:val="single" w:sz="4" w:space="1" w:color="auto"/>
       </w:pBdr>
@@ -7286,12 +7677,12 @@
   </w:p>
   <w:p>
     <w:pPr>
-      <w:pStyle w:val="Header"/>
+      <w:pStyle w:val="Nagwek"/>
     </w:pPr>
   </w:p>
   <w:p>
     <w:pPr>
-      <w:pStyle w:val="Header"/>
+      <w:pStyle w:val="Nagwek"/>
     </w:pPr>
   </w:p>
 </w:hdr>
@@ -10205,7 +10596,7 @@
     <w:lvl w:ilvl="0">
       <w:start w:val="1"/>
       <w:numFmt w:val="decimal"/>
-      <w:pStyle w:val="Heading1"/>
+      <w:pStyle w:val="Nagwek1"/>
       <w:lvlText w:val="%1"/>
       <w:lvlJc w:val="left"/>
       <w:pPr>
@@ -10218,7 +10609,7 @@
     <w:lvl w:ilvl="1">
       <w:start w:val="1"/>
       <w:numFmt w:val="decimal"/>
-      <w:pStyle w:val="Heading2"/>
+      <w:pStyle w:val="Nagwek2"/>
       <w:lvlText w:val="%1.%2"/>
       <w:lvlJc w:val="left"/>
       <w:pPr>
@@ -10231,7 +10622,7 @@
     <w:lvl w:ilvl="2">
       <w:start w:val="1"/>
       <w:numFmt w:val="decimal"/>
-      <w:pStyle w:val="Heading3"/>
+      <w:pStyle w:val="Nagwek3"/>
       <w:lvlText w:val="%1.%2.%3"/>
       <w:lvlJc w:val="left"/>
       <w:pPr>
@@ -10244,7 +10635,7 @@
     <w:lvl w:ilvl="3">
       <w:start w:val="1"/>
       <w:numFmt w:val="decimal"/>
-      <w:pStyle w:val="Heading4"/>
+      <w:pStyle w:val="Nagwek4"/>
       <w:lvlText w:val="%1.%2.%3.%4"/>
       <w:lvlJc w:val="left"/>
       <w:pPr>
@@ -10257,7 +10648,7 @@
     <w:lvl w:ilvl="4">
       <w:start w:val="1"/>
       <w:numFmt w:val="decimal"/>
-      <w:pStyle w:val="Heading5"/>
+      <w:pStyle w:val="Nagwek5"/>
       <w:lvlText w:val="%1.%2.%3.%4.%5"/>
       <w:lvlJc w:val="left"/>
       <w:pPr>
@@ -10270,7 +10661,7 @@
     <w:lvl w:ilvl="5">
       <w:start w:val="1"/>
       <w:numFmt w:val="decimal"/>
-      <w:pStyle w:val="Heading6"/>
+      <w:pStyle w:val="Nagwek6"/>
       <w:lvlText w:val="%1.%2.%3.%4.%5.%6"/>
       <w:lvlJc w:val="left"/>
       <w:pPr>
@@ -10283,7 +10674,7 @@
     <w:lvl w:ilvl="6">
       <w:start w:val="1"/>
       <w:numFmt w:val="decimal"/>
-      <w:pStyle w:val="Heading7"/>
+      <w:pStyle w:val="Nagwek7"/>
       <w:lvlText w:val="%1.%2.%3.%4.%5.%6.%7"/>
       <w:lvlJc w:val="left"/>
       <w:pPr>
@@ -10296,7 +10687,7 @@
     <w:lvl w:ilvl="7">
       <w:start w:val="1"/>
       <w:numFmt w:val="decimal"/>
-      <w:pStyle w:val="Heading8"/>
+      <w:pStyle w:val="Nagwek8"/>
       <w:lvlText w:val="%1.%2.%3.%4.%5.%6.%7.%8"/>
       <w:lvlJc w:val="left"/>
       <w:pPr>
@@ -10309,7 +10700,7 @@
     <w:lvl w:ilvl="8">
       <w:start w:val="1"/>
       <w:numFmt w:val="decimal"/>
-      <w:pStyle w:val="Heading9"/>
+      <w:pStyle w:val="Nagwek9"/>
       <w:lvlText w:val="%1.%2.%3.%4.%5.%6.%7.%8.%9"/>
       <w:lvlJc w:val="left"/>
       <w:pPr>
@@ -11819,7 +12210,7 @@
     <w:lvl w:ilvl="0">
       <w:start w:val="1"/>
       <w:numFmt w:val="decimal"/>
-      <w:pStyle w:val="ListNumber"/>
+      <w:pStyle w:val="Listanumerowana"/>
       <w:lvlText w:val="%1."/>
       <w:lvlJc w:val="left"/>
       <w:pPr>
@@ -11933,7 +12324,7 @@
     <w:lvl w:ilvl="0">
       <w:start w:val="1"/>
       <w:numFmt w:val="bullet"/>
-      <w:pStyle w:val="ListBullet"/>
+      <w:pStyle w:val="Listapunktowana"/>
       <w:lvlText w:val="–"/>
       <w:lvlJc w:val="left"/>
       <w:pPr>
@@ -12241,27 +12632,9 @@
   </w:num>
   <w:num w:numId="47">
     <w:abstractNumId w:val="30"/>
-    <w:lvlOverride w:ilvl="0"/>
-    <w:lvlOverride w:ilvl="1"/>
-    <w:lvlOverride w:ilvl="2"/>
-    <w:lvlOverride w:ilvl="3"/>
-    <w:lvlOverride w:ilvl="4"/>
-    <w:lvlOverride w:ilvl="5"/>
-    <w:lvlOverride w:ilvl="6"/>
-    <w:lvlOverride w:ilvl="7"/>
-    <w:lvlOverride w:ilvl="8"/>
   </w:num>
   <w:num w:numId="48">
     <w:abstractNumId w:val="19"/>
-    <w:lvlOverride w:ilvl="0"/>
-    <w:lvlOverride w:ilvl="1"/>
-    <w:lvlOverride w:ilvl="2"/>
-    <w:lvlOverride w:ilvl="3"/>
-    <w:lvlOverride w:ilvl="4"/>
-    <w:lvlOverride w:ilvl="5"/>
-    <w:lvlOverride w:ilvl="6"/>
-    <w:lvlOverride w:ilvl="7"/>
-    <w:lvlOverride w:ilvl="8"/>
   </w:num>
 </w:numbering>
 </file>
@@ -12660,7 +13033,7 @@
     <w:lsdException w:name="Hashtag" w:semiHidden="1" w:unhideWhenUsed="1"/>
     <w:lsdException w:name="Unresolved Mention" w:semiHidden="1" w:unhideWhenUsed="1"/>
   </w:latentStyles>
-  <w:style w:type="paragraph" w:default="1" w:styleId="Normal">
+  <w:style w:type="paragraph" w:default="1" w:styleId="Normalny">
     <w:name w:val="Normal"/>
     <w:qFormat/>
     <w:rsid w:val="009E3E7E"/>
@@ -12673,11 +13046,11 @@
       <w:lang w:val="en-GB"/>
     </w:rPr>
   </w:style>
-  <w:style w:type="paragraph" w:styleId="Heading1">
+  <w:style w:type="paragraph" w:styleId="Nagwek1">
     <w:name w:val="heading 1"/>
-    <w:basedOn w:val="Normal"/>
-    <w:next w:val="Normal"/>
-    <w:link w:val="Heading1Char"/>
+    <w:basedOn w:val="Normalny"/>
+    <w:next w:val="Normalny"/>
+    <w:link w:val="Nagwek1Znak"/>
     <w:uiPriority w:val="9"/>
     <w:qFormat/>
     <w:rsid w:val="009C4906"/>
@@ -12699,11 +13072,11 @@
       <w:szCs w:val="28"/>
     </w:rPr>
   </w:style>
-  <w:style w:type="paragraph" w:styleId="Heading2">
+  <w:style w:type="paragraph" w:styleId="Nagwek2">
     <w:name w:val="heading 2"/>
-    <w:basedOn w:val="Normal"/>
-    <w:next w:val="Normal"/>
-    <w:link w:val="Heading2Char"/>
+    <w:basedOn w:val="Normalny"/>
+    <w:next w:val="Normalny"/>
+    <w:link w:val="Nagwek2Znak"/>
     <w:uiPriority w:val="1"/>
     <w:qFormat/>
     <w:rsid w:val="00F910B0"/>
@@ -12726,11 +13099,11 @@
       <w:szCs w:val="26"/>
     </w:rPr>
   </w:style>
-  <w:style w:type="paragraph" w:styleId="Heading3">
+  <w:style w:type="paragraph" w:styleId="Nagwek3">
     <w:name w:val="heading 3"/>
-    <w:basedOn w:val="Normal"/>
-    <w:next w:val="Normal"/>
-    <w:link w:val="Heading3Char"/>
+    <w:basedOn w:val="Normalny"/>
+    <w:next w:val="Normalny"/>
+    <w:link w:val="Nagwek3Znak"/>
     <w:uiPriority w:val="1"/>
     <w:qFormat/>
     <w:rsid w:val="008327D0"/>
@@ -12751,11 +13124,11 @@
       <w:bCs/>
     </w:rPr>
   </w:style>
-  <w:style w:type="paragraph" w:styleId="Heading4">
+  <w:style w:type="paragraph" w:styleId="Nagwek4">
     <w:name w:val="heading 4"/>
-    <w:basedOn w:val="Normal"/>
-    <w:next w:val="Normal"/>
-    <w:link w:val="Heading4Char"/>
+    <w:basedOn w:val="Normalny"/>
+    <w:next w:val="Normalny"/>
+    <w:link w:val="Nagwek4Znak"/>
     <w:uiPriority w:val="1"/>
     <w:qFormat/>
     <w:rsid w:val="00F910B0"/>
@@ -12777,11 +13150,11 @@
       <w:iCs/>
     </w:rPr>
   </w:style>
-  <w:style w:type="paragraph" w:styleId="Heading5">
+  <w:style w:type="paragraph" w:styleId="Nagwek5">
     <w:name w:val="heading 5"/>
-    <w:basedOn w:val="Normal"/>
-    <w:next w:val="Normal"/>
-    <w:link w:val="Heading5Char"/>
+    <w:basedOn w:val="Normalny"/>
+    <w:next w:val="Normalny"/>
+    <w:link w:val="Nagwek5Znak"/>
     <w:uiPriority w:val="1"/>
     <w:semiHidden/>
     <w:rsid w:val="00F910B0"/>
@@ -12801,11 +13174,11 @@
       <w:b/>
     </w:rPr>
   </w:style>
-  <w:style w:type="paragraph" w:styleId="Heading6">
+  <w:style w:type="paragraph" w:styleId="Nagwek6">
     <w:name w:val="heading 6"/>
-    <w:basedOn w:val="Normal"/>
-    <w:next w:val="Normal"/>
-    <w:link w:val="Heading6Char"/>
+    <w:basedOn w:val="Normalny"/>
+    <w:next w:val="Normalny"/>
+    <w:link w:val="Nagwek6Znak"/>
     <w:uiPriority w:val="1"/>
     <w:semiHidden/>
     <w:rsid w:val="00F910B0"/>
@@ -12826,11 +13199,11 @@
       <w:iCs/>
     </w:rPr>
   </w:style>
-  <w:style w:type="paragraph" w:styleId="Heading7">
+  <w:style w:type="paragraph" w:styleId="Nagwek7">
     <w:name w:val="heading 7"/>
-    <w:basedOn w:val="Normal"/>
-    <w:next w:val="Normal"/>
-    <w:link w:val="Heading7Char"/>
+    <w:basedOn w:val="Normalny"/>
+    <w:next w:val="Normalny"/>
+    <w:link w:val="Nagwek7Znak"/>
     <w:uiPriority w:val="1"/>
     <w:semiHidden/>
     <w:rsid w:val="00F910B0"/>
@@ -12851,11 +13224,11 @@
       <w:iCs/>
     </w:rPr>
   </w:style>
-  <w:style w:type="paragraph" w:styleId="Heading8">
+  <w:style w:type="paragraph" w:styleId="Nagwek8">
     <w:name w:val="heading 8"/>
-    <w:basedOn w:val="Normal"/>
-    <w:next w:val="Normal"/>
-    <w:link w:val="Heading8Char"/>
+    <w:basedOn w:val="Normalny"/>
+    <w:next w:val="Normalny"/>
+    <w:link w:val="Nagwek8Znak"/>
     <w:uiPriority w:val="1"/>
     <w:semiHidden/>
     <w:rsid w:val="00F910B0"/>
@@ -12875,11 +13248,11 @@
       <w:b/>
     </w:rPr>
   </w:style>
-  <w:style w:type="paragraph" w:styleId="Heading9">
+  <w:style w:type="paragraph" w:styleId="Nagwek9">
     <w:name w:val="heading 9"/>
-    <w:basedOn w:val="Normal"/>
-    <w:next w:val="Normal"/>
-    <w:link w:val="Heading9Char"/>
+    <w:basedOn w:val="Normalny"/>
+    <w:next w:val="Normalny"/>
+    <w:link w:val="Nagwek9Znak"/>
     <w:uiPriority w:val="1"/>
     <w:semiHidden/>
     <w:rsid w:val="00F910B0"/>
@@ -12900,13 +13273,13 @@
       <w:iCs/>
     </w:rPr>
   </w:style>
-  <w:style w:type="character" w:default="1" w:styleId="DefaultParagraphFont">
+  <w:style w:type="character" w:default="1" w:styleId="Domylnaczcionkaakapitu">
     <w:name w:val="Default Paragraph Font"/>
     <w:uiPriority w:val="1"/>
     <w:semiHidden/>
     <w:unhideWhenUsed/>
   </w:style>
-  <w:style w:type="table" w:default="1" w:styleId="TableNormal">
+  <w:style w:type="table" w:default="1" w:styleId="Standardowy">
     <w:name w:val="Normal Table"/>
     <w:uiPriority w:val="99"/>
     <w:semiHidden/>
@@ -12921,16 +13294,16 @@
       </w:tblCellMar>
     </w:tblPr>
   </w:style>
-  <w:style w:type="numbering" w:default="1" w:styleId="NoList">
+  <w:style w:type="numbering" w:default="1" w:styleId="Bezlisty">
     <w:name w:val="No List"/>
     <w:uiPriority w:val="99"/>
     <w:semiHidden/>
     <w:unhideWhenUsed/>
   </w:style>
-  <w:style w:type="character" w:customStyle="1" w:styleId="Heading1Char">
-    <w:name w:val="Heading 1 Char"/>
-    <w:basedOn w:val="DefaultParagraphFont"/>
-    <w:link w:val="Heading1"/>
+  <w:style w:type="character" w:customStyle="1" w:styleId="Nagwek1Znak">
+    <w:name w:val="Nagłówek 1 Znak"/>
+    <w:basedOn w:val="Domylnaczcionkaakapitu"/>
+    <w:link w:val="Nagwek1"/>
     <w:uiPriority w:val="9"/>
     <w:rsid w:val="009C4906"/>
     <w:rPr>
@@ -12942,10 +13315,10 @@
       <w:lang w:val="en-GB"/>
     </w:rPr>
   </w:style>
-  <w:style w:type="character" w:customStyle="1" w:styleId="Heading2Char">
-    <w:name w:val="Heading 2 Char"/>
-    <w:basedOn w:val="DefaultParagraphFont"/>
-    <w:link w:val="Heading2"/>
+  <w:style w:type="character" w:customStyle="1" w:styleId="Nagwek2Znak">
+    <w:name w:val="Nagłówek 2 Znak"/>
+    <w:basedOn w:val="Domylnaczcionkaakapitu"/>
+    <w:link w:val="Nagwek2"/>
     <w:uiPriority w:val="1"/>
     <w:rsid w:val="00F910B0"/>
     <w:rPr>
@@ -12957,10 +13330,10 @@
       <w:lang w:val="en-GB"/>
     </w:rPr>
   </w:style>
-  <w:style w:type="character" w:customStyle="1" w:styleId="Heading3Char">
-    <w:name w:val="Heading 3 Char"/>
-    <w:basedOn w:val="DefaultParagraphFont"/>
-    <w:link w:val="Heading3"/>
+  <w:style w:type="character" w:customStyle="1" w:styleId="Nagwek3Znak">
+    <w:name w:val="Nagłówek 3 Znak"/>
+    <w:basedOn w:val="Domylnaczcionkaakapitu"/>
+    <w:link w:val="Nagwek3"/>
     <w:uiPriority w:val="1"/>
     <w:rsid w:val="008327D0"/>
     <w:rPr>
@@ -12971,10 +13344,10 @@
       <w:lang w:val="en-GB"/>
     </w:rPr>
   </w:style>
-  <w:style w:type="character" w:customStyle="1" w:styleId="Heading4Char">
-    <w:name w:val="Heading 4 Char"/>
-    <w:basedOn w:val="DefaultParagraphFont"/>
-    <w:link w:val="Heading4"/>
+  <w:style w:type="character" w:customStyle="1" w:styleId="Nagwek4Znak">
+    <w:name w:val="Nagłówek 4 Znak"/>
+    <w:basedOn w:val="Domylnaczcionkaakapitu"/>
+    <w:link w:val="Nagwek4"/>
     <w:uiPriority w:val="1"/>
     <w:rsid w:val="00F910B0"/>
     <w:rPr>
@@ -12987,10 +13360,10 @@
       <w:lang w:val="en-GB"/>
     </w:rPr>
   </w:style>
-  <w:style w:type="character" w:customStyle="1" w:styleId="Heading5Char">
-    <w:name w:val="Heading 5 Char"/>
-    <w:basedOn w:val="DefaultParagraphFont"/>
-    <w:link w:val="Heading5"/>
+  <w:style w:type="character" w:customStyle="1" w:styleId="Nagwek5Znak">
+    <w:name w:val="Nagłówek 5 Znak"/>
+    <w:basedOn w:val="Domylnaczcionkaakapitu"/>
+    <w:link w:val="Nagwek5"/>
     <w:uiPriority w:val="1"/>
     <w:semiHidden/>
     <w:rsid w:val="00F910B0"/>
@@ -13002,10 +13375,10 @@
       <w:lang w:val="en-GB"/>
     </w:rPr>
   </w:style>
-  <w:style w:type="character" w:customStyle="1" w:styleId="Heading6Char">
-    <w:name w:val="Heading 6 Char"/>
-    <w:basedOn w:val="DefaultParagraphFont"/>
-    <w:link w:val="Heading6"/>
+  <w:style w:type="character" w:customStyle="1" w:styleId="Nagwek6Znak">
+    <w:name w:val="Nagłówek 6 Znak"/>
+    <w:basedOn w:val="Domylnaczcionkaakapitu"/>
+    <w:link w:val="Nagwek6"/>
     <w:uiPriority w:val="1"/>
     <w:semiHidden/>
     <w:rsid w:val="00F910B0"/>
@@ -13018,10 +13391,10 @@
       <w:lang w:val="en-GB"/>
     </w:rPr>
   </w:style>
-  <w:style w:type="character" w:customStyle="1" w:styleId="Heading7Char">
-    <w:name w:val="Heading 7 Char"/>
-    <w:basedOn w:val="DefaultParagraphFont"/>
-    <w:link w:val="Heading7"/>
+  <w:style w:type="character" w:customStyle="1" w:styleId="Nagwek7Znak">
+    <w:name w:val="Nagłówek 7 Znak"/>
+    <w:basedOn w:val="Domylnaczcionkaakapitu"/>
+    <w:link w:val="Nagwek7"/>
     <w:uiPriority w:val="1"/>
     <w:semiHidden/>
     <w:rsid w:val="00F910B0"/>
@@ -13034,10 +13407,10 @@
       <w:lang w:val="en-GB"/>
     </w:rPr>
   </w:style>
-  <w:style w:type="character" w:customStyle="1" w:styleId="Heading8Char">
-    <w:name w:val="Heading 8 Char"/>
-    <w:basedOn w:val="DefaultParagraphFont"/>
-    <w:link w:val="Heading8"/>
+  <w:style w:type="character" w:customStyle="1" w:styleId="Nagwek8Znak">
+    <w:name w:val="Nagłówek 8 Znak"/>
+    <w:basedOn w:val="Domylnaczcionkaakapitu"/>
+    <w:link w:val="Nagwek8"/>
     <w:uiPriority w:val="1"/>
     <w:semiHidden/>
     <w:rsid w:val="00F910B0"/>
@@ -13049,10 +13422,10 @@
       <w:lang w:val="en-GB"/>
     </w:rPr>
   </w:style>
-  <w:style w:type="character" w:customStyle="1" w:styleId="Heading9Char">
-    <w:name w:val="Heading 9 Char"/>
-    <w:basedOn w:val="DefaultParagraphFont"/>
-    <w:link w:val="Heading9"/>
+  <w:style w:type="character" w:customStyle="1" w:styleId="Nagwek9Znak">
+    <w:name w:val="Nagłówek 9 Znak"/>
+    <w:basedOn w:val="Domylnaczcionkaakapitu"/>
+    <w:link w:val="Nagwek9"/>
     <w:uiPriority w:val="1"/>
     <w:semiHidden/>
     <w:rsid w:val="00F910B0"/>
@@ -13065,10 +13438,10 @@
       <w:lang w:val="en-GB"/>
     </w:rPr>
   </w:style>
-  <w:style w:type="paragraph" w:styleId="Header">
+  <w:style w:type="paragraph" w:styleId="Nagwek">
     <w:name w:val="header"/>
-    <w:basedOn w:val="Normal"/>
-    <w:link w:val="HeaderChar"/>
+    <w:basedOn w:val="Normalny"/>
+    <w:link w:val="NagwekZnak"/>
     <w:uiPriority w:val="21"/>
     <w:semiHidden/>
     <w:rsid w:val="00F910B0"/>
@@ -13083,10 +13456,10 @@
       <w:sz w:val="18"/>
     </w:rPr>
   </w:style>
-  <w:style w:type="character" w:customStyle="1" w:styleId="HeaderChar">
-    <w:name w:val="Header Char"/>
-    <w:basedOn w:val="DefaultParagraphFont"/>
-    <w:link w:val="Header"/>
+  <w:style w:type="character" w:customStyle="1" w:styleId="NagwekZnak">
+    <w:name w:val="Nagłówek Znak"/>
+    <w:basedOn w:val="Domylnaczcionkaakapitu"/>
+    <w:link w:val="Nagwek"/>
     <w:uiPriority w:val="21"/>
     <w:semiHidden/>
     <w:rsid w:val="00F910B0"/>
@@ -13097,10 +13470,10 @@
       <w:lang w:val="en-GB"/>
     </w:rPr>
   </w:style>
-  <w:style w:type="paragraph" w:styleId="Footer">
+  <w:style w:type="paragraph" w:styleId="Stopka">
     <w:name w:val="footer"/>
-    <w:basedOn w:val="Normal"/>
-    <w:link w:val="FooterChar"/>
+    <w:basedOn w:val="Normalny"/>
+    <w:link w:val="StopkaZnak"/>
     <w:uiPriority w:val="99"/>
     <w:rsid w:val="00F910B0"/>
     <w:pPr>
@@ -13114,10 +13487,10 @@
       <w:sz w:val="16"/>
     </w:rPr>
   </w:style>
-  <w:style w:type="character" w:customStyle="1" w:styleId="FooterChar">
-    <w:name w:val="Footer Char"/>
-    <w:basedOn w:val="DefaultParagraphFont"/>
-    <w:link w:val="Footer"/>
+  <w:style w:type="character" w:customStyle="1" w:styleId="StopkaZnak">
+    <w:name w:val="Stopka Znak"/>
+    <w:basedOn w:val="Domylnaczcionkaakapitu"/>
+    <w:link w:val="Stopka"/>
     <w:uiPriority w:val="99"/>
     <w:rsid w:val="00F910B0"/>
     <w:rPr>
@@ -13127,9 +13500,9 @@
       <w:lang w:val="en-GB"/>
     </w:rPr>
   </w:style>
-  <w:style w:type="paragraph" w:styleId="ListBullet">
+  <w:style w:type="paragraph" w:styleId="Listapunktowana">
     <w:name w:val="List Bullet"/>
-    <w:basedOn w:val="Normal"/>
+    <w:basedOn w:val="Normalny"/>
     <w:uiPriority w:val="2"/>
     <w:qFormat/>
     <w:rsid w:val="00F910B0"/>
@@ -13140,9 +13513,9 @@
       <w:spacing w:before="240" w:after="240"/>
     </w:pPr>
   </w:style>
-  <w:style w:type="paragraph" w:styleId="ListNumber">
+  <w:style w:type="paragraph" w:styleId="Listanumerowana">
     <w:name w:val="List Number"/>
-    <w:basedOn w:val="Normal"/>
+    <w:basedOn w:val="Normalny"/>
     <w:uiPriority w:val="2"/>
     <w:qFormat/>
     <w:rsid w:val="00F910B0"/>
@@ -13153,9 +13526,9 @@
       <w:contextualSpacing/>
     </w:pPr>
   </w:style>
-  <w:style w:type="paragraph" w:styleId="ListParagraph">
+  <w:style w:type="paragraph" w:styleId="Akapitzlist">
     <w:name w:val="List Paragraph"/>
-    <w:basedOn w:val="Normal"/>
+    <w:basedOn w:val="Normalny"/>
     <w:uiPriority w:val="34"/>
     <w:qFormat/>
     <w:rsid w:val="00F910B0"/>
@@ -13164,18 +13537,18 @@
       <w:contextualSpacing/>
     </w:pPr>
   </w:style>
-  <w:style w:type="paragraph" w:styleId="Bibliography">
+  <w:style w:type="paragraph" w:styleId="Bibliografia">
     <w:name w:val="Bibliography"/>
-    <w:basedOn w:val="Normal"/>
-    <w:next w:val="Normal"/>
+    <w:basedOn w:val="Normalny"/>
+    <w:next w:val="Normalny"/>
     <w:uiPriority w:val="99"/>
     <w:unhideWhenUsed/>
     <w:rsid w:val="00F910B0"/>
   </w:style>
-  <w:style w:type="paragraph" w:styleId="TOCHeading">
+  <w:style w:type="paragraph" w:styleId="Nagwekspisutreci">
     <w:name w:val="TOC Heading"/>
-    <w:basedOn w:val="Heading1"/>
-    <w:next w:val="Normal"/>
+    <w:basedOn w:val="Nagwek1"/>
+    <w:next w:val="Normalny"/>
     <w:uiPriority w:val="39"/>
     <w:unhideWhenUsed/>
     <w:qFormat/>
@@ -13198,10 +13571,10 @@
       <w:lang w:val="da-DK" w:eastAsia="da-DK"/>
     </w:rPr>
   </w:style>
-  <w:style w:type="paragraph" w:styleId="TOC1">
+  <w:style w:type="paragraph" w:styleId="Spistreci1">
     <w:name w:val="toc 1"/>
-    <w:basedOn w:val="Normal"/>
-    <w:next w:val="Normal"/>
+    <w:basedOn w:val="Normalny"/>
+    <w:next w:val="Normalny"/>
     <w:autoRedefine/>
     <w:uiPriority w:val="39"/>
     <w:unhideWhenUsed/>
@@ -13210,10 +13583,10 @@
       <w:spacing w:after="100"/>
     </w:pPr>
   </w:style>
-  <w:style w:type="paragraph" w:styleId="TOC2">
+  <w:style w:type="paragraph" w:styleId="Spistreci2">
     <w:name w:val="toc 2"/>
-    <w:basedOn w:val="Normal"/>
-    <w:next w:val="Normal"/>
+    <w:basedOn w:val="Normalny"/>
+    <w:next w:val="Normalny"/>
     <w:autoRedefine/>
     <w:uiPriority w:val="39"/>
     <w:unhideWhenUsed/>
@@ -13223,9 +13596,9 @@
       <w:ind w:left="200"/>
     </w:pPr>
   </w:style>
-  <w:style w:type="character" w:styleId="Hyperlink">
+  <w:style w:type="character" w:styleId="Hipercze">
     <w:name w:val="Hyperlink"/>
-    <w:basedOn w:val="DefaultParagraphFont"/>
+    <w:basedOn w:val="Domylnaczcionkaakapitu"/>
     <w:uiPriority w:val="99"/>
     <w:unhideWhenUsed/>
     <w:rsid w:val="00F910B0"/>
@@ -13234,9 +13607,9 @@
       <w:u w:val="single"/>
     </w:rPr>
   </w:style>
-  <w:style w:type="paragraph" w:styleId="NormalWeb">
+  <w:style w:type="paragraph" w:styleId="NormalnyWeb">
     <w:name w:val="Normal (Web)"/>
-    <w:basedOn w:val="Normal"/>
+    <w:basedOn w:val="Normalny"/>
     <w:uiPriority w:val="99"/>
     <w:semiHidden/>
     <w:unhideWhenUsed/>
@@ -13251,9 +13624,9 @@
       <w:lang w:val="da-DK" w:eastAsia="da-DK"/>
     </w:rPr>
   </w:style>
-  <w:style w:type="table" w:styleId="TableGrid">
+  <w:style w:type="table" w:styleId="Tabela-Siatka">
     <w:name w:val="Table Grid"/>
-    <w:basedOn w:val="TableNormal"/>
+    <w:basedOn w:val="Standardowy"/>
     <w:uiPriority w:val="59"/>
     <w:rsid w:val="008327D0"/>
     <w:pPr>
@@ -13275,10 +13648,10 @@
       </w:tblBorders>
     </w:tblPr>
   </w:style>
-  <w:style w:type="paragraph" w:styleId="TOC3">
+  <w:style w:type="paragraph" w:styleId="Spistreci3">
     <w:name w:val="toc 3"/>
-    <w:basedOn w:val="Normal"/>
-    <w:next w:val="Normal"/>
+    <w:basedOn w:val="Normalny"/>
+    <w:next w:val="Normalny"/>
     <w:autoRedefine/>
     <w:uiPriority w:val="39"/>
     <w:unhideWhenUsed/>
@@ -13288,10 +13661,10 @@
       <w:ind w:left="440"/>
     </w:pPr>
   </w:style>
-  <w:style w:type="paragraph" w:styleId="Caption">
+  <w:style w:type="paragraph" w:styleId="Legenda">
     <w:name w:val="caption"/>
-    <w:basedOn w:val="Normal"/>
-    <w:next w:val="Normal"/>
+    <w:basedOn w:val="Normalny"/>
+    <w:next w:val="Normalny"/>
     <w:uiPriority w:val="35"/>
     <w:unhideWhenUsed/>
     <w:qFormat/>
@@ -13305,6 +13678,37 @@
       <w:color w:val="44546A" w:themeColor="text2"/>
       <w:sz w:val="18"/>
       <w:szCs w:val="18"/>
+    </w:rPr>
+  </w:style>
+  <w:style w:type="paragraph" w:styleId="Tekstdymka">
+    <w:name w:val="Balloon Text"/>
+    <w:basedOn w:val="Normalny"/>
+    <w:link w:val="TekstdymkaZnak"/>
+    <w:uiPriority w:val="99"/>
+    <w:semiHidden/>
+    <w:unhideWhenUsed/>
+    <w:rsid w:val="00EE114C"/>
+    <w:pPr>
+      <w:spacing w:line="240" w:lineRule="auto"/>
+    </w:pPr>
+    <w:rPr>
+      <w:rFonts w:ascii="Segoe UI" w:hAnsi="Segoe UI" w:cs="Segoe UI"/>
+      <w:sz w:val="18"/>
+      <w:szCs w:val="18"/>
+    </w:rPr>
+  </w:style>
+  <w:style w:type="character" w:customStyle="1" w:styleId="TekstdymkaZnak">
+    <w:name w:val="Tekst dymka Znak"/>
+    <w:basedOn w:val="Domylnaczcionkaakapitu"/>
+    <w:link w:val="Tekstdymka"/>
+    <w:uiPriority w:val="99"/>
+    <w:semiHidden/>
+    <w:rsid w:val="00EE114C"/>
+    <w:rPr>
+      <w:rFonts w:ascii="Segoe UI" w:hAnsi="Segoe UI" w:cs="Segoe UI"/>
+      <w:sz w:val="18"/>
+      <w:szCs w:val="18"/>
+      <w:lang w:val="en-GB"/>
     </w:rPr>
   </w:style>
 </w:styles>
@@ -13572,12 +13976,9 @@
 </file>
 
 <file path=customXml/item1.xml><?xml version="1.0" encoding="utf-8"?>
-<?mso-contentType ?>
-<FormTemplates xmlns="http://schemas.microsoft.com/sharepoint/v3/contenttype/forms">
-  <Display>DocumentLibraryForm</Display>
-  <Edit>DocumentLibraryForm</Edit>
-  <New>DocumentLibraryForm</New>
-</FormTemplates>
+<p:properties xmlns:p="http://schemas.microsoft.com/office/2006/metadata/properties" xmlns:xsi="http://www.w3.org/2001/XMLSchema-instance" xmlns:pc="http://schemas.microsoft.com/office/infopath/2007/PartnerControls">
+  <documentManagement/>
+</p:properties>
 </file>
 
 <file path=customXml/item2.xml><?xml version="1.0" encoding="utf-8"?>
@@ -13695,9 +14096,12 @@
 </file>
 
 <file path=customXml/item3.xml><?xml version="1.0" encoding="utf-8"?>
-<p:properties xmlns:p="http://schemas.microsoft.com/office/2006/metadata/properties" xmlns:xsi="http://www.w3.org/2001/XMLSchema-instance" xmlns:pc="http://schemas.microsoft.com/office/infopath/2007/PartnerControls">
-  <documentManagement/>
-</p:properties>
+<?mso-contentType ?>
+<FormTemplates xmlns="http://schemas.microsoft.com/sharepoint/v3/contenttype/forms">
+  <Display>DocumentLibraryForm</Display>
+  <Edit>DocumentLibraryForm</Edit>
+  <New>DocumentLibraryForm</New>
+</FormTemplates>
 </file>
 
 <file path=customXml/item4.xml><?xml version="1.0" encoding="utf-8"?>
@@ -13738,9 +14142,10 @@
 </file>
 
 <file path=customXml/itemProps1.xml><?xml version="1.0" encoding="utf-8"?>
-<ds:datastoreItem xmlns:ds="http://schemas.openxmlformats.org/officeDocument/2006/customXml" ds:itemID="{36B18D59-688D-4806-A4EA-B7808C4D834E}">
+<ds:datastoreItem xmlns:ds="http://schemas.openxmlformats.org/officeDocument/2006/customXml" ds:itemID="{B3EBB357-DA60-469A-B5F2-E35DF6FD1B0D}">
   <ds:schemaRefs>
-    <ds:schemaRef ds:uri="http://schemas.microsoft.com/sharepoint/v3/contenttype/forms"/>
+    <ds:schemaRef ds:uri="http://schemas.microsoft.com/office/2006/metadata/properties"/>
+    <ds:schemaRef ds:uri="http://schemas.microsoft.com/office/infopath/2007/PartnerControls"/>
   </ds:schemaRefs>
 </ds:datastoreItem>
 </file>
@@ -13762,16 +14167,15 @@
 </file>
 
 <file path=customXml/itemProps3.xml><?xml version="1.0" encoding="utf-8"?>
-<ds:datastoreItem xmlns:ds="http://schemas.openxmlformats.org/officeDocument/2006/customXml" ds:itemID="{B3EBB357-DA60-469A-B5F2-E35DF6FD1B0D}">
+<ds:datastoreItem xmlns:ds="http://schemas.openxmlformats.org/officeDocument/2006/customXml" ds:itemID="{36B18D59-688D-4806-A4EA-B7808C4D834E}">
   <ds:schemaRefs>
-    <ds:schemaRef ds:uri="http://schemas.microsoft.com/office/2006/metadata/properties"/>
-    <ds:schemaRef ds:uri="http://schemas.microsoft.com/office/infopath/2007/PartnerControls"/>
+    <ds:schemaRef ds:uri="http://schemas.microsoft.com/sharepoint/v3/contenttype/forms"/>
   </ds:schemaRefs>
 </ds:datastoreItem>
 </file>
 
 <file path=customXml/itemProps4.xml><?xml version="1.0" encoding="utf-8"?>
-<ds:datastoreItem xmlns:ds="http://schemas.openxmlformats.org/officeDocument/2006/customXml" ds:itemID="{822717A9-6D3A-4A79-A723-770FD4A741A9}">
+<ds:datastoreItem xmlns:ds="http://schemas.openxmlformats.org/officeDocument/2006/customXml" ds:itemID="{2740BAB8-FCB7-4996-ABE9-0E3D3E25810A}">
   <ds:schemaRefs>
     <ds:schemaRef ds:uri="http://schemas.openxmlformats.org/officeDocument/2006/bibliography"/>
   </ds:schemaRefs>

</xml_diff>

<commit_message>
update introduction in project report
</commit_message>
<xml_diff>
--- a/Project Report .docx
+++ b/Project Report .docx
@@ -429,12 +429,12 @@
       <w:sdtContent>
         <w:p>
           <w:pPr>
-            <w:pStyle w:val="TOCHeading"/>
+            <w:pStyle w:val="Nagwekspisutreci"/>
           </w:pPr>
         </w:p>
         <w:p>
           <w:pPr>
-            <w:pStyle w:val="TOC1"/>
+            <w:pStyle w:val="Spistreci1"/>
             <w:tabs>
               <w:tab w:val="left" w:pos="440"/>
               <w:tab w:val="right" w:leader="dot" w:pos="8494"/>
@@ -458,7 +458,7 @@
           <w:hyperlink w:anchor="_Toc16815377" w:history="1">
             <w:r>
               <w:rPr>
-                <w:rStyle w:val="Hyperlink"/>
+                <w:rStyle w:val="Hipercze"/>
                 <w:noProof/>
                 <w:lang w:val="en-US"/>
               </w:rPr>
@@ -475,7 +475,7 @@
             </w:r>
             <w:r>
               <w:rPr>
-                <w:rStyle w:val="Hyperlink"/>
+                <w:rStyle w:val="Hipercze"/>
                 <w:noProof/>
                 <w:lang w:val="en-US"/>
               </w:rPr>
@@ -533,7 +533,7 @@
         </w:p>
         <w:p>
           <w:pPr>
-            <w:pStyle w:val="TOC1"/>
+            <w:pStyle w:val="Spistreci1"/>
             <w:tabs>
               <w:tab w:val="left" w:pos="440"/>
               <w:tab w:val="right" w:leader="dot" w:pos="8494"/>
@@ -548,7 +548,7 @@
           <w:hyperlink w:anchor="_Toc16815378" w:history="1">
             <w:r>
               <w:rPr>
-                <w:rStyle w:val="Hyperlink"/>
+                <w:rStyle w:val="Hipercze"/>
                 <w:noProof/>
                 <w:lang w:val="en-US"/>
               </w:rPr>
@@ -565,7 +565,7 @@
             </w:r>
             <w:r>
               <w:rPr>
-                <w:rStyle w:val="Hyperlink"/>
+                <w:rStyle w:val="Hipercze"/>
                 <w:noProof/>
                 <w:lang w:val="en-US"/>
               </w:rPr>
@@ -623,7 +623,7 @@
         </w:p>
         <w:p>
           <w:pPr>
-            <w:pStyle w:val="TOC2"/>
+            <w:pStyle w:val="Spistreci2"/>
             <w:tabs>
               <w:tab w:val="left" w:pos="880"/>
               <w:tab w:val="right" w:leader="dot" w:pos="8494"/>
@@ -638,7 +638,7 @@
           <w:hyperlink w:anchor="_Toc16815379" w:history="1">
             <w:r>
               <w:rPr>
-                <w:rStyle w:val="Hyperlink"/>
+                <w:rStyle w:val="Hipercze"/>
                 <w:noProof/>
                 <w:lang w:val="en-US"/>
               </w:rPr>
@@ -655,7 +655,7 @@
             </w:r>
             <w:r>
               <w:rPr>
-                <w:rStyle w:val="Hyperlink"/>
+                <w:rStyle w:val="Hipercze"/>
                 <w:noProof/>
                 <w:lang w:val="en-US"/>
               </w:rPr>
@@ -713,7 +713,7 @@
         </w:p>
         <w:p>
           <w:pPr>
-            <w:pStyle w:val="TOC2"/>
+            <w:pStyle w:val="Spistreci2"/>
             <w:tabs>
               <w:tab w:val="left" w:pos="880"/>
               <w:tab w:val="right" w:leader="dot" w:pos="8494"/>
@@ -728,7 +728,7 @@
           <w:hyperlink w:anchor="_Toc16815380" w:history="1">
             <w:r>
               <w:rPr>
-                <w:rStyle w:val="Hyperlink"/>
+                <w:rStyle w:val="Hipercze"/>
                 <w:noProof/>
                 <w:lang w:val="en-US"/>
               </w:rPr>
@@ -745,7 +745,7 @@
             </w:r>
             <w:r>
               <w:rPr>
-                <w:rStyle w:val="Hyperlink"/>
+                <w:rStyle w:val="Hipercze"/>
                 <w:noProof/>
                 <w:lang w:val="en-US"/>
               </w:rPr>
@@ -803,7 +803,7 @@
         </w:p>
         <w:p>
           <w:pPr>
-            <w:pStyle w:val="TOC2"/>
+            <w:pStyle w:val="Spistreci2"/>
             <w:tabs>
               <w:tab w:val="left" w:pos="880"/>
               <w:tab w:val="right" w:leader="dot" w:pos="8494"/>
@@ -818,7 +818,7 @@
           <w:hyperlink w:anchor="_Toc16815381" w:history="1">
             <w:r>
               <w:rPr>
-                <w:rStyle w:val="Hyperlink"/>
+                <w:rStyle w:val="Hipercze"/>
                 <w:noProof/>
                 <w:lang w:val="en-US"/>
               </w:rPr>
@@ -835,7 +835,7 @@
             </w:r>
             <w:r>
               <w:rPr>
-                <w:rStyle w:val="Hyperlink"/>
+                <w:rStyle w:val="Hipercze"/>
                 <w:noProof/>
                 <w:lang w:val="en-US"/>
               </w:rPr>
@@ -893,7 +893,7 @@
         </w:p>
         <w:p>
           <w:pPr>
-            <w:pStyle w:val="TOC1"/>
+            <w:pStyle w:val="Spistreci1"/>
             <w:tabs>
               <w:tab w:val="left" w:pos="440"/>
               <w:tab w:val="right" w:leader="dot" w:pos="8494"/>
@@ -908,7 +908,7 @@
           <w:hyperlink w:anchor="_Toc16815382" w:history="1">
             <w:r>
               <w:rPr>
-                <w:rStyle w:val="Hyperlink"/>
+                <w:rStyle w:val="Hipercze"/>
                 <w:noProof/>
                 <w:lang w:val="en-US"/>
               </w:rPr>
@@ -925,7 +925,7 @@
             </w:r>
             <w:r>
               <w:rPr>
-                <w:rStyle w:val="Hyperlink"/>
+                <w:rStyle w:val="Hipercze"/>
                 <w:noProof/>
                 <w:lang w:val="en-US"/>
               </w:rPr>
@@ -983,7 +983,7 @@
         </w:p>
         <w:p>
           <w:pPr>
-            <w:pStyle w:val="TOC2"/>
+            <w:pStyle w:val="Spistreci2"/>
             <w:tabs>
               <w:tab w:val="left" w:pos="880"/>
               <w:tab w:val="right" w:leader="dot" w:pos="8494"/>
@@ -998,7 +998,7 @@
           <w:hyperlink w:anchor="_Toc16815383" w:history="1">
             <w:r>
               <w:rPr>
-                <w:rStyle w:val="Hyperlink"/>
+                <w:rStyle w:val="Hipercze"/>
                 <w:noProof/>
                 <w:lang w:val="en-US"/>
               </w:rPr>
@@ -1015,7 +1015,7 @@
             </w:r>
             <w:r>
               <w:rPr>
-                <w:rStyle w:val="Hyperlink"/>
+                <w:rStyle w:val="Hipercze"/>
                 <w:noProof/>
                 <w:lang w:val="en-US"/>
               </w:rPr>
@@ -1073,7 +1073,7 @@
         </w:p>
         <w:p>
           <w:pPr>
-            <w:pStyle w:val="TOC2"/>
+            <w:pStyle w:val="Spistreci2"/>
             <w:tabs>
               <w:tab w:val="left" w:pos="880"/>
               <w:tab w:val="right" w:leader="dot" w:pos="8494"/>
@@ -1088,7 +1088,7 @@
           <w:hyperlink w:anchor="_Toc16815384" w:history="1">
             <w:r>
               <w:rPr>
-                <w:rStyle w:val="Hyperlink"/>
+                <w:rStyle w:val="Hipercze"/>
                 <w:noProof/>
                 <w:lang w:val="en-US"/>
               </w:rPr>
@@ -1105,7 +1105,7 @@
             </w:r>
             <w:r>
               <w:rPr>
-                <w:rStyle w:val="Hyperlink"/>
+                <w:rStyle w:val="Hipercze"/>
                 <w:noProof/>
                 <w:lang w:val="en-US"/>
               </w:rPr>
@@ -1163,7 +1163,7 @@
         </w:p>
         <w:p>
           <w:pPr>
-            <w:pStyle w:val="TOC2"/>
+            <w:pStyle w:val="Spistreci2"/>
             <w:tabs>
               <w:tab w:val="left" w:pos="880"/>
               <w:tab w:val="right" w:leader="dot" w:pos="8494"/>
@@ -1178,7 +1178,7 @@
           <w:hyperlink w:anchor="_Toc16815385" w:history="1">
             <w:r>
               <w:rPr>
-                <w:rStyle w:val="Hyperlink"/>
+                <w:rStyle w:val="Hipercze"/>
                 <w:noProof/>
                 <w:lang w:val="en-US"/>
               </w:rPr>
@@ -1195,7 +1195,7 @@
             </w:r>
             <w:r>
               <w:rPr>
-                <w:rStyle w:val="Hyperlink"/>
+                <w:rStyle w:val="Hipercze"/>
                 <w:noProof/>
                 <w:lang w:val="en-US"/>
               </w:rPr>
@@ -1253,7 +1253,7 @@
         </w:p>
         <w:p>
           <w:pPr>
-            <w:pStyle w:val="TOC2"/>
+            <w:pStyle w:val="Spistreci2"/>
             <w:tabs>
               <w:tab w:val="left" w:pos="880"/>
               <w:tab w:val="right" w:leader="dot" w:pos="8494"/>
@@ -1268,7 +1268,7 @@
           <w:hyperlink w:anchor="_Toc16815386" w:history="1">
             <w:r>
               <w:rPr>
-                <w:rStyle w:val="Hyperlink"/>
+                <w:rStyle w:val="Hipercze"/>
                 <w:noProof/>
                 <w:lang w:val="en-US"/>
               </w:rPr>
@@ -1285,7 +1285,7 @@
             </w:r>
             <w:r>
               <w:rPr>
-                <w:rStyle w:val="Hyperlink"/>
+                <w:rStyle w:val="Hipercze"/>
                 <w:noProof/>
                 <w:lang w:val="en-US"/>
               </w:rPr>
@@ -1343,7 +1343,7 @@
         </w:p>
         <w:p>
           <w:pPr>
-            <w:pStyle w:val="TOC2"/>
+            <w:pStyle w:val="Spistreci2"/>
             <w:tabs>
               <w:tab w:val="left" w:pos="880"/>
               <w:tab w:val="right" w:leader="dot" w:pos="8494"/>
@@ -1358,7 +1358,7 @@
           <w:hyperlink w:anchor="_Toc16815387" w:history="1">
             <w:r>
               <w:rPr>
-                <w:rStyle w:val="Hyperlink"/>
+                <w:rStyle w:val="Hipercze"/>
                 <w:noProof/>
                 <w:lang w:val="en-US"/>
               </w:rPr>
@@ -1375,7 +1375,7 @@
             </w:r>
             <w:r>
               <w:rPr>
-                <w:rStyle w:val="Hyperlink"/>
+                <w:rStyle w:val="Hipercze"/>
                 <w:noProof/>
                 <w:lang w:val="en-US"/>
               </w:rPr>
@@ -1433,7 +1433,7 @@
         </w:p>
         <w:p>
           <w:pPr>
-            <w:pStyle w:val="TOC2"/>
+            <w:pStyle w:val="Spistreci2"/>
             <w:tabs>
               <w:tab w:val="left" w:pos="880"/>
               <w:tab w:val="right" w:leader="dot" w:pos="8494"/>
@@ -1448,7 +1448,7 @@
           <w:hyperlink w:anchor="_Toc16815388" w:history="1">
             <w:r>
               <w:rPr>
-                <w:rStyle w:val="Hyperlink"/>
+                <w:rStyle w:val="Hipercze"/>
                 <w:noProof/>
                 <w:lang w:val="en-US"/>
               </w:rPr>
@@ -1465,7 +1465,7 @@
             </w:r>
             <w:r>
               <w:rPr>
-                <w:rStyle w:val="Hyperlink"/>
+                <w:rStyle w:val="Hipercze"/>
                 <w:noProof/>
                 <w:lang w:val="en-US"/>
               </w:rPr>
@@ -1523,7 +1523,7 @@
         </w:p>
         <w:p>
           <w:pPr>
-            <w:pStyle w:val="TOC1"/>
+            <w:pStyle w:val="Spistreci1"/>
             <w:tabs>
               <w:tab w:val="left" w:pos="440"/>
               <w:tab w:val="right" w:leader="dot" w:pos="8494"/>
@@ -1538,7 +1538,7 @@
           <w:hyperlink w:anchor="_Toc16815389" w:history="1">
             <w:r>
               <w:rPr>
-                <w:rStyle w:val="Hyperlink"/>
+                <w:rStyle w:val="Hipercze"/>
                 <w:noProof/>
                 <w:lang w:val="en-US"/>
               </w:rPr>
@@ -1555,7 +1555,7 @@
             </w:r>
             <w:r>
               <w:rPr>
-                <w:rStyle w:val="Hyperlink"/>
+                <w:rStyle w:val="Hipercze"/>
                 <w:noProof/>
                 <w:lang w:val="en-US"/>
               </w:rPr>
@@ -1613,7 +1613,7 @@
         </w:p>
         <w:p>
           <w:pPr>
-            <w:pStyle w:val="TOC2"/>
+            <w:pStyle w:val="Spistreci2"/>
             <w:tabs>
               <w:tab w:val="left" w:pos="880"/>
               <w:tab w:val="right" w:leader="dot" w:pos="8494"/>
@@ -1628,7 +1628,7 @@
           <w:hyperlink w:anchor="_Toc16815390" w:history="1">
             <w:r>
               <w:rPr>
-                <w:rStyle w:val="Hyperlink"/>
+                <w:rStyle w:val="Hipercze"/>
                 <w:noProof/>
                 <w:lang w:val="en-US"/>
               </w:rPr>
@@ -1645,7 +1645,7 @@
             </w:r>
             <w:r>
               <w:rPr>
-                <w:rStyle w:val="Hyperlink"/>
+                <w:rStyle w:val="Hipercze"/>
                 <w:noProof/>
                 <w:lang w:val="en-US"/>
               </w:rPr>
@@ -1703,7 +1703,7 @@
         </w:p>
         <w:p>
           <w:pPr>
-            <w:pStyle w:val="TOC2"/>
+            <w:pStyle w:val="Spistreci2"/>
             <w:tabs>
               <w:tab w:val="left" w:pos="880"/>
               <w:tab w:val="right" w:leader="dot" w:pos="8494"/>
@@ -1718,7 +1718,7 @@
           <w:hyperlink w:anchor="_Toc16815391" w:history="1">
             <w:r>
               <w:rPr>
-                <w:rStyle w:val="Hyperlink"/>
+                <w:rStyle w:val="Hipercze"/>
                 <w:noProof/>
                 <w:lang w:val="en-US"/>
               </w:rPr>
@@ -1735,7 +1735,7 @@
             </w:r>
             <w:r>
               <w:rPr>
-                <w:rStyle w:val="Hyperlink"/>
+                <w:rStyle w:val="Hipercze"/>
                 <w:noProof/>
                 <w:lang w:val="en-US"/>
               </w:rPr>
@@ -1793,7 +1793,7 @@
         </w:p>
         <w:p>
           <w:pPr>
-            <w:pStyle w:val="TOC3"/>
+            <w:pStyle w:val="Spistreci3"/>
             <w:tabs>
               <w:tab w:val="left" w:pos="1320"/>
               <w:tab w:val="right" w:leader="dot" w:pos="8494"/>
@@ -1808,7 +1808,7 @@
           <w:hyperlink w:anchor="_Toc16815392" w:history="1">
             <w:r>
               <w:rPr>
-                <w:rStyle w:val="Hyperlink"/>
+                <w:rStyle w:val="Hipercze"/>
                 <w:noProof/>
                 <w:lang w:val="en-US"/>
               </w:rPr>
@@ -1825,7 +1825,7 @@
             </w:r>
             <w:r>
               <w:rPr>
-                <w:rStyle w:val="Hyperlink"/>
+                <w:rStyle w:val="Hipercze"/>
                 <w:noProof/>
                 <w:lang w:val="en-US"/>
               </w:rPr>
@@ -1883,7 +1883,7 @@
         </w:p>
         <w:p>
           <w:pPr>
-            <w:pStyle w:val="TOC3"/>
+            <w:pStyle w:val="Spistreci3"/>
             <w:tabs>
               <w:tab w:val="left" w:pos="1320"/>
               <w:tab w:val="right" w:leader="dot" w:pos="8494"/>
@@ -1898,7 +1898,7 @@
           <w:hyperlink w:anchor="_Toc16815393" w:history="1">
             <w:r>
               <w:rPr>
-                <w:rStyle w:val="Hyperlink"/>
+                <w:rStyle w:val="Hipercze"/>
                 <w:noProof/>
                 <w:lang w:val="en-US"/>
               </w:rPr>
@@ -1915,7 +1915,7 @@
             </w:r>
             <w:r>
               <w:rPr>
-                <w:rStyle w:val="Hyperlink"/>
+                <w:rStyle w:val="Hipercze"/>
                 <w:noProof/>
                 <w:lang w:val="en-US"/>
               </w:rPr>
@@ -1973,7 +1973,7 @@
         </w:p>
         <w:p>
           <w:pPr>
-            <w:pStyle w:val="TOC2"/>
+            <w:pStyle w:val="Spistreci2"/>
             <w:tabs>
               <w:tab w:val="left" w:pos="880"/>
               <w:tab w:val="right" w:leader="dot" w:pos="8494"/>
@@ -1988,7 +1988,7 @@
           <w:hyperlink w:anchor="_Toc16815394" w:history="1">
             <w:r>
               <w:rPr>
-                <w:rStyle w:val="Hyperlink"/>
+                <w:rStyle w:val="Hipercze"/>
                 <w:noProof/>
                 <w:lang w:val="en-US"/>
               </w:rPr>
@@ -2005,7 +2005,7 @@
             </w:r>
             <w:r>
               <w:rPr>
-                <w:rStyle w:val="Hyperlink"/>
+                <w:rStyle w:val="Hipercze"/>
                 <w:noProof/>
                 <w:lang w:val="en-US"/>
               </w:rPr>
@@ -2063,7 +2063,7 @@
         </w:p>
         <w:p>
           <w:pPr>
-            <w:pStyle w:val="TOC2"/>
+            <w:pStyle w:val="Spistreci2"/>
             <w:tabs>
               <w:tab w:val="left" w:pos="880"/>
               <w:tab w:val="right" w:leader="dot" w:pos="8494"/>
@@ -2078,7 +2078,7 @@
           <w:hyperlink w:anchor="_Toc16815395" w:history="1">
             <w:r>
               <w:rPr>
-                <w:rStyle w:val="Hyperlink"/>
+                <w:rStyle w:val="Hipercze"/>
                 <w:noProof/>
                 <w:lang w:val="en-US"/>
               </w:rPr>
@@ -2095,7 +2095,7 @@
             </w:r>
             <w:r>
               <w:rPr>
-                <w:rStyle w:val="Hyperlink"/>
+                <w:rStyle w:val="Hipercze"/>
                 <w:noProof/>
                 <w:lang w:val="en-US"/>
               </w:rPr>
@@ -2153,7 +2153,7 @@
         </w:p>
         <w:p>
           <w:pPr>
-            <w:pStyle w:val="TOC1"/>
+            <w:pStyle w:val="Spistreci1"/>
             <w:tabs>
               <w:tab w:val="left" w:pos="440"/>
               <w:tab w:val="right" w:leader="dot" w:pos="8494"/>
@@ -2168,7 +2168,7 @@
           <w:hyperlink w:anchor="_Toc16815396" w:history="1">
             <w:r>
               <w:rPr>
-                <w:rStyle w:val="Hyperlink"/>
+                <w:rStyle w:val="Hipercze"/>
                 <w:noProof/>
                 <w:lang w:val="en-US"/>
               </w:rPr>
@@ -2185,7 +2185,7 @@
             </w:r>
             <w:r>
               <w:rPr>
-                <w:rStyle w:val="Hyperlink"/>
+                <w:rStyle w:val="Hipercze"/>
                 <w:noProof/>
                 <w:lang w:val="en-US"/>
               </w:rPr>
@@ -2243,7 +2243,7 @@
         </w:p>
         <w:p>
           <w:pPr>
-            <w:pStyle w:val="TOC2"/>
+            <w:pStyle w:val="Spistreci2"/>
             <w:tabs>
               <w:tab w:val="left" w:pos="880"/>
               <w:tab w:val="right" w:leader="dot" w:pos="8494"/>
@@ -2258,7 +2258,7 @@
           <w:hyperlink w:anchor="_Toc16815397" w:history="1">
             <w:r>
               <w:rPr>
-                <w:rStyle w:val="Hyperlink"/>
+                <w:rStyle w:val="Hipercze"/>
                 <w:noProof/>
                 <w:lang w:val="en-US"/>
               </w:rPr>
@@ -2275,7 +2275,7 @@
             </w:r>
             <w:r>
               <w:rPr>
-                <w:rStyle w:val="Hyperlink"/>
+                <w:rStyle w:val="Hipercze"/>
                 <w:noProof/>
                 <w:lang w:val="en-US"/>
               </w:rPr>
@@ -2333,7 +2333,7 @@
         </w:p>
         <w:p>
           <w:pPr>
-            <w:pStyle w:val="TOC2"/>
+            <w:pStyle w:val="Spistreci2"/>
             <w:tabs>
               <w:tab w:val="left" w:pos="880"/>
               <w:tab w:val="right" w:leader="dot" w:pos="8494"/>
@@ -2348,7 +2348,7 @@
           <w:hyperlink w:anchor="_Toc16815398" w:history="1">
             <w:r>
               <w:rPr>
-                <w:rStyle w:val="Hyperlink"/>
+                <w:rStyle w:val="Hipercze"/>
                 <w:noProof/>
                 <w:lang w:val="en-US"/>
               </w:rPr>
@@ -2365,7 +2365,7 @@
             </w:r>
             <w:r>
               <w:rPr>
-                <w:rStyle w:val="Hyperlink"/>
+                <w:rStyle w:val="Hipercze"/>
                 <w:noProof/>
                 <w:lang w:val="en-US"/>
               </w:rPr>
@@ -2423,7 +2423,7 @@
         </w:p>
         <w:p>
           <w:pPr>
-            <w:pStyle w:val="TOC2"/>
+            <w:pStyle w:val="Spistreci2"/>
             <w:tabs>
               <w:tab w:val="left" w:pos="880"/>
               <w:tab w:val="right" w:leader="dot" w:pos="8494"/>
@@ -2438,7 +2438,7 @@
           <w:hyperlink w:anchor="_Toc16815399" w:history="1">
             <w:r>
               <w:rPr>
-                <w:rStyle w:val="Hyperlink"/>
+                <w:rStyle w:val="Hipercze"/>
                 <w:noProof/>
                 <w:lang w:val="en-US"/>
               </w:rPr>
@@ -2455,7 +2455,7 @@
             </w:r>
             <w:r>
               <w:rPr>
-                <w:rStyle w:val="Hyperlink"/>
+                <w:rStyle w:val="Hipercze"/>
                 <w:noProof/>
                 <w:lang w:val="en-US"/>
               </w:rPr>
@@ -2513,7 +2513,7 @@
         </w:p>
         <w:p>
           <w:pPr>
-            <w:pStyle w:val="TOC1"/>
+            <w:pStyle w:val="Spistreci1"/>
             <w:tabs>
               <w:tab w:val="left" w:pos="440"/>
               <w:tab w:val="right" w:leader="dot" w:pos="8494"/>
@@ -2528,7 +2528,7 @@
           <w:hyperlink w:anchor="_Toc16815400" w:history="1">
             <w:r>
               <w:rPr>
-                <w:rStyle w:val="Hyperlink"/>
+                <w:rStyle w:val="Hipercze"/>
                 <w:noProof/>
                 <w:lang w:val="en-US"/>
               </w:rPr>
@@ -2545,7 +2545,7 @@
             </w:r>
             <w:r>
               <w:rPr>
-                <w:rStyle w:val="Hyperlink"/>
+                <w:rStyle w:val="Hipercze"/>
                 <w:noProof/>
                 <w:lang w:val="en-US"/>
               </w:rPr>
@@ -2603,7 +2603,7 @@
         </w:p>
         <w:p>
           <w:pPr>
-            <w:pStyle w:val="TOC1"/>
+            <w:pStyle w:val="Spistreci1"/>
             <w:tabs>
               <w:tab w:val="left" w:pos="440"/>
               <w:tab w:val="right" w:leader="dot" w:pos="8494"/>
@@ -2618,7 +2618,7 @@
           <w:hyperlink w:anchor="_Toc16815401" w:history="1">
             <w:r>
               <w:rPr>
-                <w:rStyle w:val="Hyperlink"/>
+                <w:rStyle w:val="Hipercze"/>
                 <w:noProof/>
                 <w:lang w:val="en-US"/>
               </w:rPr>
@@ -2635,7 +2635,7 @@
             </w:r>
             <w:r>
               <w:rPr>
-                <w:rStyle w:val="Hyperlink"/>
+                <w:rStyle w:val="Hipercze"/>
                 <w:noProof/>
                 <w:lang w:val="en-US"/>
               </w:rPr>
@@ -2693,7 +2693,7 @@
         </w:p>
         <w:p>
           <w:pPr>
-            <w:pStyle w:val="TOC1"/>
+            <w:pStyle w:val="Spistreci1"/>
             <w:tabs>
               <w:tab w:val="left" w:pos="440"/>
               <w:tab w:val="right" w:leader="dot" w:pos="8494"/>
@@ -2708,7 +2708,7 @@
           <w:hyperlink w:anchor="_Toc16815402" w:history="1">
             <w:r>
               <w:rPr>
-                <w:rStyle w:val="Hyperlink"/>
+                <w:rStyle w:val="Hipercze"/>
                 <w:noProof/>
                 <w:lang w:val="en-US"/>
               </w:rPr>
@@ -2725,7 +2725,7 @@
             </w:r>
             <w:r>
               <w:rPr>
-                <w:rStyle w:val="Hyperlink"/>
+                <w:rStyle w:val="Hipercze"/>
                 <w:noProof/>
                 <w:lang w:val="en-US"/>
               </w:rPr>
@@ -2858,12 +2858,12 @@
     </w:p>
     <w:p>
       <w:pPr>
-        <w:pStyle w:val="Heading1"/>
-        <w:rPr>
-          <w:lang w:val="en-US"/>
-        </w:rPr>
-      </w:pPr>
-      <w:bookmarkStart w:id="2" w:name="_Toc16815377"/>
+        <w:pStyle w:val="Nagwek1"/>
+        <w:rPr>
+          <w:lang w:val="en-US"/>
+        </w:rPr>
+      </w:pPr>
+      <w:bookmarkStart w:id="1" w:name="_Toc16815377"/>
       <w:r>
         <w:rPr>
           <w:lang w:val="en-US"/>
@@ -2871,38 +2871,183 @@
         <w:lastRenderedPageBreak/>
         <w:t>Introduction</w:t>
       </w:r>
+      <w:bookmarkEnd w:id="1"/>
+    </w:p>
+    <w:p>
+      <w:pPr>
+        <w:rPr>
+          <w:szCs w:val="22"/>
+          <w:lang w:val="en-US"/>
+        </w:rPr>
+      </w:pPr>
+    </w:p>
+    <w:p>
+      <w:pPr>
+        <w:rPr>
+          <w:szCs w:val="22"/>
+          <w:lang w:val="en-US"/>
+        </w:rPr>
+      </w:pPr>
+      <w:bookmarkStart w:id="2" w:name="_Hlk16835644"/>
+      <w:r>
+        <w:rPr>
+          <w:szCs w:val="22"/>
+          <w:lang w:val="en-US"/>
+        </w:rPr>
+        <w:t xml:space="preserve">Introduction of time management system into the companies, where employees working hours were tracked based on them  logging into the system and being able to review their schedule helped not only the workers with being paid exactly for how much they’ve worked but also helped the companies with organizing their work force and making it easier to pay salaries without spending countless time figuring out who worked for how long and when he wasn’t at work. </w:t>
+      </w:r>
+    </w:p>
+    <w:p>
+      <w:pPr>
+        <w:rPr>
+          <w:szCs w:val="22"/>
+          <w:lang w:val="en-US"/>
+        </w:rPr>
+      </w:pPr>
+    </w:p>
+    <w:p>
+      <w:pPr>
+        <w:rPr>
+          <w:szCs w:val="22"/>
+          <w:lang w:val="en-US"/>
+        </w:rPr>
+      </w:pPr>
+      <w:r>
+        <w:rPr>
+          <w:szCs w:val="22"/>
+          <w:lang w:val="en-US"/>
+        </w:rPr>
+        <w:t>Currently, various recruitment agencies generally known as “</w:t>
+      </w:r>
+      <w:proofErr w:type="spellStart"/>
+      <w:r>
+        <w:rPr>
+          <w:szCs w:val="22"/>
+          <w:lang w:val="en-US"/>
+        </w:rPr>
+        <w:t>Vikar</w:t>
+      </w:r>
+      <w:proofErr w:type="spellEnd"/>
+      <w:r>
+        <w:rPr>
+          <w:szCs w:val="22"/>
+          <w:lang w:val="en-US"/>
+        </w:rPr>
+        <w:t>” agencies in Denmark find there type of system perfectly suited for their needs. They juggle their employees across many companies, without any time management system employees would have hard time keeping with their schedule and companies would find it problematic to pay the salaries. That’s why as a target for developed system those “</w:t>
+      </w:r>
+      <w:proofErr w:type="spellStart"/>
+      <w:r>
+        <w:rPr>
+          <w:szCs w:val="22"/>
+          <w:lang w:val="en-US"/>
+        </w:rPr>
+        <w:t>Vikar</w:t>
+      </w:r>
+      <w:proofErr w:type="spellEnd"/>
+      <w:r>
+        <w:rPr>
+          <w:szCs w:val="22"/>
+          <w:lang w:val="en-US"/>
+        </w:rPr>
+        <w:t>” agencies were chosen as a target audience and system tries to meet their various needs.</w:t>
+      </w:r>
+    </w:p>
+    <w:p>
+      <w:pPr>
+        <w:rPr>
+          <w:szCs w:val="22"/>
+          <w:lang w:val="en-US"/>
+        </w:rPr>
+      </w:pPr>
+    </w:p>
+    <w:p>
+      <w:pPr>
+        <w:rPr>
+          <w:szCs w:val="22"/>
+          <w:lang w:val="en-US"/>
+        </w:rPr>
+      </w:pPr>
+      <w:r>
+        <w:rPr>
+          <w:szCs w:val="22"/>
+          <w:lang w:val="en-US"/>
+        </w:rPr>
+        <w:t>The proposed system makes it possible for employers to add new employees to the database and assign responsibilities for them. Employees on the other hand can denote their beginning and ending of the shift. Each employee has his own account protected by a password so that there are no problems with accidentally logging on a wrong account.</w:t>
+      </w:r>
+    </w:p>
+    <w:p>
+      <w:pPr>
+        <w:rPr>
+          <w:szCs w:val="22"/>
+          <w:lang w:val="en-US"/>
+        </w:rPr>
+      </w:pPr>
+    </w:p>
+    <w:p>
+      <w:pPr>
+        <w:rPr>
+          <w:szCs w:val="22"/>
+          <w:lang w:val="en-US"/>
+        </w:rPr>
+      </w:pPr>
+      <w:r>
+        <w:rPr>
+          <w:szCs w:val="22"/>
+          <w:lang w:val="en-US"/>
+        </w:rPr>
+        <w:t xml:space="preserve">The reason behind the project was to make a  system that would be implemented as a Client/Server program. To achieve this RMI(Remote method invocation) was used. The data from and to database can be read and changed by two types of users in the system – administrators and employees. </w:t>
+      </w:r>
+    </w:p>
+    <w:p>
+      <w:pPr>
+        <w:rPr>
+          <w:szCs w:val="22"/>
+          <w:lang w:val="en-US"/>
+        </w:rPr>
+      </w:pPr>
+      <w:r>
+        <w:rPr>
+          <w:szCs w:val="22"/>
+          <w:lang w:val="en-US"/>
+        </w:rPr>
+        <w:t xml:space="preserve">To begin developing the system, firstly user stories had to be created where all of the functionalities the system will need were defined. Once those requirements were </w:t>
+      </w:r>
+      <w:r>
+        <w:rPr>
+          <w:szCs w:val="22"/>
+          <w:lang w:val="en-US"/>
+        </w:rPr>
+        <w:lastRenderedPageBreak/>
+        <w:t>achieved the analysis part begins. At this stage use case description and conceptual diagrams will be discussed.</w:t>
+      </w:r>
+    </w:p>
+    <w:p>
+      <w:pPr>
+        <w:rPr>
+          <w:szCs w:val="22"/>
+          <w:lang w:val="en-US"/>
+        </w:rPr>
+      </w:pPr>
+    </w:p>
+    <w:p>
+      <w:pPr>
+        <w:rPr>
+          <w:szCs w:val="22"/>
+          <w:lang w:val="en-US"/>
+        </w:rPr>
+      </w:pPr>
+      <w:r>
+        <w:rPr>
+          <w:szCs w:val="22"/>
+          <w:lang w:val="en-US"/>
+        </w:rPr>
+        <w:t>After this stage the design part begins  in which activity diagrams, sequence diagrams and Class diagrams are made. When this stage is finished, finally the implementation part can take place, where code with examples gets discussed. Lastly going through testing of the system takes place with JUnit and scenario testing.</w:t>
+      </w:r>
       <w:bookmarkEnd w:id="2"/>
     </w:p>
     <w:p>
       <w:pPr>
-        <w:rPr>
-          <w:szCs w:val="22"/>
-          <w:lang w:val="en-US"/>
-        </w:rPr>
-      </w:pPr>
-    </w:p>
-    <w:p>
-      <w:pPr>
-        <w:spacing w:after="160" w:line="259" w:lineRule="auto"/>
-        <w:rPr>
-          <w:rFonts w:eastAsiaTheme="majorEastAsia"/>
-          <w:b/>
-          <w:bCs/>
-          <w:sz w:val="28"/>
-          <w:szCs w:val="28"/>
-          <w:lang w:val="en-US"/>
-        </w:rPr>
-      </w:pPr>
-      <w:r>
-        <w:rPr>
-          <w:lang w:val="en-US"/>
-        </w:rPr>
-        <w:br w:type="page"/>
-      </w:r>
-    </w:p>
-    <w:p>
-      <w:pPr>
-        <w:pStyle w:val="Heading1"/>
+        <w:pStyle w:val="Nagwek1"/>
         <w:rPr>
           <w:lang w:val="en-US"/>
         </w:rPr>
@@ -2912,14 +3057,13 @@
         <w:rPr>
           <w:lang w:val="en-US"/>
         </w:rPr>
-        <w:lastRenderedPageBreak/>
         <w:t>User stories and requirements</w:t>
       </w:r>
       <w:bookmarkEnd w:id="3"/>
     </w:p>
     <w:p>
       <w:pPr>
-        <w:pStyle w:val="Heading2"/>
+        <w:pStyle w:val="Nagwek2"/>
         <w:rPr>
           <w:lang w:val="en-US"/>
         </w:rPr>
@@ -3093,7 +3237,25 @@
           <w:szCs w:val="22"/>
           <w:lang w:val="en-US"/>
         </w:rPr>
-        <w:t>As an admin, I edit and remove shifts from employees work plan, so that employees can view their work plan.</w:t>
+        <w:t xml:space="preserve">As an admin, I </w:t>
+      </w:r>
+      <w:r>
+        <w:rPr>
+          <w:rFonts w:eastAsia="Times New Roman"/>
+          <w:color w:val="000000"/>
+          <w:szCs w:val="22"/>
+          <w:lang w:val="en-US"/>
+        </w:rPr>
+        <w:t>want to be able to</w:t>
+      </w:r>
+      <w:r>
+        <w:rPr>
+          <w:rFonts w:eastAsia="Times New Roman"/>
+          <w:color w:val="000000"/>
+          <w:szCs w:val="22"/>
+          <w:lang w:val="en-US"/>
+        </w:rPr>
+        <w:t xml:space="preserve"> remove shifts from employees work plan, so that employees can view their work plan.</w:t>
       </w:r>
     </w:p>
     <w:p>
@@ -3143,6 +3305,8 @@
         </w:rPr>
         <w:t>As a user, I want to be able to view my work schedule so that the schedule can be adhered to.</w:t>
       </w:r>
+      <w:bookmarkStart w:id="5" w:name="_GoBack"/>
+      <w:bookmarkEnd w:id="5"/>
     </w:p>
     <w:p>
       <w:pPr>
@@ -3165,7 +3329,7 @@
           <w:szCs w:val="22"/>
           <w:lang w:val="en-US"/>
         </w:rPr>
-        <w:t>As a user, I want to be able to modify my data, so that I can update my data with any future changes. </w:t>
+        <w:t> As a user, I want to able to denote my time of arrival and departure from work, so that my working hours can be recorded.</w:t>
       </w:r>
     </w:p>
     <w:p>
@@ -3189,54 +3353,6 @@
           <w:szCs w:val="22"/>
           <w:lang w:val="en-US"/>
         </w:rPr>
-        <w:t>As a user, I want to be able to specify whether I want to work or not on a specific date so that admins can assign my shifts accordingly.</w:t>
-      </w:r>
-    </w:p>
-    <w:p>
-      <w:pPr>
-        <w:numPr>
-          <w:ilvl w:val="0"/>
-          <w:numId w:val="41"/>
-        </w:numPr>
-        <w:textAlignment w:val="baseline"/>
-        <w:rPr>
-          <w:rFonts w:eastAsia="Times New Roman"/>
-          <w:color w:val="000000"/>
-          <w:szCs w:val="22"/>
-          <w:lang w:val="en-US"/>
-        </w:rPr>
-      </w:pPr>
-      <w:r>
-        <w:rPr>
-          <w:rFonts w:eastAsia="Times New Roman"/>
-          <w:color w:val="000000"/>
-          <w:szCs w:val="22"/>
-          <w:lang w:val="en-US"/>
-        </w:rPr>
-        <w:t> As a user, I want to able to denote my time of arrival and departure from work, so that my working hours can be recorded.</w:t>
-      </w:r>
-    </w:p>
-    <w:p>
-      <w:pPr>
-        <w:numPr>
-          <w:ilvl w:val="0"/>
-          <w:numId w:val="41"/>
-        </w:numPr>
-        <w:textAlignment w:val="baseline"/>
-        <w:rPr>
-          <w:rFonts w:eastAsia="Times New Roman"/>
-          <w:color w:val="000000"/>
-          <w:szCs w:val="22"/>
-          <w:lang w:val="en-US"/>
-        </w:rPr>
-      </w:pPr>
-      <w:r>
-        <w:rPr>
-          <w:rFonts w:eastAsia="Times New Roman"/>
-          <w:color w:val="000000"/>
-          <w:szCs w:val="22"/>
-          <w:lang w:val="en-US"/>
-        </w:rPr>
         <w:t>As a user, I want to be able to check my work-related statistics, so that I can calculate my income.</w:t>
       </w:r>
     </w:p>
@@ -3249,20 +3365,19 @@
     </w:p>
     <w:p>
       <w:pPr>
-        <w:pStyle w:val="Heading2"/>
-        <w:rPr>
-          <w:lang w:val="en-US"/>
-        </w:rPr>
-      </w:pPr>
-      <w:bookmarkStart w:id="5" w:name="_Toc16815380"/>
-      <w:r>
-        <w:rPr>
-          <w:lang w:val="en-US"/>
-        </w:rPr>
-        <w:lastRenderedPageBreak/>
+        <w:pStyle w:val="Nagwek2"/>
+        <w:rPr>
+          <w:lang w:val="en-US"/>
+        </w:rPr>
+      </w:pPr>
+      <w:bookmarkStart w:id="6" w:name="_Toc16815380"/>
+      <w:r>
+        <w:rPr>
+          <w:lang w:val="en-US"/>
+        </w:rPr>
         <w:t>Functional requirements</w:t>
       </w:r>
-      <w:bookmarkEnd w:id="5"/>
+      <w:bookmarkEnd w:id="6"/>
     </w:p>
     <w:p>
       <w:pPr>
@@ -3557,19 +3672,19 @@
     </w:p>
     <w:p>
       <w:pPr>
-        <w:pStyle w:val="Heading2"/>
-        <w:rPr>
-          <w:lang w:val="en-US"/>
-        </w:rPr>
-      </w:pPr>
-      <w:bookmarkStart w:id="6" w:name="_Toc16815381"/>
+        <w:pStyle w:val="Nagwek2"/>
+        <w:rPr>
+          <w:lang w:val="en-US"/>
+        </w:rPr>
+      </w:pPr>
+      <w:bookmarkStart w:id="7" w:name="_Toc16815381"/>
       <w:r>
         <w:rPr>
           <w:lang w:val="en-US"/>
         </w:rPr>
         <w:t>Non-functional requirements</w:t>
       </w:r>
-      <w:bookmarkEnd w:id="6"/>
+      <w:bookmarkEnd w:id="7"/>
       <w:r>
         <w:rPr>
           <w:lang w:val="en-US"/>
@@ -3655,19 +3770,19 @@
     </w:p>
     <w:p>
       <w:pPr>
-        <w:pStyle w:val="Heading1"/>
-        <w:rPr>
-          <w:lang w:val="en-US"/>
-        </w:rPr>
-      </w:pPr>
-      <w:bookmarkStart w:id="7" w:name="_Toc16815382"/>
+        <w:pStyle w:val="Nagwek1"/>
+        <w:rPr>
+          <w:lang w:val="en-US"/>
+        </w:rPr>
+      </w:pPr>
+      <w:bookmarkStart w:id="8" w:name="_Toc16815382"/>
       <w:r>
         <w:rPr>
           <w:lang w:val="en-US"/>
         </w:rPr>
         <w:t>Analysis</w:t>
       </w:r>
-      <w:bookmarkEnd w:id="7"/>
+      <w:bookmarkEnd w:id="8"/>
       <w:r>
         <w:rPr>
           <w:lang w:val="en-US"/>
@@ -3677,19 +3792,19 @@
     </w:p>
     <w:p>
       <w:pPr>
-        <w:pStyle w:val="Heading2"/>
-        <w:rPr>
-          <w:lang w:val="en-US"/>
-        </w:rPr>
-      </w:pPr>
-      <w:bookmarkStart w:id="8" w:name="_Toc16815383"/>
+        <w:pStyle w:val="Nagwek2"/>
+        <w:rPr>
+          <w:lang w:val="en-US"/>
+        </w:rPr>
+      </w:pPr>
+      <w:bookmarkStart w:id="9" w:name="_Toc16815383"/>
       <w:r>
         <w:rPr>
           <w:lang w:val="en-US"/>
         </w:rPr>
         <w:t>Scenarios</w:t>
       </w:r>
-      <w:bookmarkEnd w:id="8"/>
+      <w:bookmarkEnd w:id="9"/>
       <w:r>
         <w:rPr>
           <w:lang w:val="en-US"/>
@@ -3739,6 +3854,7 @@
           <w:sz w:val="24"/>
           <w:szCs w:val="24"/>
         </w:rPr>
+        <w:lastRenderedPageBreak/>
         <w:br w:type="page"/>
       </w:r>
     </w:p>
@@ -3987,12 +4103,12 @@
     </w:p>
     <w:p>
       <w:pPr>
-        <w:pStyle w:val="Heading2"/>
-        <w:rPr>
-          <w:lang w:val="en-US"/>
-        </w:rPr>
-      </w:pPr>
-      <w:bookmarkStart w:id="9" w:name="_Toc16815384"/>
+        <w:pStyle w:val="Nagwek2"/>
+        <w:rPr>
+          <w:lang w:val="en-US"/>
+        </w:rPr>
+      </w:pPr>
+      <w:bookmarkStart w:id="10" w:name="_Toc16815384"/>
       <w:r>
         <w:rPr>
           <w:lang w:val="en-US"/>
@@ -4000,7 +4116,7 @@
         <w:lastRenderedPageBreak/>
         <w:t>use case diagram</w:t>
       </w:r>
-      <w:bookmarkEnd w:id="9"/>
+      <w:bookmarkEnd w:id="10"/>
       <w:r>
         <w:rPr>
           <w:lang w:val="en-US"/>
@@ -4062,7 +4178,7 @@
     </w:p>
     <w:p>
       <w:pPr>
-        <w:pStyle w:val="Caption"/>
+        <w:pStyle w:val="Legenda"/>
         <w:rPr>
           <w:lang w:val="en-US"/>
         </w:rPr>
@@ -4135,19 +4251,19 @@
     </w:p>
     <w:p>
       <w:pPr>
-        <w:pStyle w:val="Heading2"/>
-        <w:rPr>
-          <w:lang w:val="en-US"/>
-        </w:rPr>
-      </w:pPr>
-      <w:bookmarkStart w:id="10" w:name="_Toc16815385"/>
+        <w:pStyle w:val="Nagwek2"/>
+        <w:rPr>
+          <w:lang w:val="en-US"/>
+        </w:rPr>
+      </w:pPr>
+      <w:bookmarkStart w:id="11" w:name="_Toc16815385"/>
       <w:r>
         <w:rPr>
           <w:lang w:val="en-US"/>
         </w:rPr>
         <w:t>use case description</w:t>
       </w:r>
-      <w:bookmarkEnd w:id="10"/>
+      <w:bookmarkEnd w:id="11"/>
     </w:p>
     <w:p>
       <w:pPr>
@@ -4249,7 +4365,7 @@
     </w:p>
     <w:p>
       <w:pPr>
-        <w:pStyle w:val="Caption"/>
+        <w:pStyle w:val="Legenda"/>
         <w:rPr>
           <w:lang w:val="en-US"/>
         </w:rPr>
@@ -4330,12 +4446,12 @@
     </w:p>
     <w:p>
       <w:pPr>
-        <w:pStyle w:val="Heading2"/>
-        <w:rPr>
-          <w:lang w:val="en-US"/>
-        </w:rPr>
-      </w:pPr>
-      <w:bookmarkStart w:id="11" w:name="_Toc16815386"/>
+        <w:pStyle w:val="Nagwek2"/>
+        <w:rPr>
+          <w:lang w:val="en-US"/>
+        </w:rPr>
+      </w:pPr>
+      <w:bookmarkStart w:id="12" w:name="_Toc16815386"/>
       <w:r>
         <w:rPr>
           <w:lang w:val="en-US"/>
@@ -4343,7 +4459,7 @@
         <w:lastRenderedPageBreak/>
         <w:t>Activity diagram</w:t>
       </w:r>
-      <w:bookmarkEnd w:id="11"/>
+      <w:bookmarkEnd w:id="12"/>
       <w:r>
         <w:rPr>
           <w:lang w:val="en-US"/>
@@ -4411,7 +4527,7 @@
     </w:p>
     <w:p>
       <w:pPr>
-        <w:pStyle w:val="Caption"/>
+        <w:pStyle w:val="Legenda"/>
         <w:rPr>
           <w:lang w:val="en-US"/>
         </w:rPr>
@@ -4488,19 +4604,19 @@
     </w:p>
     <w:p>
       <w:pPr>
-        <w:pStyle w:val="Heading2"/>
-        <w:rPr>
-          <w:lang w:val="en-US"/>
-        </w:rPr>
-      </w:pPr>
-      <w:bookmarkStart w:id="12" w:name="_Toc16815387"/>
+        <w:pStyle w:val="Nagwek2"/>
+        <w:rPr>
+          <w:lang w:val="en-US"/>
+        </w:rPr>
+      </w:pPr>
+      <w:bookmarkStart w:id="13" w:name="_Toc16815387"/>
       <w:r>
         <w:rPr>
           <w:lang w:val="en-US"/>
         </w:rPr>
         <w:t>Conceptual diagram</w:t>
       </w:r>
-      <w:bookmarkEnd w:id="12"/>
+      <w:bookmarkEnd w:id="13"/>
       <w:r>
         <w:rPr>
           <w:lang w:val="en-US"/>
@@ -4518,21 +4634,7 @@
         <w:rPr>
           <w:lang w:val="en-US"/>
         </w:rPr>
-        <w:t xml:space="preserve">Conceptual Diagram demonstrates how </w:t>
-      </w:r>
-      <w:proofErr w:type="gramStart"/>
-      <w:r>
-        <w:rPr>
-          <w:lang w:val="en-US"/>
-        </w:rPr>
-        <w:t>all of</w:t>
-      </w:r>
-      <w:proofErr w:type="gramEnd"/>
-      <w:r>
-        <w:rPr>
-          <w:lang w:val="en-US"/>
-        </w:rPr>
-        <w:t xml:space="preserve"> the classes in their packages interact with each other. This is important since it provides a graphical representation on how the system will be created and how each component will interact with another to make it functional.</w:t>
+        <w:t>Conceptual Diagram demonstrates how all of the classes in their packages interact with each other. This is important since it provides a graphical representation on how the system will be created and how each component will interact with another to make it functional.</w:t>
       </w:r>
     </w:p>
     <w:p>
@@ -4590,7 +4692,7 @@
     </w:p>
     <w:p>
       <w:pPr>
-        <w:pStyle w:val="Caption"/>
+        <w:pStyle w:val="Legenda"/>
         <w:rPr>
           <w:lang w:val="en-US"/>
         </w:rPr>
@@ -4673,16 +4775,8 @@
         <w:rPr>
           <w:lang w:val="en-US"/>
         </w:rPr>
-        <w:t xml:space="preserve">Employees, </w:t>
-      </w:r>
-      <w:proofErr w:type="gramStart"/>
-      <w:r>
-        <w:rPr>
-          <w:lang w:val="en-US"/>
-        </w:rPr>
-        <w:t>shifts..</w:t>
-      </w:r>
-      <w:proofErr w:type="gramEnd"/>
+        <w:t>Employees, shifts..</w:t>
+      </w:r>
       <w:r>
         <w:rPr>
           <w:lang w:val="en-US"/>
@@ -4751,12 +4845,12 @@
     </w:p>
     <w:p>
       <w:pPr>
-        <w:pStyle w:val="Heading2"/>
-        <w:rPr>
-          <w:lang w:val="en-US"/>
-        </w:rPr>
-      </w:pPr>
-      <w:bookmarkStart w:id="13" w:name="_Toc16815388"/>
+        <w:pStyle w:val="Nagwek2"/>
+        <w:rPr>
+          <w:lang w:val="en-US"/>
+        </w:rPr>
+      </w:pPr>
+      <w:bookmarkStart w:id="14" w:name="_Toc16815388"/>
       <w:r>
         <w:rPr>
           <w:lang w:val="en-US"/>
@@ -4764,7 +4858,7 @@
         <w:lastRenderedPageBreak/>
         <w:t>Database</w:t>
       </w:r>
-      <w:bookmarkEnd w:id="13"/>
+      <w:bookmarkEnd w:id="14"/>
       <w:r>
         <w:rPr>
           <w:lang w:val="en-US"/>
@@ -4828,12 +4922,12 @@
     </w:p>
     <w:p>
       <w:pPr>
-        <w:pStyle w:val="Heading1"/>
-        <w:rPr>
-          <w:lang w:val="en-US"/>
-        </w:rPr>
-      </w:pPr>
-      <w:bookmarkStart w:id="14" w:name="_Toc16815389"/>
+        <w:pStyle w:val="Nagwek1"/>
+        <w:rPr>
+          <w:lang w:val="en-US"/>
+        </w:rPr>
+      </w:pPr>
+      <w:bookmarkStart w:id="15" w:name="_Toc16815389"/>
       <w:r>
         <w:rPr>
           <w:lang w:val="en-US"/>
@@ -4841,7 +4935,7 @@
         <w:lastRenderedPageBreak/>
         <w:t>Design</w:t>
       </w:r>
-      <w:bookmarkEnd w:id="14"/>
+      <w:bookmarkEnd w:id="15"/>
       <w:r>
         <w:rPr>
           <w:lang w:val="en-US"/>
@@ -4851,43 +4945,31 @@
     </w:p>
     <w:p>
       <w:pPr>
-        <w:pStyle w:val="Heading2"/>
-        <w:rPr>
-          <w:lang w:val="en-US"/>
-        </w:rPr>
-      </w:pPr>
-      <w:bookmarkStart w:id="15" w:name="_Toc16815390"/>
+        <w:pStyle w:val="Nagwek2"/>
+        <w:rPr>
+          <w:lang w:val="en-US"/>
+        </w:rPr>
+      </w:pPr>
+      <w:bookmarkStart w:id="16" w:name="_Toc16815390"/>
       <w:r>
         <w:rPr>
           <w:lang w:val="en-US"/>
         </w:rPr>
         <w:t>sequence diagram</w:t>
       </w:r>
-      <w:bookmarkEnd w:id="15"/>
-    </w:p>
-    <w:p>
-      <w:pPr>
-        <w:rPr>
-          <w:lang w:val="en-US"/>
-        </w:rPr>
-      </w:pPr>
-      <w:r>
-        <w:rPr>
-          <w:lang w:val="en-US"/>
-        </w:rPr>
-        <w:t xml:space="preserve">To get a better understanding on how the system behaves while certain commands are being given a sequence diagram is created. He sequences diagram will provide a visual representation on what steps the system will </w:t>
-      </w:r>
-      <w:r>
-        <w:rPr>
-          <w:lang w:val="en-US"/>
-        </w:rPr>
-        <w:t>take,</w:t>
-      </w:r>
-      <w:r>
-        <w:rPr>
-          <w:lang w:val="en-US"/>
-        </w:rPr>
-        <w:t xml:space="preserve"> and which methods will be executed to fulfil a certain task. </w:t>
+      <w:bookmarkEnd w:id="16"/>
+    </w:p>
+    <w:p>
+      <w:pPr>
+        <w:rPr>
+          <w:lang w:val="en-US"/>
+        </w:rPr>
+      </w:pPr>
+      <w:r>
+        <w:rPr>
+          <w:lang w:val="en-US"/>
+        </w:rPr>
+        <w:t xml:space="preserve">To get a better understanding on how the system behaves while certain commands are being given a sequence diagram is created. He sequences diagram will provide a visual representation on what steps the system will take, and which methods will be executed to fulfil a certain task. </w:t>
       </w:r>
     </w:p>
     <w:p>
@@ -4984,7 +5066,6 @@
         </w:rPr>
         <w:t xml:space="preserve">For this example, there are </w:t>
       </w:r>
-      <w:proofErr w:type="gramStart"/>
       <w:r>
         <w:rPr>
           <w:lang w:val="en-US"/>
@@ -4995,14 +5076,7 @@
         <w:rPr>
           <w:lang w:val="en-US"/>
         </w:rPr>
-        <w:t xml:space="preserve">  life</w:t>
-      </w:r>
-      <w:proofErr w:type="gramEnd"/>
-      <w:r>
-        <w:rPr>
-          <w:lang w:val="en-US"/>
-        </w:rPr>
-        <w:t xml:space="preserve"> cycles consisting of the </w:t>
+        <w:t xml:space="preserve">  life cycles consisting of the </w:t>
       </w:r>
       <w:proofErr w:type="spellStart"/>
       <w:r>
@@ -5152,14 +5226,7 @@
         <w:rPr>
           <w:lang w:val="en-US"/>
         </w:rPr>
-        <w:t>(</w:t>
-      </w:r>
-      <w:proofErr w:type="gramStart"/>
-      <w:r>
-        <w:rPr>
-          <w:lang w:val="en-US"/>
-        </w:rPr>
-        <w:t>).</w:t>
+        <w:t>().</w:t>
       </w:r>
       <w:proofErr w:type="spellStart"/>
       <w:r>
@@ -5169,7 +5236,6 @@
         <w:t>getSelectedItem</w:t>
       </w:r>
       <w:proofErr w:type="spellEnd"/>
-      <w:proofErr w:type="gramEnd"/>
       <w:r>
         <w:rPr>
           <w:lang w:val="en-US"/>
@@ -5183,19 +5249,11 @@
           <w:lang w:val="en-US"/>
         </w:rPr>
       </w:pPr>
-      <w:proofErr w:type="gramStart"/>
-      <w:r>
-        <w:rPr>
-          <w:lang w:val="en-US"/>
-        </w:rPr>
-        <w:t>method  in</w:t>
-      </w:r>
-      <w:proofErr w:type="gramEnd"/>
-      <w:r>
-        <w:rPr>
-          <w:lang w:val="en-US"/>
-        </w:rPr>
-        <w:t xml:space="preserve"> the </w:t>
+      <w:r>
+        <w:rPr>
+          <w:lang w:val="en-US"/>
+        </w:rPr>
+        <w:t xml:space="preserve">method  in the </w:t>
       </w:r>
       <w:proofErr w:type="spellStart"/>
       <w:r>
@@ -5515,7 +5573,6 @@
         <w:t xml:space="preserve"> class the table is then refreshed using the </w:t>
       </w:r>
       <w:proofErr w:type="spellStart"/>
-      <w:proofErr w:type="gramStart"/>
       <w:r>
         <w:rPr>
           <w:lang w:val="en-US"/>
@@ -5527,14 +5584,7 @@
         <w:rPr>
           <w:lang w:val="en-US"/>
         </w:rPr>
-        <w:t>(</w:t>
-      </w:r>
-      <w:proofErr w:type="gramEnd"/>
-      <w:r>
-        <w:rPr>
-          <w:lang w:val="en-US"/>
-        </w:rPr>
-        <w:t>); method.</w:t>
+        <w:t>(); method.</w:t>
       </w:r>
     </w:p>
     <w:p>
@@ -5605,7 +5655,7 @@
           <w:lang w:val="en-US"/>
         </w:rPr>
       </w:pPr>
-      <w:bookmarkStart w:id="16" w:name="_Toc16815391"/>
+      <w:bookmarkStart w:id="17" w:name="_Toc16815391"/>
       <w:r>
         <w:rPr>
           <w:lang w:val="en-US"/>
@@ -5615,7 +5665,7 @@
     </w:p>
     <w:p>
       <w:pPr>
-        <w:pStyle w:val="Heading2"/>
+        <w:pStyle w:val="Nagwek2"/>
         <w:rPr>
           <w:lang w:val="en-US"/>
         </w:rPr>
@@ -5633,7 +5683,7 @@
         </w:rPr>
         <w:t>lass diagram</w:t>
       </w:r>
-      <w:bookmarkEnd w:id="16"/>
+      <w:bookmarkEnd w:id="17"/>
       <w:r>
         <w:rPr>
           <w:lang w:val="en-US"/>
@@ -5649,12 +5699,12 @@
     </w:p>
     <w:p>
       <w:pPr>
-        <w:pStyle w:val="Heading3"/>
-        <w:rPr>
-          <w:lang w:val="en-US"/>
-        </w:rPr>
-      </w:pPr>
-      <w:bookmarkStart w:id="17" w:name="_Toc16815392"/>
+        <w:pStyle w:val="Nagwek3"/>
+        <w:rPr>
+          <w:lang w:val="en-US"/>
+        </w:rPr>
+      </w:pPr>
+      <w:bookmarkStart w:id="18" w:name="_Toc16815392"/>
       <w:r>
         <w:rPr>
           <w:lang w:val="en-US"/>
@@ -5662,7 +5712,7 @@
         <w:lastRenderedPageBreak/>
         <w:t>MVC Design pattern</w:t>
       </w:r>
-      <w:bookmarkEnd w:id="17"/>
+      <w:bookmarkEnd w:id="18"/>
       <w:r>
         <w:rPr>
           <w:lang w:val="en-US"/>
@@ -5771,12 +5821,12 @@
     </w:p>
     <w:p>
       <w:pPr>
-        <w:pStyle w:val="Heading3"/>
-        <w:rPr>
-          <w:lang w:val="en-US"/>
-        </w:rPr>
-      </w:pPr>
-      <w:bookmarkStart w:id="18" w:name="_Toc16815393"/>
+        <w:pStyle w:val="Nagwek3"/>
+        <w:rPr>
+          <w:lang w:val="en-US"/>
+        </w:rPr>
+      </w:pPr>
+      <w:bookmarkStart w:id="19" w:name="_Toc16815393"/>
       <w:r>
         <w:rPr>
           <w:lang w:val="en-US"/>
@@ -5784,7 +5834,7 @@
         <w:lastRenderedPageBreak/>
         <w:t>DAO Design pattern</w:t>
       </w:r>
-      <w:bookmarkEnd w:id="18"/>
+      <w:bookmarkEnd w:id="19"/>
     </w:p>
     <w:p>
       <w:pPr>
@@ -5833,7 +5883,7 @@
     </w:p>
     <w:p>
       <w:pPr>
-        <w:pStyle w:val="Caption"/>
+        <w:pStyle w:val="Legenda"/>
         <w:rPr>
           <w:lang w:val="en-US"/>
         </w:rPr>
@@ -6018,21 +6068,7 @@
         <w:rPr>
           <w:lang w:val="en-US"/>
         </w:rPr>
-        <w:t xml:space="preserve"> Because model and service layer are disconnected </w:t>
-      </w:r>
-      <w:proofErr w:type="gramStart"/>
-      <w:r>
-        <w:rPr>
-          <w:lang w:val="en-US"/>
-        </w:rPr>
-        <w:t>both of them</w:t>
-      </w:r>
-      <w:proofErr w:type="gramEnd"/>
-      <w:r>
-        <w:rPr>
-          <w:lang w:val="en-US"/>
-        </w:rPr>
-        <w:t xml:space="preserve"> can be updated independently, without disrupting the functionality of any of them, which also encapsulates the first SOLID principle.</w:t>
+        <w:t xml:space="preserve"> Because model and service layer are disconnected both of them can be updated independently, without disrupting the functionality of any of them, which also encapsulates the first SOLID principle.</w:t>
       </w:r>
     </w:p>
     <w:p>
@@ -6128,12 +6164,12 @@
     </w:p>
     <w:p>
       <w:pPr>
-        <w:pStyle w:val="Heading2"/>
-        <w:rPr>
-          <w:lang w:val="en-US"/>
-        </w:rPr>
-      </w:pPr>
-      <w:bookmarkStart w:id="19" w:name="_Toc16815394"/>
+        <w:pStyle w:val="Nagwek2"/>
+        <w:rPr>
+          <w:lang w:val="en-US"/>
+        </w:rPr>
+      </w:pPr>
+      <w:bookmarkStart w:id="20" w:name="_Toc16815394"/>
       <w:r>
         <w:rPr>
           <w:lang w:val="en-US"/>
@@ -6141,7 +6177,7 @@
         <w:lastRenderedPageBreak/>
         <w:t>GUI</w:t>
       </w:r>
-      <w:bookmarkEnd w:id="19"/>
+      <w:bookmarkEnd w:id="20"/>
     </w:p>
     <w:p>
       <w:r>
@@ -6273,214 +6309,206 @@
       </w:pPr>
       <w:r>
         <w:lastRenderedPageBreak/>
-        <w:t xml:space="preserve">Upon selecting an item from the list which is populated with current employees in the database, various actions can be performed on them </w:t>
-      </w:r>
-      <w:proofErr w:type="gramStart"/>
-      <w:r>
-        <w:t>through the use of</w:t>
-      </w:r>
-      <w:proofErr w:type="gramEnd"/>
-      <w:r>
-        <w:t xml:space="preserve"> the buttons below the table. This tab is only visible to admins, this is done during the login as two different main windows exist; one for employees and one for users.</w:t>
-      </w:r>
-    </w:p>
-    <w:p>
-      <w:pPr>
-        <w:rPr>
-          <w:lang w:val="en-US"/>
-        </w:rPr>
-      </w:pPr>
-    </w:p>
-    <w:p>
-      <w:pPr>
-        <w:rPr>
-          <w:lang w:val="en-US"/>
-        </w:rPr>
-      </w:pPr>
-    </w:p>
-    <w:p>
-      <w:pPr>
-        <w:rPr>
-          <w:lang w:val="en-US"/>
-        </w:rPr>
-      </w:pPr>
-    </w:p>
-    <w:p>
-      <w:pPr>
-        <w:rPr>
-          <w:lang w:val="en-US"/>
-        </w:rPr>
-      </w:pPr>
-    </w:p>
-    <w:p>
-      <w:pPr>
-        <w:rPr>
-          <w:lang w:val="en-US"/>
-        </w:rPr>
-      </w:pPr>
-    </w:p>
-    <w:p>
-      <w:pPr>
-        <w:rPr>
-          <w:lang w:val="en-US"/>
-        </w:rPr>
-      </w:pPr>
-    </w:p>
-    <w:p>
-      <w:pPr>
-        <w:rPr>
-          <w:lang w:val="en-US"/>
-        </w:rPr>
-      </w:pPr>
-    </w:p>
-    <w:p>
-      <w:pPr>
-        <w:rPr>
-          <w:lang w:val="en-US"/>
-        </w:rPr>
-      </w:pPr>
-    </w:p>
-    <w:p>
-      <w:pPr>
-        <w:rPr>
-          <w:lang w:val="en-US"/>
-        </w:rPr>
-      </w:pPr>
-    </w:p>
-    <w:p>
-      <w:pPr>
-        <w:rPr>
-          <w:lang w:val="en-US"/>
-        </w:rPr>
-      </w:pPr>
-    </w:p>
-    <w:p>
-      <w:pPr>
-        <w:rPr>
-          <w:lang w:val="en-US"/>
-        </w:rPr>
-      </w:pPr>
-    </w:p>
-    <w:p>
-      <w:pPr>
-        <w:rPr>
-          <w:lang w:val="en-US"/>
-        </w:rPr>
-      </w:pPr>
-    </w:p>
-    <w:p>
-      <w:pPr>
-        <w:rPr>
-          <w:lang w:val="en-US"/>
-        </w:rPr>
-      </w:pPr>
-    </w:p>
-    <w:p>
-      <w:pPr>
-        <w:rPr>
-          <w:lang w:val="en-US"/>
-        </w:rPr>
-      </w:pPr>
-    </w:p>
-    <w:p>
-      <w:pPr>
-        <w:rPr>
-          <w:lang w:val="en-US"/>
-        </w:rPr>
-      </w:pPr>
-    </w:p>
-    <w:p>
-      <w:pPr>
-        <w:rPr>
-          <w:lang w:val="en-US"/>
-        </w:rPr>
-      </w:pPr>
-    </w:p>
-    <w:p>
-      <w:pPr>
-        <w:rPr>
-          <w:lang w:val="en-US"/>
-        </w:rPr>
-      </w:pPr>
-    </w:p>
-    <w:p>
-      <w:pPr>
-        <w:rPr>
-          <w:lang w:val="en-US"/>
-        </w:rPr>
-      </w:pPr>
-    </w:p>
-    <w:p>
-      <w:pPr>
-        <w:rPr>
-          <w:lang w:val="en-US"/>
-        </w:rPr>
-      </w:pPr>
-    </w:p>
-    <w:p>
-      <w:pPr>
-        <w:rPr>
-          <w:lang w:val="en-US"/>
-        </w:rPr>
-      </w:pPr>
-    </w:p>
-    <w:p>
-      <w:pPr>
-        <w:rPr>
-          <w:lang w:val="en-US"/>
-        </w:rPr>
-      </w:pPr>
-    </w:p>
-    <w:p>
-      <w:pPr>
-        <w:rPr>
-          <w:lang w:val="en-US"/>
-        </w:rPr>
-      </w:pPr>
-    </w:p>
-    <w:p>
-      <w:pPr>
-        <w:rPr>
-          <w:lang w:val="en-US"/>
-        </w:rPr>
-      </w:pPr>
-    </w:p>
-    <w:p>
-      <w:pPr>
-        <w:rPr>
-          <w:lang w:val="en-US"/>
-        </w:rPr>
-      </w:pPr>
-    </w:p>
-    <w:p>
-      <w:pPr>
-        <w:rPr>
-          <w:lang w:val="en-US"/>
-        </w:rPr>
-      </w:pPr>
-    </w:p>
-    <w:p>
-      <w:pPr>
-        <w:rPr>
-          <w:lang w:val="en-US"/>
-        </w:rPr>
-      </w:pPr>
-    </w:p>
-    <w:p>
-      <w:pPr>
-        <w:rPr>
-          <w:lang w:val="en-US"/>
-        </w:rPr>
-      </w:pPr>
-    </w:p>
-    <w:p>
-      <w:pPr>
-        <w:pStyle w:val="Heading2"/>
-        <w:rPr>
-          <w:lang w:val="en-US"/>
-        </w:rPr>
-      </w:pPr>
-      <w:bookmarkStart w:id="20" w:name="_Toc16815395"/>
+        <w:t>Upon selecting an item from the list which is populated with current employees in the database, various actions can be performed on them through the use of the buttons below the table. This tab is only visible to admins, this is done during the login as two different main windows exist; one for employees and one for users.</w:t>
+      </w:r>
+    </w:p>
+    <w:p>
+      <w:pPr>
+        <w:rPr>
+          <w:lang w:val="en-US"/>
+        </w:rPr>
+      </w:pPr>
+    </w:p>
+    <w:p>
+      <w:pPr>
+        <w:rPr>
+          <w:lang w:val="en-US"/>
+        </w:rPr>
+      </w:pPr>
+    </w:p>
+    <w:p>
+      <w:pPr>
+        <w:rPr>
+          <w:lang w:val="en-US"/>
+        </w:rPr>
+      </w:pPr>
+    </w:p>
+    <w:p>
+      <w:pPr>
+        <w:rPr>
+          <w:lang w:val="en-US"/>
+        </w:rPr>
+      </w:pPr>
+    </w:p>
+    <w:p>
+      <w:pPr>
+        <w:rPr>
+          <w:lang w:val="en-US"/>
+        </w:rPr>
+      </w:pPr>
+    </w:p>
+    <w:p>
+      <w:pPr>
+        <w:rPr>
+          <w:lang w:val="en-US"/>
+        </w:rPr>
+      </w:pPr>
+    </w:p>
+    <w:p>
+      <w:pPr>
+        <w:rPr>
+          <w:lang w:val="en-US"/>
+        </w:rPr>
+      </w:pPr>
+    </w:p>
+    <w:p>
+      <w:pPr>
+        <w:rPr>
+          <w:lang w:val="en-US"/>
+        </w:rPr>
+      </w:pPr>
+    </w:p>
+    <w:p>
+      <w:pPr>
+        <w:rPr>
+          <w:lang w:val="en-US"/>
+        </w:rPr>
+      </w:pPr>
+    </w:p>
+    <w:p>
+      <w:pPr>
+        <w:rPr>
+          <w:lang w:val="en-US"/>
+        </w:rPr>
+      </w:pPr>
+    </w:p>
+    <w:p>
+      <w:pPr>
+        <w:rPr>
+          <w:lang w:val="en-US"/>
+        </w:rPr>
+      </w:pPr>
+    </w:p>
+    <w:p>
+      <w:pPr>
+        <w:rPr>
+          <w:lang w:val="en-US"/>
+        </w:rPr>
+      </w:pPr>
+    </w:p>
+    <w:p>
+      <w:pPr>
+        <w:rPr>
+          <w:lang w:val="en-US"/>
+        </w:rPr>
+      </w:pPr>
+    </w:p>
+    <w:p>
+      <w:pPr>
+        <w:rPr>
+          <w:lang w:val="en-US"/>
+        </w:rPr>
+      </w:pPr>
+    </w:p>
+    <w:p>
+      <w:pPr>
+        <w:rPr>
+          <w:lang w:val="en-US"/>
+        </w:rPr>
+      </w:pPr>
+    </w:p>
+    <w:p>
+      <w:pPr>
+        <w:rPr>
+          <w:lang w:val="en-US"/>
+        </w:rPr>
+      </w:pPr>
+    </w:p>
+    <w:p>
+      <w:pPr>
+        <w:rPr>
+          <w:lang w:val="en-US"/>
+        </w:rPr>
+      </w:pPr>
+    </w:p>
+    <w:p>
+      <w:pPr>
+        <w:rPr>
+          <w:lang w:val="en-US"/>
+        </w:rPr>
+      </w:pPr>
+    </w:p>
+    <w:p>
+      <w:pPr>
+        <w:rPr>
+          <w:lang w:val="en-US"/>
+        </w:rPr>
+      </w:pPr>
+    </w:p>
+    <w:p>
+      <w:pPr>
+        <w:rPr>
+          <w:lang w:val="en-US"/>
+        </w:rPr>
+      </w:pPr>
+    </w:p>
+    <w:p>
+      <w:pPr>
+        <w:rPr>
+          <w:lang w:val="en-US"/>
+        </w:rPr>
+      </w:pPr>
+    </w:p>
+    <w:p>
+      <w:pPr>
+        <w:rPr>
+          <w:lang w:val="en-US"/>
+        </w:rPr>
+      </w:pPr>
+    </w:p>
+    <w:p>
+      <w:pPr>
+        <w:rPr>
+          <w:lang w:val="en-US"/>
+        </w:rPr>
+      </w:pPr>
+    </w:p>
+    <w:p>
+      <w:pPr>
+        <w:rPr>
+          <w:lang w:val="en-US"/>
+        </w:rPr>
+      </w:pPr>
+    </w:p>
+    <w:p>
+      <w:pPr>
+        <w:rPr>
+          <w:lang w:val="en-US"/>
+        </w:rPr>
+      </w:pPr>
+    </w:p>
+    <w:p>
+      <w:pPr>
+        <w:rPr>
+          <w:lang w:val="en-US"/>
+        </w:rPr>
+      </w:pPr>
+    </w:p>
+    <w:p>
+      <w:pPr>
+        <w:rPr>
+          <w:lang w:val="en-US"/>
+        </w:rPr>
+      </w:pPr>
+    </w:p>
+    <w:p>
+      <w:pPr>
+        <w:pStyle w:val="Nagwek2"/>
+        <w:rPr>
+          <w:lang w:val="en-US"/>
+        </w:rPr>
+      </w:pPr>
+      <w:bookmarkStart w:id="21" w:name="_Toc16815395"/>
       <w:r>
         <w:rPr>
           <w:lang w:val="en-US"/>
@@ -6488,7 +6516,7 @@
         <w:lastRenderedPageBreak/>
         <w:t>Client/Server (RMI)</w:t>
       </w:r>
-      <w:bookmarkEnd w:id="20"/>
+      <w:bookmarkEnd w:id="21"/>
     </w:p>
     <w:p>
       <w:pPr>
@@ -6603,12 +6631,12 @@
     </w:p>
     <w:p>
       <w:pPr>
-        <w:pStyle w:val="Heading1"/>
-        <w:rPr>
-          <w:lang w:val="en-US"/>
-        </w:rPr>
-      </w:pPr>
-      <w:bookmarkStart w:id="21" w:name="_Toc16815396"/>
+        <w:pStyle w:val="Nagwek1"/>
+        <w:rPr>
+          <w:lang w:val="en-US"/>
+        </w:rPr>
+      </w:pPr>
+      <w:bookmarkStart w:id="22" w:name="_Toc16815396"/>
       <w:r>
         <w:rPr>
           <w:lang w:val="en-US"/>
@@ -6616,23 +6644,23 @@
         <w:lastRenderedPageBreak/>
         <w:t>Implementation</w:t>
       </w:r>
-      <w:bookmarkEnd w:id="21"/>
-    </w:p>
-    <w:p>
-      <w:pPr>
-        <w:pStyle w:val="Heading2"/>
-        <w:rPr>
-          <w:lang w:val="en-US"/>
-        </w:rPr>
-      </w:pPr>
-      <w:bookmarkStart w:id="22" w:name="_Toc16815397"/>
+      <w:bookmarkEnd w:id="22"/>
+    </w:p>
+    <w:p>
+      <w:pPr>
+        <w:pStyle w:val="Nagwek2"/>
+        <w:rPr>
+          <w:lang w:val="en-US"/>
+        </w:rPr>
+      </w:pPr>
+      <w:bookmarkStart w:id="23" w:name="_Toc16815397"/>
       <w:r>
         <w:rPr>
           <w:lang w:val="en-US"/>
         </w:rPr>
         <w:t>GUI Implementation</w:t>
       </w:r>
-      <w:bookmarkEnd w:id="22"/>
+      <w:bookmarkEnd w:id="23"/>
     </w:p>
     <w:p>
       <w:r>
@@ -6895,19 +6923,19 @@
     </w:p>
     <w:p>
       <w:pPr>
-        <w:pStyle w:val="Heading2"/>
-        <w:rPr>
-          <w:lang w:val="en-US"/>
-        </w:rPr>
-      </w:pPr>
-      <w:bookmarkStart w:id="23" w:name="_Toc16815398"/>
+        <w:pStyle w:val="Nagwek2"/>
+        <w:rPr>
+          <w:lang w:val="en-US"/>
+        </w:rPr>
+      </w:pPr>
+      <w:bookmarkStart w:id="24" w:name="_Toc16815398"/>
       <w:r>
         <w:rPr>
           <w:lang w:val="en-US"/>
         </w:rPr>
         <w:t>RMI implementation</w:t>
       </w:r>
-      <w:bookmarkEnd w:id="23"/>
+      <w:bookmarkEnd w:id="24"/>
     </w:p>
     <w:p>
       <w:pPr>
@@ -6919,21 +6947,7 @@
         <w:rPr>
           <w:lang w:val="en-US"/>
         </w:rPr>
-        <w:t xml:space="preserve">The program implements 3 server classes, each responsible for managing one aspect of the software. In order to implement RMI we </w:t>
-      </w:r>
-      <w:proofErr w:type="gramStart"/>
-      <w:r>
-        <w:rPr>
-          <w:lang w:val="en-US"/>
-        </w:rPr>
-        <w:t>have to</w:t>
-      </w:r>
-      <w:proofErr w:type="gramEnd"/>
-      <w:r>
-        <w:rPr>
-          <w:lang w:val="en-US"/>
-        </w:rPr>
-        <w:t xml:space="preserve"> go through </w:t>
+        <w:t xml:space="preserve">The program implements 3 server classes, each responsible for managing one aspect of the software. In order to implement RMI we have to go through </w:t>
       </w:r>
     </w:p>
     <w:p>
@@ -7190,12 +7204,12 @@
     </w:p>
     <w:p>
       <w:pPr>
-        <w:pStyle w:val="Heading2"/>
-        <w:rPr>
-          <w:lang w:val="en-US"/>
-        </w:rPr>
-      </w:pPr>
-      <w:bookmarkStart w:id="24" w:name="_Toc16815399"/>
+        <w:pStyle w:val="Nagwek2"/>
+        <w:rPr>
+          <w:lang w:val="en-US"/>
+        </w:rPr>
+      </w:pPr>
+      <w:bookmarkStart w:id="25" w:name="_Toc16815399"/>
       <w:r>
         <w:rPr>
           <w:lang w:val="en-US"/>
@@ -7203,7 +7217,7 @@
         <w:lastRenderedPageBreak/>
         <w:t>DAO pattern implementation</w:t>
       </w:r>
-      <w:bookmarkEnd w:id="24"/>
+      <w:bookmarkEnd w:id="25"/>
     </w:p>
     <w:p>
       <w:pPr>
@@ -7262,21 +7276,7 @@
         <w:rPr>
           <w:lang w:val="en-US"/>
         </w:rPr>
-        <w:t xml:space="preserve"> is responsible only for sending SQL statements into the </w:t>
-      </w:r>
-      <w:proofErr w:type="gramStart"/>
-      <w:r>
-        <w:rPr>
-          <w:lang w:val="en-US"/>
-        </w:rPr>
-        <w:t>database, and</w:t>
-      </w:r>
-      <w:proofErr w:type="gramEnd"/>
-      <w:r>
-        <w:rPr>
-          <w:lang w:val="en-US"/>
-        </w:rPr>
-        <w:t xml:space="preserve"> performs no other function. </w:t>
+        <w:t xml:space="preserve"> is responsible only for sending SQL statements into the database, and performs no other function. </w:t>
       </w:r>
       <w:proofErr w:type="spellStart"/>
       <w:r>
@@ -7375,7 +7375,6 @@
         <w:t xml:space="preserve"> object with all the employee data from the database by calling </w:t>
       </w:r>
       <w:proofErr w:type="spellStart"/>
-      <w:proofErr w:type="gramStart"/>
       <w:r>
         <w:rPr>
           <w:lang w:val="en-US"/>
@@ -7383,7 +7382,6 @@
         <w:t>database.getEmployees</w:t>
       </w:r>
       <w:proofErr w:type="spellEnd"/>
-      <w:proofErr w:type="gramEnd"/>
       <w:r>
         <w:rPr>
           <w:lang w:val="en-US"/>
@@ -7430,21 +7428,7 @@
         <w:rPr>
           <w:lang w:val="en-US"/>
         </w:rPr>
-        <w:t xml:space="preserve">(employee) and processes repeats itself </w:t>
-      </w:r>
-      <w:proofErr w:type="gramStart"/>
-      <w:r>
-        <w:rPr>
-          <w:lang w:val="en-US"/>
-        </w:rPr>
-        <w:t>as long as</w:t>
-      </w:r>
-      <w:proofErr w:type="gramEnd"/>
-      <w:r>
-        <w:rPr>
-          <w:lang w:val="en-US"/>
-        </w:rPr>
-        <w:t xml:space="preserve"> there are still </w:t>
+        <w:t xml:space="preserve">(employee) and processes repeats itself as long as there are still </w:t>
       </w:r>
       <w:r>
         <w:rPr>
@@ -7594,19 +7578,19 @@
     </w:p>
     <w:p>
       <w:pPr>
-        <w:pStyle w:val="Heading1"/>
-        <w:rPr>
-          <w:lang w:val="en-US"/>
-        </w:rPr>
-      </w:pPr>
-      <w:bookmarkStart w:id="25" w:name="_Toc16815400"/>
+        <w:pStyle w:val="Nagwek1"/>
+        <w:rPr>
+          <w:lang w:val="en-US"/>
+        </w:rPr>
+      </w:pPr>
+      <w:bookmarkStart w:id="26" w:name="_Toc16815400"/>
       <w:r>
         <w:rPr>
           <w:lang w:val="en-US"/>
         </w:rPr>
         <w:t>Testing</w:t>
       </w:r>
-      <w:bookmarkEnd w:id="25"/>
+      <w:bookmarkEnd w:id="26"/>
       <w:r>
         <w:rPr>
           <w:lang w:val="en-US"/>
@@ -7633,7 +7617,6 @@
         <w:t xml:space="preserve"> In </w:t>
       </w:r>
       <w:proofErr w:type="spellStart"/>
-      <w:proofErr w:type="gramStart"/>
       <w:r>
         <w:rPr>
           <w:lang w:val="en-US"/>
@@ -7645,14 +7628,7 @@
         <w:rPr>
           <w:lang w:val="en-US"/>
         </w:rPr>
-        <w:t>(</w:t>
-      </w:r>
-      <w:proofErr w:type="gramEnd"/>
-      <w:r>
-        <w:rPr>
-          <w:lang w:val="en-US"/>
-        </w:rPr>
-        <w:t xml:space="preserve">) method test, </w:t>
+        <w:t xml:space="preserve">() method test, </w:t>
       </w:r>
       <w:proofErr w:type="spellStart"/>
       <w:r>
@@ -7683,7 +7659,6 @@
         <w:t xml:space="preserve"> method will check if value received from </w:t>
       </w:r>
       <w:proofErr w:type="spellStart"/>
-      <w:proofErr w:type="gramStart"/>
       <w:r>
         <w:rPr>
           <w:lang w:val="en-US"/>
@@ -7691,7 +7666,6 @@
         <w:t>client.verifyPassword</w:t>
       </w:r>
       <w:proofErr w:type="spellEnd"/>
-      <w:proofErr w:type="gramEnd"/>
       <w:r>
         <w:rPr>
           <w:lang w:val="en-US"/>
@@ -7770,21 +7744,7 @@
         <w:rPr>
           <w:lang w:val="en-US"/>
         </w:rPr>
-        <w:t xml:space="preserve">the code </w:t>
-      </w:r>
-      <w:proofErr w:type="gramStart"/>
-      <w:r>
-        <w:rPr>
-          <w:lang w:val="en-US"/>
-        </w:rPr>
-        <w:t>were</w:t>
-      </w:r>
-      <w:proofErr w:type="gramEnd"/>
-      <w:r>
-        <w:rPr>
-          <w:lang w:val="en-US"/>
-        </w:rPr>
-        <w:t xml:space="preserve"> made, all of the tests would be executed and hopefully testing class would return results shown on the picture below</w:t>
+        <w:t>the code were made, all of the tests would be executed and hopefully testing class would return results shown on the picture below</w:t>
       </w:r>
     </w:p>
     <w:p>
@@ -8002,12 +7962,12 @@
     </w:p>
     <w:p>
       <w:pPr>
-        <w:pStyle w:val="Heading1"/>
-        <w:rPr>
-          <w:lang w:val="en-US"/>
-        </w:rPr>
-      </w:pPr>
-      <w:bookmarkStart w:id="26" w:name="_Toc16815401"/>
+        <w:pStyle w:val="Nagwek1"/>
+        <w:rPr>
+          <w:lang w:val="en-US"/>
+        </w:rPr>
+      </w:pPr>
+      <w:bookmarkStart w:id="27" w:name="_Toc16815401"/>
       <w:r>
         <w:rPr>
           <w:lang w:val="en-US"/>
@@ -8015,7 +7975,7 @@
         <w:lastRenderedPageBreak/>
         <w:t>Conclusion</w:t>
       </w:r>
-      <w:bookmarkEnd w:id="26"/>
+      <w:bookmarkEnd w:id="27"/>
       <w:r>
         <w:rPr>
           <w:lang w:val="en-US"/>
@@ -8095,12 +8055,12 @@
     </w:p>
     <w:p>
       <w:pPr>
-        <w:pStyle w:val="Heading1"/>
-        <w:rPr>
-          <w:lang w:val="en-US"/>
-        </w:rPr>
-      </w:pPr>
-      <w:bookmarkStart w:id="27" w:name="_Toc16815402"/>
+        <w:pStyle w:val="Nagwek1"/>
+        <w:rPr>
+          <w:lang w:val="en-US"/>
+        </w:rPr>
+      </w:pPr>
+      <w:bookmarkStart w:id="28" w:name="_Toc16815402"/>
       <w:r>
         <w:rPr>
           <w:lang w:val="en-US"/>
@@ -8108,33 +8068,19 @@
         <w:lastRenderedPageBreak/>
         <w:t>References</w:t>
       </w:r>
-      <w:bookmarkEnd w:id="27"/>
-    </w:p>
-    <w:p>
-      <w:pPr>
-        <w:rPr>
-          <w:lang w:val="en-US"/>
-        </w:rPr>
-      </w:pPr>
-      <w:r>
-        <w:rPr>
-          <w:lang w:val="en-US"/>
-        </w:rPr>
-        <w:t>Ken Schwaber, Jeff Sutherland, 2011; The Scrum Guide, [Last accessed 10/04/</w:t>
-      </w:r>
-      <w:proofErr w:type="gramStart"/>
-      <w:r>
-        <w:rPr>
-          <w:lang w:val="en-US"/>
-        </w:rPr>
-        <w:t>2018 ]</w:t>
-      </w:r>
-      <w:proofErr w:type="gramEnd"/>
-      <w:r>
-        <w:rPr>
-          <w:lang w:val="en-US"/>
-        </w:rPr>
-        <w:t xml:space="preserve"> via link: https://studienet.via.dk/Class/IT-SWE1XS18/Session%20Material/Scrum_Guide.pdf </w:t>
+      <w:bookmarkEnd w:id="28"/>
+    </w:p>
+    <w:p>
+      <w:pPr>
+        <w:rPr>
+          <w:lang w:val="en-US"/>
+        </w:rPr>
+      </w:pPr>
+      <w:r>
+        <w:rPr>
+          <w:lang w:val="en-US"/>
+        </w:rPr>
+        <w:t xml:space="preserve">Ken Schwaber, Jeff Sutherland, 2011; The Scrum Guide, [Last accessed 10/04/2018 ] via link: https://studienet.via.dk/Class/IT-SWE1XS18/Session%20Material/Scrum_Guide.pdf </w:t>
       </w:r>
     </w:p>
     <w:p>
@@ -8186,16 +8132,8 @@
         <w:rPr>
           <w:lang w:val="en-US"/>
         </w:rPr>
-        <w:t>Process report,2017 (Appendix 2) VIA Engineering Guidelines, [Last accessed 05/04/2018] via link: https://studienet.via.dk/projects/Engineering__project_methodology/General/Guidelines /2017%20Process%20Report%20(Appendix%</w:t>
-      </w:r>
-      <w:proofErr w:type="gramStart"/>
-      <w:r>
-        <w:rPr>
-          <w:lang w:val="en-US"/>
-        </w:rPr>
-        <w:t>202)%20%20VIA%20Engineering%20Guidelines.pdf</w:t>
-      </w:r>
-      <w:proofErr w:type="gramEnd"/>
+        <w:t>Process report,2017 (Appendix 2) VIA Engineering Guidelines, [Last accessed 05/04/2018] via link: https://studienet.via.dk/projects/Engineering__project_methodology/General/Guidelines /2017%20Process%20Report%20(Appendix%202)%20%20VIA%20Engineering%20Guidelines.pdf</w:t>
+      </w:r>
     </w:p>
     <w:p>
       <w:pPr>
@@ -8300,25 +8238,24 @@
           <w:szCs w:val="22"/>
           <w:lang w:val="en-US"/>
         </w:rPr>
-        <w:t>Appendix</w:t>
-      </w:r>
-      <w:proofErr w:type="gramStart"/>
-      <w:r>
+        <w:t>Appendix1  use case diagram</w:t>
+      </w:r>
+    </w:p>
+    <w:p>
+      <w:pPr>
         <w:rPr>
           <w:bCs/>
           <w:szCs w:val="22"/>
           <w:lang w:val="en-US"/>
         </w:rPr>
-        <w:t>1  use</w:t>
-      </w:r>
-      <w:proofErr w:type="gramEnd"/>
+      </w:pPr>
       <w:r>
         <w:rPr>
           <w:bCs/>
           <w:szCs w:val="22"/>
           <w:lang w:val="en-US"/>
         </w:rPr>
-        <w:t xml:space="preserve"> case diagram</w:t>
+        <w:t>Appendix2  Activity diagrams and sequence diagram</w:t>
       </w:r>
     </w:p>
     <w:p>
@@ -8335,75 +8272,24 @@
           <w:szCs w:val="22"/>
           <w:lang w:val="en-US"/>
         </w:rPr>
-        <w:t>Appendix</w:t>
-      </w:r>
-      <w:proofErr w:type="gramStart"/>
-      <w:r>
+        <w:t>Appendix3   Scenarios</w:t>
+      </w:r>
+    </w:p>
+    <w:p>
+      <w:pPr>
         <w:rPr>
           <w:bCs/>
           <w:szCs w:val="22"/>
           <w:lang w:val="en-US"/>
         </w:rPr>
-        <w:t>2  Activity</w:t>
-      </w:r>
-      <w:proofErr w:type="gramEnd"/>
+      </w:pPr>
       <w:r>
         <w:rPr>
           <w:bCs/>
           <w:szCs w:val="22"/>
           <w:lang w:val="en-US"/>
         </w:rPr>
-        <w:t xml:space="preserve"> diagrams and sequence diagram</w:t>
-      </w:r>
-    </w:p>
-    <w:p>
-      <w:pPr>
-        <w:rPr>
-          <w:bCs/>
-          <w:szCs w:val="22"/>
-          <w:lang w:val="en-US"/>
-        </w:rPr>
-      </w:pPr>
-      <w:r>
-        <w:rPr>
-          <w:bCs/>
-          <w:szCs w:val="22"/>
-          <w:lang w:val="en-US"/>
-        </w:rPr>
-        <w:t>Appendix</w:t>
-      </w:r>
-      <w:r>
-        <w:rPr>
-          <w:bCs/>
-          <w:szCs w:val="22"/>
-          <w:lang w:val="en-US"/>
-        </w:rPr>
-        <w:t>3   Scenarios</w:t>
-      </w:r>
-    </w:p>
-    <w:p>
-      <w:pPr>
-        <w:rPr>
-          <w:bCs/>
-          <w:szCs w:val="22"/>
-          <w:lang w:val="en-US"/>
-        </w:rPr>
-      </w:pPr>
-      <w:r>
-        <w:rPr>
-          <w:bCs/>
-          <w:szCs w:val="22"/>
-          <w:lang w:val="en-US"/>
-        </w:rPr>
-        <w:t>Appendix</w:t>
-      </w:r>
-      <w:r>
-        <w:rPr>
-          <w:bCs/>
-          <w:szCs w:val="22"/>
-          <w:lang w:val="en-US"/>
-        </w:rPr>
-        <w:t>4   Project description</w:t>
+        <w:t>Appendix4   Project description</w:t>
       </w:r>
     </w:p>
     <w:sectPr>
@@ -8446,7 +8332,7 @@
 <w:ftr xmlns:wpc="http://schemas.microsoft.com/office/word/2010/wordprocessingCanvas" xmlns:cx="http://schemas.microsoft.com/office/drawing/2014/chartex" xmlns:cx1="http://schemas.microsoft.com/office/drawing/2015/9/8/chartex" xmlns:cx2="http://schemas.microsoft.com/office/drawing/2015/10/21/chartex" xmlns:cx3="http://schemas.microsoft.com/office/drawing/2016/5/9/chartex" xmlns:cx4="http://schemas.microsoft.com/office/drawing/2016/5/10/chartex" xmlns:cx5="http://schemas.microsoft.com/office/drawing/2016/5/11/chartex" xmlns:cx6="http://schemas.microsoft.com/office/drawing/2016/5/12/chartex" xmlns:cx7="http://schemas.microsoft.com/office/drawing/2016/5/13/chartex" xmlns:cx8="http://schemas.microsoft.com/office/drawing/2016/5/14/chartex" xmlns:mc="http://schemas.openxmlformats.org/markup-compatibility/2006" xmlns:aink="http://schemas.microsoft.com/office/drawing/2016/ink" xmlns:am3d="http://schemas.microsoft.com/office/drawing/2017/model3d" xmlns:o="urn:schemas-microsoft-com:office:office" xmlns:r="http://schemas.openxmlformats.org/officeDocument/2006/relationships" xmlns:m="http://schemas.openxmlformats.org/officeDocument/2006/math" xmlns:v="urn:schemas-microsoft-com:vml" xmlns:wp14="http://schemas.microsoft.com/office/word/2010/wordprocessingDrawing" xmlns:wp="http://schemas.openxmlformats.org/drawingml/2006/wordprocessingDrawing" xmlns:w10="urn:schemas-microsoft-com:office:word" xmlns:w="http://schemas.openxmlformats.org/wordprocessingml/2006/main" xmlns:w14="http://schemas.microsoft.com/office/word/2010/wordml" xmlns:w15="http://schemas.microsoft.com/office/word/2012/wordml" xmlns:w16cid="http://schemas.microsoft.com/office/word/2016/wordml/cid" xmlns:w16se="http://schemas.microsoft.com/office/word/2015/wordml/symex" xmlns:wpg="http://schemas.microsoft.com/office/word/2010/wordprocessingGroup" xmlns:wpi="http://schemas.microsoft.com/office/word/2010/wordprocessingInk" xmlns:wne="http://schemas.microsoft.com/office/word/2006/wordml" xmlns:wps="http://schemas.microsoft.com/office/word/2010/wordprocessingShape" mc:Ignorable="w14 w15 w16se w16cid wp14">
   <w:p>
     <w:pPr>
-      <w:pStyle w:val="Footer"/>
+      <w:pStyle w:val="Stopka"/>
     </w:pPr>
   </w:p>
 </w:ftr>
@@ -8466,7 +8352,7 @@
     <w:sdtContent>
       <w:p>
         <w:pPr>
-          <w:pStyle w:val="Footer"/>
+          <w:pStyle w:val="Stopka"/>
           <w:jc w:val="right"/>
         </w:pPr>
         <w:r>
@@ -8493,7 +8379,7 @@
   </w:sdt>
   <w:p>
     <w:pPr>
-      <w:pStyle w:val="Footer"/>
+      <w:pStyle w:val="Stopka"/>
     </w:pPr>
   </w:p>
 </w:ftr>
@@ -8513,7 +8399,7 @@
     <w:sdtContent>
       <w:p>
         <w:pPr>
-          <w:pStyle w:val="Footer"/>
+          <w:pStyle w:val="Stopka"/>
           <w:jc w:val="right"/>
         </w:pPr>
         <w:r>
@@ -8540,7 +8426,7 @@
   </w:sdt>
   <w:p>
     <w:pPr>
-      <w:pStyle w:val="Footer"/>
+      <w:pStyle w:val="Stopka"/>
     </w:pPr>
   </w:p>
 </w:ftr>
@@ -8575,7 +8461,7 @@
 <w:hdr xmlns:wpc="http://schemas.microsoft.com/office/word/2010/wordprocessingCanvas" xmlns:cx="http://schemas.microsoft.com/office/drawing/2014/chartex" xmlns:cx1="http://schemas.microsoft.com/office/drawing/2015/9/8/chartex" xmlns:cx2="http://schemas.microsoft.com/office/drawing/2015/10/21/chartex" xmlns:cx3="http://schemas.microsoft.com/office/drawing/2016/5/9/chartex" xmlns:cx4="http://schemas.microsoft.com/office/drawing/2016/5/10/chartex" xmlns:cx5="http://schemas.microsoft.com/office/drawing/2016/5/11/chartex" xmlns:cx6="http://schemas.microsoft.com/office/drawing/2016/5/12/chartex" xmlns:cx7="http://schemas.microsoft.com/office/drawing/2016/5/13/chartex" xmlns:cx8="http://schemas.microsoft.com/office/drawing/2016/5/14/chartex" xmlns:mc="http://schemas.openxmlformats.org/markup-compatibility/2006" xmlns:aink="http://schemas.microsoft.com/office/drawing/2016/ink" xmlns:am3d="http://schemas.microsoft.com/office/drawing/2017/model3d" xmlns:o="urn:schemas-microsoft-com:office:office" xmlns:r="http://schemas.openxmlformats.org/officeDocument/2006/relationships" xmlns:m="http://schemas.openxmlformats.org/officeDocument/2006/math" xmlns:v="urn:schemas-microsoft-com:vml" xmlns:wp14="http://schemas.microsoft.com/office/word/2010/wordprocessingDrawing" xmlns:wp="http://schemas.openxmlformats.org/drawingml/2006/wordprocessingDrawing" xmlns:w10="urn:schemas-microsoft-com:office:word" xmlns:w="http://schemas.openxmlformats.org/wordprocessingml/2006/main" xmlns:w14="http://schemas.microsoft.com/office/word/2010/wordml" xmlns:w15="http://schemas.microsoft.com/office/word/2012/wordml" xmlns:w16cid="http://schemas.microsoft.com/office/word/2016/wordml/cid" xmlns:w16se="http://schemas.microsoft.com/office/word/2015/wordml/symex" xmlns:wpg="http://schemas.microsoft.com/office/word/2010/wordprocessingGroup" xmlns:wpi="http://schemas.microsoft.com/office/word/2010/wordprocessingInk" xmlns:wne="http://schemas.microsoft.com/office/word/2006/wordml" xmlns:wps="http://schemas.microsoft.com/office/word/2010/wordprocessingShape" mc:Ignorable="w14 w15 w16se w16cid wp14">
   <w:p>
     <w:pPr>
-      <w:pStyle w:val="Header"/>
+      <w:pStyle w:val="Nagwek"/>
     </w:pPr>
   </w:p>
 </w:hdr>
@@ -8585,7 +8471,7 @@
 <w:hdr xmlns:wpc="http://schemas.microsoft.com/office/word/2010/wordprocessingCanvas" xmlns:cx="http://schemas.microsoft.com/office/drawing/2014/chartex" xmlns:cx1="http://schemas.microsoft.com/office/drawing/2015/9/8/chartex" xmlns:cx2="http://schemas.microsoft.com/office/drawing/2015/10/21/chartex" xmlns:cx3="http://schemas.microsoft.com/office/drawing/2016/5/9/chartex" xmlns:cx4="http://schemas.microsoft.com/office/drawing/2016/5/10/chartex" xmlns:cx5="http://schemas.microsoft.com/office/drawing/2016/5/11/chartex" xmlns:cx6="http://schemas.microsoft.com/office/drawing/2016/5/12/chartex" xmlns:cx7="http://schemas.microsoft.com/office/drawing/2016/5/13/chartex" xmlns:cx8="http://schemas.microsoft.com/office/drawing/2016/5/14/chartex" xmlns:mc="http://schemas.openxmlformats.org/markup-compatibility/2006" xmlns:aink="http://schemas.microsoft.com/office/drawing/2016/ink" xmlns:am3d="http://schemas.microsoft.com/office/drawing/2017/model3d" xmlns:o="urn:schemas-microsoft-com:office:office" xmlns:r="http://schemas.openxmlformats.org/officeDocument/2006/relationships" xmlns:m="http://schemas.openxmlformats.org/officeDocument/2006/math" xmlns:v="urn:schemas-microsoft-com:vml" xmlns:wp14="http://schemas.microsoft.com/office/word/2010/wordprocessingDrawing" xmlns:wp="http://schemas.openxmlformats.org/drawingml/2006/wordprocessingDrawing" xmlns:w10="urn:schemas-microsoft-com:office:word" xmlns:w="http://schemas.openxmlformats.org/wordprocessingml/2006/main" xmlns:w14="http://schemas.microsoft.com/office/word/2010/wordml" xmlns:w15="http://schemas.microsoft.com/office/word/2012/wordml" xmlns:w16cid="http://schemas.microsoft.com/office/word/2016/wordml/cid" xmlns:w16se="http://schemas.microsoft.com/office/word/2015/wordml/symex" xmlns:wpg="http://schemas.microsoft.com/office/word/2010/wordprocessingGroup" xmlns:wpi="http://schemas.microsoft.com/office/word/2010/wordprocessingInk" xmlns:wne="http://schemas.microsoft.com/office/word/2006/wordml" xmlns:wps="http://schemas.microsoft.com/office/word/2010/wordprocessingShape" mc:Ignorable="w14 w15 w16se w16cid wp14">
   <w:p>
     <w:pPr>
-      <w:pStyle w:val="Header"/>
+      <w:pStyle w:val="Nagwek"/>
       <w:tabs>
         <w:tab w:val="clear" w:pos="4819"/>
         <w:tab w:val="clear" w:pos="9638"/>
@@ -8595,8 +8481,6 @@
         <w:lang w:val="en-US"/>
       </w:rPr>
     </w:pPr>
-    <w:bookmarkStart w:id="1" w:name="_GoBack"/>
-    <w:bookmarkEnd w:id="1"/>
     <w:r>
       <w:rPr>
         <w:noProof/>
@@ -8729,7 +8613,7 @@
   </w:p>
   <w:p>
     <w:pPr>
-      <w:pStyle w:val="Header"/>
+      <w:pStyle w:val="Nagwek"/>
       <w:tabs>
         <w:tab w:val="clear" w:pos="4819"/>
         <w:tab w:val="clear" w:pos="9638"/>
@@ -8803,7 +8687,7 @@
   </w:p>
   <w:tbl>
     <w:tblPr>
-      <w:tblStyle w:val="TableGrid"/>
+      <w:tblStyle w:val="Tabela-Siatka"/>
       <w:tblW w:w="7161" w:type="dxa"/>
       <w:tblBorders>
         <w:top w:val="none" w:sz="0" w:space="0" w:color="auto"/>
@@ -8831,7 +8715,7 @@
         </w:tcPr>
         <w:p>
           <w:pPr>
-            <w:pStyle w:val="Header"/>
+            <w:pStyle w:val="Nagwek"/>
             <w:tabs>
               <w:tab w:val="clear" w:pos="4819"/>
               <w:tab w:val="clear" w:pos="9638"/>
@@ -8881,7 +8765,7 @@
         </w:tcPr>
         <w:p>
           <w:pPr>
-            <w:pStyle w:val="Header"/>
+            <w:pStyle w:val="Nagwek"/>
             <w:jc w:val="both"/>
             <w:rPr>
               <w:color w:val="FF0000"/>
@@ -8894,7 +8778,7 @@
   </w:tbl>
   <w:p>
     <w:pPr>
-      <w:pStyle w:val="Header"/>
+      <w:pStyle w:val="Nagwek"/>
       <w:tabs>
         <w:tab w:val="clear" w:pos="4819"/>
         <w:tab w:val="clear" w:pos="9638"/>
@@ -8911,7 +8795,7 @@
   </w:p>
   <w:p>
     <w:pPr>
-      <w:pStyle w:val="Header"/>
+      <w:pStyle w:val="Nagwek"/>
     </w:pPr>
   </w:p>
 </w:hdr>
@@ -8921,7 +8805,7 @@
 <w:hdr xmlns:wpc="http://schemas.microsoft.com/office/word/2010/wordprocessingCanvas" xmlns:cx="http://schemas.microsoft.com/office/drawing/2014/chartex" xmlns:cx1="http://schemas.microsoft.com/office/drawing/2015/9/8/chartex" xmlns:cx2="http://schemas.microsoft.com/office/drawing/2015/10/21/chartex" xmlns:cx3="http://schemas.microsoft.com/office/drawing/2016/5/9/chartex" xmlns:cx4="http://schemas.microsoft.com/office/drawing/2016/5/10/chartex" xmlns:cx5="http://schemas.microsoft.com/office/drawing/2016/5/11/chartex" xmlns:cx6="http://schemas.microsoft.com/office/drawing/2016/5/12/chartex" xmlns:cx7="http://schemas.microsoft.com/office/drawing/2016/5/13/chartex" xmlns:cx8="http://schemas.microsoft.com/office/drawing/2016/5/14/chartex" xmlns:mc="http://schemas.openxmlformats.org/markup-compatibility/2006" xmlns:aink="http://schemas.microsoft.com/office/drawing/2016/ink" xmlns:am3d="http://schemas.microsoft.com/office/drawing/2017/model3d" xmlns:o="urn:schemas-microsoft-com:office:office" xmlns:r="http://schemas.openxmlformats.org/officeDocument/2006/relationships" xmlns:m="http://schemas.openxmlformats.org/officeDocument/2006/math" xmlns:v="urn:schemas-microsoft-com:vml" xmlns:wp14="http://schemas.microsoft.com/office/word/2010/wordprocessingDrawing" xmlns:wp="http://schemas.openxmlformats.org/drawingml/2006/wordprocessingDrawing" xmlns:w10="urn:schemas-microsoft-com:office:word" xmlns:w="http://schemas.openxmlformats.org/wordprocessingml/2006/main" xmlns:w14="http://schemas.microsoft.com/office/word/2010/wordml" xmlns:w15="http://schemas.microsoft.com/office/word/2012/wordml" xmlns:w16cid="http://schemas.microsoft.com/office/word/2016/wordml/cid" xmlns:w16se="http://schemas.microsoft.com/office/word/2015/wordml/symex" xmlns:wpg="http://schemas.microsoft.com/office/word/2010/wordprocessingGroup" xmlns:wpi="http://schemas.microsoft.com/office/word/2010/wordprocessingInk" xmlns:wne="http://schemas.microsoft.com/office/word/2006/wordml" xmlns:wps="http://schemas.microsoft.com/office/word/2010/wordprocessingShape" mc:Ignorable="w14 w15 w16se w16cid wp14">
   <w:p>
     <w:pPr>
-      <w:pStyle w:val="Header"/>
+      <w:pStyle w:val="Nagwek"/>
       <w:pBdr>
         <w:bottom w:val="single" w:sz="4" w:space="1" w:color="auto"/>
       </w:pBdr>
@@ -9045,12 +8929,12 @@
   </w:p>
   <w:p>
     <w:pPr>
-      <w:pStyle w:val="Header"/>
+      <w:pStyle w:val="Nagwek"/>
     </w:pPr>
   </w:p>
   <w:p>
     <w:pPr>
-      <w:pStyle w:val="Header"/>
+      <w:pStyle w:val="Nagwek"/>
     </w:pPr>
   </w:p>
 </w:hdr>
@@ -11964,7 +11848,7 @@
     <w:lvl w:ilvl="0">
       <w:start w:val="1"/>
       <w:numFmt w:val="decimal"/>
-      <w:pStyle w:val="Heading1"/>
+      <w:pStyle w:val="Nagwek1"/>
       <w:lvlText w:val="%1"/>
       <w:lvlJc w:val="left"/>
       <w:pPr>
@@ -11977,7 +11861,7 @@
     <w:lvl w:ilvl="1">
       <w:start w:val="1"/>
       <w:numFmt w:val="decimal"/>
-      <w:pStyle w:val="Heading2"/>
+      <w:pStyle w:val="Nagwek2"/>
       <w:lvlText w:val="%1.%2"/>
       <w:lvlJc w:val="left"/>
       <w:pPr>
@@ -11990,7 +11874,7 @@
     <w:lvl w:ilvl="2">
       <w:start w:val="1"/>
       <w:numFmt w:val="decimal"/>
-      <w:pStyle w:val="Heading3"/>
+      <w:pStyle w:val="Nagwek3"/>
       <w:lvlText w:val="%1.%2.%3"/>
       <w:lvlJc w:val="left"/>
       <w:pPr>
@@ -12003,7 +11887,7 @@
     <w:lvl w:ilvl="3">
       <w:start w:val="1"/>
       <w:numFmt w:val="decimal"/>
-      <w:pStyle w:val="Heading4"/>
+      <w:pStyle w:val="Nagwek4"/>
       <w:lvlText w:val="%1.%2.%3.%4"/>
       <w:lvlJc w:val="left"/>
       <w:pPr>
@@ -12016,7 +11900,7 @@
     <w:lvl w:ilvl="4">
       <w:start w:val="1"/>
       <w:numFmt w:val="decimal"/>
-      <w:pStyle w:val="Heading5"/>
+      <w:pStyle w:val="Nagwek5"/>
       <w:lvlText w:val="%1.%2.%3.%4.%5"/>
       <w:lvlJc w:val="left"/>
       <w:pPr>
@@ -12029,7 +11913,7 @@
     <w:lvl w:ilvl="5">
       <w:start w:val="1"/>
       <w:numFmt w:val="decimal"/>
-      <w:pStyle w:val="Heading6"/>
+      <w:pStyle w:val="Nagwek6"/>
       <w:lvlText w:val="%1.%2.%3.%4.%5.%6"/>
       <w:lvlJc w:val="left"/>
       <w:pPr>
@@ -12042,7 +11926,7 @@
     <w:lvl w:ilvl="6">
       <w:start w:val="1"/>
       <w:numFmt w:val="decimal"/>
-      <w:pStyle w:val="Heading7"/>
+      <w:pStyle w:val="Nagwek7"/>
       <w:lvlText w:val="%1.%2.%3.%4.%5.%6.%7"/>
       <w:lvlJc w:val="left"/>
       <w:pPr>
@@ -12055,7 +11939,7 @@
     <w:lvl w:ilvl="7">
       <w:start w:val="1"/>
       <w:numFmt w:val="decimal"/>
-      <w:pStyle w:val="Heading8"/>
+      <w:pStyle w:val="Nagwek8"/>
       <w:lvlText w:val="%1.%2.%3.%4.%5.%6.%7.%8"/>
       <w:lvlJc w:val="left"/>
       <w:pPr>
@@ -12068,7 +11952,7 @@
     <w:lvl w:ilvl="8">
       <w:start w:val="1"/>
       <w:numFmt w:val="decimal"/>
-      <w:pStyle w:val="Heading9"/>
+      <w:pStyle w:val="Nagwek9"/>
       <w:lvlText w:val="%1.%2.%3.%4.%5.%6.%7.%8.%9"/>
       <w:lvlJc w:val="left"/>
       <w:pPr>
@@ -13578,7 +13462,7 @@
     <w:lvl w:ilvl="0">
       <w:start w:val="1"/>
       <w:numFmt w:val="decimal"/>
-      <w:pStyle w:val="ListNumber"/>
+      <w:pStyle w:val="Listanumerowana"/>
       <w:lvlText w:val="%1."/>
       <w:lvlJc w:val="left"/>
       <w:pPr>
@@ -13692,7 +13576,7 @@
     <w:lvl w:ilvl="0">
       <w:start w:val="1"/>
       <w:numFmt w:val="bullet"/>
-      <w:pStyle w:val="ListBullet"/>
+      <w:pStyle w:val="Listapunktowana"/>
       <w:lvlText w:val="–"/>
       <w:lvlJc w:val="left"/>
       <w:pPr>
@@ -14401,7 +14285,7 @@
     <w:lsdException w:name="Hashtag" w:semiHidden="1" w:unhideWhenUsed="1"/>
     <w:lsdException w:name="Unresolved Mention" w:semiHidden="1" w:unhideWhenUsed="1"/>
   </w:latentStyles>
-  <w:style w:type="paragraph" w:default="1" w:styleId="Normal">
+  <w:style w:type="paragraph" w:default="1" w:styleId="Normalny">
     <w:name w:val="Normal"/>
     <w:qFormat/>
     <w:rsid w:val="009E3E7E"/>
@@ -14414,11 +14298,11 @@
       <w:lang w:val="en-GB"/>
     </w:rPr>
   </w:style>
-  <w:style w:type="paragraph" w:styleId="Heading1">
+  <w:style w:type="paragraph" w:styleId="Nagwek1">
     <w:name w:val="heading 1"/>
-    <w:basedOn w:val="Normal"/>
-    <w:next w:val="Normal"/>
-    <w:link w:val="Heading1Char"/>
+    <w:basedOn w:val="Normalny"/>
+    <w:next w:val="Normalny"/>
+    <w:link w:val="Nagwek1Znak"/>
     <w:uiPriority w:val="9"/>
     <w:qFormat/>
     <w:rsid w:val="009C4906"/>
@@ -14440,11 +14324,11 @@
       <w:szCs w:val="28"/>
     </w:rPr>
   </w:style>
-  <w:style w:type="paragraph" w:styleId="Heading2">
+  <w:style w:type="paragraph" w:styleId="Nagwek2">
     <w:name w:val="heading 2"/>
-    <w:basedOn w:val="Normal"/>
-    <w:next w:val="Normal"/>
-    <w:link w:val="Heading2Char"/>
+    <w:basedOn w:val="Normalny"/>
+    <w:next w:val="Normalny"/>
+    <w:link w:val="Nagwek2Znak"/>
     <w:uiPriority w:val="1"/>
     <w:qFormat/>
     <w:rsid w:val="00F910B0"/>
@@ -14467,11 +14351,11 @@
       <w:szCs w:val="26"/>
     </w:rPr>
   </w:style>
-  <w:style w:type="paragraph" w:styleId="Heading3">
+  <w:style w:type="paragraph" w:styleId="Nagwek3">
     <w:name w:val="heading 3"/>
-    <w:basedOn w:val="Normal"/>
-    <w:next w:val="Normal"/>
-    <w:link w:val="Heading3Char"/>
+    <w:basedOn w:val="Normalny"/>
+    <w:next w:val="Normalny"/>
+    <w:link w:val="Nagwek3Znak"/>
     <w:uiPriority w:val="1"/>
     <w:qFormat/>
     <w:rsid w:val="008327D0"/>
@@ -14492,11 +14376,11 @@
       <w:bCs/>
     </w:rPr>
   </w:style>
-  <w:style w:type="paragraph" w:styleId="Heading4">
+  <w:style w:type="paragraph" w:styleId="Nagwek4">
     <w:name w:val="heading 4"/>
-    <w:basedOn w:val="Normal"/>
-    <w:next w:val="Normal"/>
-    <w:link w:val="Heading4Char"/>
+    <w:basedOn w:val="Normalny"/>
+    <w:next w:val="Normalny"/>
+    <w:link w:val="Nagwek4Znak"/>
     <w:uiPriority w:val="1"/>
     <w:qFormat/>
     <w:rsid w:val="00F910B0"/>
@@ -14518,11 +14402,11 @@
       <w:iCs/>
     </w:rPr>
   </w:style>
-  <w:style w:type="paragraph" w:styleId="Heading5">
+  <w:style w:type="paragraph" w:styleId="Nagwek5">
     <w:name w:val="heading 5"/>
-    <w:basedOn w:val="Normal"/>
-    <w:next w:val="Normal"/>
-    <w:link w:val="Heading5Char"/>
+    <w:basedOn w:val="Normalny"/>
+    <w:next w:val="Normalny"/>
+    <w:link w:val="Nagwek5Znak"/>
     <w:uiPriority w:val="1"/>
     <w:semiHidden/>
     <w:rsid w:val="00F910B0"/>
@@ -14542,11 +14426,11 @@
       <w:b/>
     </w:rPr>
   </w:style>
-  <w:style w:type="paragraph" w:styleId="Heading6">
+  <w:style w:type="paragraph" w:styleId="Nagwek6">
     <w:name w:val="heading 6"/>
-    <w:basedOn w:val="Normal"/>
-    <w:next w:val="Normal"/>
-    <w:link w:val="Heading6Char"/>
+    <w:basedOn w:val="Normalny"/>
+    <w:next w:val="Normalny"/>
+    <w:link w:val="Nagwek6Znak"/>
     <w:uiPriority w:val="1"/>
     <w:semiHidden/>
     <w:rsid w:val="00F910B0"/>
@@ -14567,11 +14451,11 @@
       <w:iCs/>
     </w:rPr>
   </w:style>
-  <w:style w:type="paragraph" w:styleId="Heading7">
+  <w:style w:type="paragraph" w:styleId="Nagwek7">
     <w:name w:val="heading 7"/>
-    <w:basedOn w:val="Normal"/>
-    <w:next w:val="Normal"/>
-    <w:link w:val="Heading7Char"/>
+    <w:basedOn w:val="Normalny"/>
+    <w:next w:val="Normalny"/>
+    <w:link w:val="Nagwek7Znak"/>
     <w:uiPriority w:val="1"/>
     <w:semiHidden/>
     <w:rsid w:val="00F910B0"/>
@@ -14592,11 +14476,11 @@
       <w:iCs/>
     </w:rPr>
   </w:style>
-  <w:style w:type="paragraph" w:styleId="Heading8">
+  <w:style w:type="paragraph" w:styleId="Nagwek8">
     <w:name w:val="heading 8"/>
-    <w:basedOn w:val="Normal"/>
-    <w:next w:val="Normal"/>
-    <w:link w:val="Heading8Char"/>
+    <w:basedOn w:val="Normalny"/>
+    <w:next w:val="Normalny"/>
+    <w:link w:val="Nagwek8Znak"/>
     <w:uiPriority w:val="1"/>
     <w:semiHidden/>
     <w:rsid w:val="00F910B0"/>
@@ -14616,11 +14500,11 @@
       <w:b/>
     </w:rPr>
   </w:style>
-  <w:style w:type="paragraph" w:styleId="Heading9">
+  <w:style w:type="paragraph" w:styleId="Nagwek9">
     <w:name w:val="heading 9"/>
-    <w:basedOn w:val="Normal"/>
-    <w:next w:val="Normal"/>
-    <w:link w:val="Heading9Char"/>
+    <w:basedOn w:val="Normalny"/>
+    <w:next w:val="Normalny"/>
+    <w:link w:val="Nagwek9Znak"/>
     <w:uiPriority w:val="1"/>
     <w:semiHidden/>
     <w:rsid w:val="00F910B0"/>
@@ -14641,13 +14525,13 @@
       <w:iCs/>
     </w:rPr>
   </w:style>
-  <w:style w:type="character" w:default="1" w:styleId="DefaultParagraphFont">
+  <w:style w:type="character" w:default="1" w:styleId="Domylnaczcionkaakapitu">
     <w:name w:val="Default Paragraph Font"/>
     <w:uiPriority w:val="1"/>
     <w:semiHidden/>
     <w:unhideWhenUsed/>
   </w:style>
-  <w:style w:type="table" w:default="1" w:styleId="TableNormal">
+  <w:style w:type="table" w:default="1" w:styleId="Standardowy">
     <w:name w:val="Normal Table"/>
     <w:uiPriority w:val="99"/>
     <w:semiHidden/>
@@ -14662,16 +14546,16 @@
       </w:tblCellMar>
     </w:tblPr>
   </w:style>
-  <w:style w:type="numbering" w:default="1" w:styleId="NoList">
+  <w:style w:type="numbering" w:default="1" w:styleId="Bezlisty">
     <w:name w:val="No List"/>
     <w:uiPriority w:val="99"/>
     <w:semiHidden/>
     <w:unhideWhenUsed/>
   </w:style>
-  <w:style w:type="character" w:customStyle="1" w:styleId="Heading1Char">
-    <w:name w:val="Heading 1 Char"/>
-    <w:basedOn w:val="DefaultParagraphFont"/>
-    <w:link w:val="Heading1"/>
+  <w:style w:type="character" w:customStyle="1" w:styleId="Nagwek1Znak">
+    <w:name w:val="Nagłówek 1 Znak"/>
+    <w:basedOn w:val="Domylnaczcionkaakapitu"/>
+    <w:link w:val="Nagwek1"/>
     <w:uiPriority w:val="9"/>
     <w:rsid w:val="009C4906"/>
     <w:rPr>
@@ -14683,10 +14567,10 @@
       <w:lang w:val="en-GB"/>
     </w:rPr>
   </w:style>
-  <w:style w:type="character" w:customStyle="1" w:styleId="Heading2Char">
-    <w:name w:val="Heading 2 Char"/>
-    <w:basedOn w:val="DefaultParagraphFont"/>
-    <w:link w:val="Heading2"/>
+  <w:style w:type="character" w:customStyle="1" w:styleId="Nagwek2Znak">
+    <w:name w:val="Nagłówek 2 Znak"/>
+    <w:basedOn w:val="Domylnaczcionkaakapitu"/>
+    <w:link w:val="Nagwek2"/>
     <w:uiPriority w:val="1"/>
     <w:rsid w:val="00F910B0"/>
     <w:rPr>
@@ -14698,10 +14582,10 @@
       <w:lang w:val="en-GB"/>
     </w:rPr>
   </w:style>
-  <w:style w:type="character" w:customStyle="1" w:styleId="Heading3Char">
-    <w:name w:val="Heading 3 Char"/>
-    <w:basedOn w:val="DefaultParagraphFont"/>
-    <w:link w:val="Heading3"/>
+  <w:style w:type="character" w:customStyle="1" w:styleId="Nagwek3Znak">
+    <w:name w:val="Nagłówek 3 Znak"/>
+    <w:basedOn w:val="Domylnaczcionkaakapitu"/>
+    <w:link w:val="Nagwek3"/>
     <w:uiPriority w:val="1"/>
     <w:rsid w:val="008327D0"/>
     <w:rPr>
@@ -14712,10 +14596,10 @@
       <w:lang w:val="en-GB"/>
     </w:rPr>
   </w:style>
-  <w:style w:type="character" w:customStyle="1" w:styleId="Heading4Char">
-    <w:name w:val="Heading 4 Char"/>
-    <w:basedOn w:val="DefaultParagraphFont"/>
-    <w:link w:val="Heading4"/>
+  <w:style w:type="character" w:customStyle="1" w:styleId="Nagwek4Znak">
+    <w:name w:val="Nagłówek 4 Znak"/>
+    <w:basedOn w:val="Domylnaczcionkaakapitu"/>
+    <w:link w:val="Nagwek4"/>
     <w:uiPriority w:val="1"/>
     <w:rsid w:val="00F910B0"/>
     <w:rPr>
@@ -14728,10 +14612,10 @@
       <w:lang w:val="en-GB"/>
     </w:rPr>
   </w:style>
-  <w:style w:type="character" w:customStyle="1" w:styleId="Heading5Char">
-    <w:name w:val="Heading 5 Char"/>
-    <w:basedOn w:val="DefaultParagraphFont"/>
-    <w:link w:val="Heading5"/>
+  <w:style w:type="character" w:customStyle="1" w:styleId="Nagwek5Znak">
+    <w:name w:val="Nagłówek 5 Znak"/>
+    <w:basedOn w:val="Domylnaczcionkaakapitu"/>
+    <w:link w:val="Nagwek5"/>
     <w:uiPriority w:val="1"/>
     <w:semiHidden/>
     <w:rsid w:val="00F910B0"/>
@@ -14743,10 +14627,10 @@
       <w:lang w:val="en-GB"/>
     </w:rPr>
   </w:style>
-  <w:style w:type="character" w:customStyle="1" w:styleId="Heading6Char">
-    <w:name w:val="Heading 6 Char"/>
-    <w:basedOn w:val="DefaultParagraphFont"/>
-    <w:link w:val="Heading6"/>
+  <w:style w:type="character" w:customStyle="1" w:styleId="Nagwek6Znak">
+    <w:name w:val="Nagłówek 6 Znak"/>
+    <w:basedOn w:val="Domylnaczcionkaakapitu"/>
+    <w:link w:val="Nagwek6"/>
     <w:uiPriority w:val="1"/>
     <w:semiHidden/>
     <w:rsid w:val="00F910B0"/>
@@ -14759,10 +14643,10 @@
       <w:lang w:val="en-GB"/>
     </w:rPr>
   </w:style>
-  <w:style w:type="character" w:customStyle="1" w:styleId="Heading7Char">
-    <w:name w:val="Heading 7 Char"/>
-    <w:basedOn w:val="DefaultParagraphFont"/>
-    <w:link w:val="Heading7"/>
+  <w:style w:type="character" w:customStyle="1" w:styleId="Nagwek7Znak">
+    <w:name w:val="Nagłówek 7 Znak"/>
+    <w:basedOn w:val="Domylnaczcionkaakapitu"/>
+    <w:link w:val="Nagwek7"/>
     <w:uiPriority w:val="1"/>
     <w:semiHidden/>
     <w:rsid w:val="00F910B0"/>
@@ -14775,10 +14659,10 @@
       <w:lang w:val="en-GB"/>
     </w:rPr>
   </w:style>
-  <w:style w:type="character" w:customStyle="1" w:styleId="Heading8Char">
-    <w:name w:val="Heading 8 Char"/>
-    <w:basedOn w:val="DefaultParagraphFont"/>
-    <w:link w:val="Heading8"/>
+  <w:style w:type="character" w:customStyle="1" w:styleId="Nagwek8Znak">
+    <w:name w:val="Nagłówek 8 Znak"/>
+    <w:basedOn w:val="Domylnaczcionkaakapitu"/>
+    <w:link w:val="Nagwek8"/>
     <w:uiPriority w:val="1"/>
     <w:semiHidden/>
     <w:rsid w:val="00F910B0"/>
@@ -14790,10 +14674,10 @@
       <w:lang w:val="en-GB"/>
     </w:rPr>
   </w:style>
-  <w:style w:type="character" w:customStyle="1" w:styleId="Heading9Char">
-    <w:name w:val="Heading 9 Char"/>
-    <w:basedOn w:val="DefaultParagraphFont"/>
-    <w:link w:val="Heading9"/>
+  <w:style w:type="character" w:customStyle="1" w:styleId="Nagwek9Znak">
+    <w:name w:val="Nagłówek 9 Znak"/>
+    <w:basedOn w:val="Domylnaczcionkaakapitu"/>
+    <w:link w:val="Nagwek9"/>
     <w:uiPriority w:val="1"/>
     <w:semiHidden/>
     <w:rsid w:val="00F910B0"/>
@@ -14806,10 +14690,10 @@
       <w:lang w:val="en-GB"/>
     </w:rPr>
   </w:style>
-  <w:style w:type="paragraph" w:styleId="Header">
+  <w:style w:type="paragraph" w:styleId="Nagwek">
     <w:name w:val="header"/>
-    <w:basedOn w:val="Normal"/>
-    <w:link w:val="HeaderChar"/>
+    <w:basedOn w:val="Normalny"/>
+    <w:link w:val="NagwekZnak"/>
     <w:uiPriority w:val="21"/>
     <w:semiHidden/>
     <w:rsid w:val="00F910B0"/>
@@ -14824,10 +14708,10 @@
       <w:sz w:val="18"/>
     </w:rPr>
   </w:style>
-  <w:style w:type="character" w:customStyle="1" w:styleId="HeaderChar">
-    <w:name w:val="Header Char"/>
-    <w:basedOn w:val="DefaultParagraphFont"/>
-    <w:link w:val="Header"/>
+  <w:style w:type="character" w:customStyle="1" w:styleId="NagwekZnak">
+    <w:name w:val="Nagłówek Znak"/>
+    <w:basedOn w:val="Domylnaczcionkaakapitu"/>
+    <w:link w:val="Nagwek"/>
     <w:uiPriority w:val="21"/>
     <w:semiHidden/>
     <w:rsid w:val="00F910B0"/>
@@ -14838,10 +14722,10 @@
       <w:lang w:val="en-GB"/>
     </w:rPr>
   </w:style>
-  <w:style w:type="paragraph" w:styleId="Footer">
+  <w:style w:type="paragraph" w:styleId="Stopka">
     <w:name w:val="footer"/>
-    <w:basedOn w:val="Normal"/>
-    <w:link w:val="FooterChar"/>
+    <w:basedOn w:val="Normalny"/>
+    <w:link w:val="StopkaZnak"/>
     <w:uiPriority w:val="99"/>
     <w:rsid w:val="00F910B0"/>
     <w:pPr>
@@ -14855,10 +14739,10 @@
       <w:sz w:val="16"/>
     </w:rPr>
   </w:style>
-  <w:style w:type="character" w:customStyle="1" w:styleId="FooterChar">
-    <w:name w:val="Footer Char"/>
-    <w:basedOn w:val="DefaultParagraphFont"/>
-    <w:link w:val="Footer"/>
+  <w:style w:type="character" w:customStyle="1" w:styleId="StopkaZnak">
+    <w:name w:val="Stopka Znak"/>
+    <w:basedOn w:val="Domylnaczcionkaakapitu"/>
+    <w:link w:val="Stopka"/>
     <w:uiPriority w:val="99"/>
     <w:rsid w:val="00F910B0"/>
     <w:rPr>
@@ -14868,9 +14752,9 @@
       <w:lang w:val="en-GB"/>
     </w:rPr>
   </w:style>
-  <w:style w:type="paragraph" w:styleId="ListBullet">
+  <w:style w:type="paragraph" w:styleId="Listapunktowana">
     <w:name w:val="List Bullet"/>
-    <w:basedOn w:val="Normal"/>
+    <w:basedOn w:val="Normalny"/>
     <w:uiPriority w:val="2"/>
     <w:qFormat/>
     <w:rsid w:val="00F910B0"/>
@@ -14881,9 +14765,9 @@
       <w:spacing w:before="240" w:after="240"/>
     </w:pPr>
   </w:style>
-  <w:style w:type="paragraph" w:styleId="ListNumber">
+  <w:style w:type="paragraph" w:styleId="Listanumerowana">
     <w:name w:val="List Number"/>
-    <w:basedOn w:val="Normal"/>
+    <w:basedOn w:val="Normalny"/>
     <w:uiPriority w:val="2"/>
     <w:qFormat/>
     <w:rsid w:val="00F910B0"/>
@@ -14894,9 +14778,9 @@
       <w:contextualSpacing/>
     </w:pPr>
   </w:style>
-  <w:style w:type="paragraph" w:styleId="ListParagraph">
+  <w:style w:type="paragraph" w:styleId="Akapitzlist">
     <w:name w:val="List Paragraph"/>
-    <w:basedOn w:val="Normal"/>
+    <w:basedOn w:val="Normalny"/>
     <w:uiPriority w:val="34"/>
     <w:qFormat/>
     <w:rsid w:val="00F910B0"/>
@@ -14905,18 +14789,18 @@
       <w:contextualSpacing/>
     </w:pPr>
   </w:style>
-  <w:style w:type="paragraph" w:styleId="Bibliography">
+  <w:style w:type="paragraph" w:styleId="Bibliografia">
     <w:name w:val="Bibliography"/>
-    <w:basedOn w:val="Normal"/>
-    <w:next w:val="Normal"/>
+    <w:basedOn w:val="Normalny"/>
+    <w:next w:val="Normalny"/>
     <w:uiPriority w:val="99"/>
     <w:unhideWhenUsed/>
     <w:rsid w:val="00F910B0"/>
   </w:style>
-  <w:style w:type="paragraph" w:styleId="TOCHeading">
+  <w:style w:type="paragraph" w:styleId="Nagwekspisutreci">
     <w:name w:val="TOC Heading"/>
-    <w:basedOn w:val="Heading1"/>
-    <w:next w:val="Normal"/>
+    <w:basedOn w:val="Nagwek1"/>
+    <w:next w:val="Normalny"/>
     <w:uiPriority w:val="39"/>
     <w:unhideWhenUsed/>
     <w:qFormat/>
@@ -14939,10 +14823,10 @@
       <w:lang w:val="da-DK" w:eastAsia="da-DK"/>
     </w:rPr>
   </w:style>
-  <w:style w:type="paragraph" w:styleId="TOC1">
+  <w:style w:type="paragraph" w:styleId="Spistreci1">
     <w:name w:val="toc 1"/>
-    <w:basedOn w:val="Normal"/>
-    <w:next w:val="Normal"/>
+    <w:basedOn w:val="Normalny"/>
+    <w:next w:val="Normalny"/>
     <w:autoRedefine/>
     <w:uiPriority w:val="39"/>
     <w:unhideWhenUsed/>
@@ -14951,10 +14835,10 @@
       <w:spacing w:after="100"/>
     </w:pPr>
   </w:style>
-  <w:style w:type="paragraph" w:styleId="TOC2">
+  <w:style w:type="paragraph" w:styleId="Spistreci2">
     <w:name w:val="toc 2"/>
-    <w:basedOn w:val="Normal"/>
-    <w:next w:val="Normal"/>
+    <w:basedOn w:val="Normalny"/>
+    <w:next w:val="Normalny"/>
     <w:autoRedefine/>
     <w:uiPriority w:val="39"/>
     <w:unhideWhenUsed/>
@@ -14964,9 +14848,9 @@
       <w:ind w:left="200"/>
     </w:pPr>
   </w:style>
-  <w:style w:type="character" w:styleId="Hyperlink">
+  <w:style w:type="character" w:styleId="Hipercze">
     <w:name w:val="Hyperlink"/>
-    <w:basedOn w:val="DefaultParagraphFont"/>
+    <w:basedOn w:val="Domylnaczcionkaakapitu"/>
     <w:uiPriority w:val="99"/>
     <w:unhideWhenUsed/>
     <w:rsid w:val="00F910B0"/>
@@ -14975,9 +14859,9 @@
       <w:u w:val="single"/>
     </w:rPr>
   </w:style>
-  <w:style w:type="paragraph" w:styleId="NormalWeb">
+  <w:style w:type="paragraph" w:styleId="NormalnyWeb">
     <w:name w:val="Normal (Web)"/>
-    <w:basedOn w:val="Normal"/>
+    <w:basedOn w:val="Normalny"/>
     <w:uiPriority w:val="99"/>
     <w:semiHidden/>
     <w:unhideWhenUsed/>
@@ -14992,9 +14876,9 @@
       <w:lang w:val="da-DK" w:eastAsia="da-DK"/>
     </w:rPr>
   </w:style>
-  <w:style w:type="table" w:styleId="TableGrid">
+  <w:style w:type="table" w:styleId="Tabela-Siatka">
     <w:name w:val="Table Grid"/>
-    <w:basedOn w:val="TableNormal"/>
+    <w:basedOn w:val="Standardowy"/>
     <w:uiPriority w:val="59"/>
     <w:rsid w:val="008327D0"/>
     <w:pPr>
@@ -15016,10 +14900,10 @@
       </w:tblBorders>
     </w:tblPr>
   </w:style>
-  <w:style w:type="paragraph" w:styleId="TOC3">
+  <w:style w:type="paragraph" w:styleId="Spistreci3">
     <w:name w:val="toc 3"/>
-    <w:basedOn w:val="Normal"/>
-    <w:next w:val="Normal"/>
+    <w:basedOn w:val="Normalny"/>
+    <w:next w:val="Normalny"/>
     <w:autoRedefine/>
     <w:uiPriority w:val="39"/>
     <w:unhideWhenUsed/>
@@ -15029,10 +14913,10 @@
       <w:ind w:left="440"/>
     </w:pPr>
   </w:style>
-  <w:style w:type="paragraph" w:styleId="Caption">
+  <w:style w:type="paragraph" w:styleId="Legenda">
     <w:name w:val="caption"/>
-    <w:basedOn w:val="Normal"/>
-    <w:next w:val="Normal"/>
+    <w:basedOn w:val="Normalny"/>
+    <w:next w:val="Normalny"/>
     <w:uiPriority w:val="35"/>
     <w:unhideWhenUsed/>
     <w:qFormat/>
@@ -15048,10 +14932,10 @@
       <w:szCs w:val="18"/>
     </w:rPr>
   </w:style>
-  <w:style w:type="paragraph" w:styleId="BalloonText">
+  <w:style w:type="paragraph" w:styleId="Tekstdymka">
     <w:name w:val="Balloon Text"/>
-    <w:basedOn w:val="Normal"/>
-    <w:link w:val="BalloonTextChar"/>
+    <w:basedOn w:val="Normalny"/>
+    <w:link w:val="TekstdymkaZnak"/>
     <w:uiPriority w:val="99"/>
     <w:semiHidden/>
     <w:unhideWhenUsed/>
@@ -15065,10 +14949,10 @@
       <w:szCs w:val="18"/>
     </w:rPr>
   </w:style>
-  <w:style w:type="character" w:customStyle="1" w:styleId="BalloonTextChar">
-    <w:name w:val="Balloon Text Char"/>
-    <w:basedOn w:val="DefaultParagraphFont"/>
-    <w:link w:val="BalloonText"/>
+  <w:style w:type="character" w:customStyle="1" w:styleId="TekstdymkaZnak">
+    <w:name w:val="Tekst dymka Znak"/>
+    <w:basedOn w:val="Domylnaczcionkaakapitu"/>
+    <w:link w:val="Tekstdymka"/>
     <w:uiPriority w:val="99"/>
     <w:semiHidden/>
     <w:rsid w:val="00470B51"/>
@@ -15344,18 +15228,18 @@
 </file>
 
 <file path=customXml/item1.xml><?xml version="1.0" encoding="utf-8"?>
-<p:properties xmlns:p="http://schemas.microsoft.com/office/2006/metadata/properties" xmlns:xsi="http://www.w3.org/2001/XMLSchema-instance" xmlns:pc="http://schemas.microsoft.com/office/infopath/2007/PartnerControls">
-  <documentManagement/>
-</p:properties>
-</file>
-
-<file path=customXml/item2.xml><?xml version="1.0" encoding="utf-8"?>
 <?mso-contentType ?>
 <FormTemplates xmlns="http://schemas.microsoft.com/sharepoint/v3/contenttype/forms">
   <Display>DocumentLibraryForm</Display>
   <Edit>DocumentLibraryForm</Edit>
   <New>DocumentLibraryForm</New>
 </FormTemplates>
+</file>
+
+<file path=customXml/item2.xml><?xml version="1.0" encoding="utf-8"?>
+<p:properties xmlns:p="http://schemas.microsoft.com/office/2006/metadata/properties" xmlns:xsi="http://www.w3.org/2001/XMLSchema-instance" xmlns:pc="http://schemas.microsoft.com/office/infopath/2007/PartnerControls">
+  <documentManagement/>
+</p:properties>
 </file>
 
 <file path=customXml/item3.xml><?xml version="1.0" encoding="utf-8"?>
@@ -15510,18 +15394,18 @@
 </file>
 
 <file path=customXml/itemProps1.xml><?xml version="1.0" encoding="utf-8"?>
-<ds:datastoreItem xmlns:ds="http://schemas.openxmlformats.org/officeDocument/2006/customXml" ds:itemID="{B3EBB357-DA60-469A-B5F2-E35DF6FD1B0D}">
+<ds:datastoreItem xmlns:ds="http://schemas.openxmlformats.org/officeDocument/2006/customXml" ds:itemID="{36B18D59-688D-4806-A4EA-B7808C4D834E}">
   <ds:schemaRefs>
-    <ds:schemaRef ds:uri="http://schemas.microsoft.com/office/2006/metadata/properties"/>
-    <ds:schemaRef ds:uri="http://schemas.microsoft.com/office/infopath/2007/PartnerControls"/>
+    <ds:schemaRef ds:uri="http://schemas.microsoft.com/sharepoint/v3/contenttype/forms"/>
   </ds:schemaRefs>
 </ds:datastoreItem>
 </file>
 
 <file path=customXml/itemProps2.xml><?xml version="1.0" encoding="utf-8"?>
-<ds:datastoreItem xmlns:ds="http://schemas.openxmlformats.org/officeDocument/2006/customXml" ds:itemID="{36B18D59-688D-4806-A4EA-B7808C4D834E}">
+<ds:datastoreItem xmlns:ds="http://schemas.openxmlformats.org/officeDocument/2006/customXml" ds:itemID="{B3EBB357-DA60-469A-B5F2-E35DF6FD1B0D}">
   <ds:schemaRefs>
-    <ds:schemaRef ds:uri="http://schemas.microsoft.com/sharepoint/v3/contenttype/forms"/>
+    <ds:schemaRef ds:uri="http://schemas.microsoft.com/office/2006/metadata/properties"/>
+    <ds:schemaRef ds:uri="http://schemas.microsoft.com/office/infopath/2007/PartnerControls"/>
   </ds:schemaRefs>
 </ds:datastoreItem>
 </file>
@@ -15543,7 +15427,7 @@
 </file>
 
 <file path=customXml/itemProps4.xml><?xml version="1.0" encoding="utf-8"?>
-<ds:datastoreItem xmlns:ds="http://schemas.openxmlformats.org/officeDocument/2006/customXml" ds:itemID="{AC99F7DC-A40E-4BFC-A0A8-E7E1E9060E35}">
+<ds:datastoreItem xmlns:ds="http://schemas.openxmlformats.org/officeDocument/2006/customXml" ds:itemID="{BE2CD26F-9C0D-42BB-A0E2-EB9C08DCF1BB}">
   <ds:schemaRefs>
     <ds:schemaRef ds:uri="http://schemas.openxmlformats.org/officeDocument/2006/bibliography"/>
   </ds:schemaRefs>

</xml_diff>